<commit_message>
PvA is klaar + t/m Hoofstuk 2 Functioneel
</commit_message>
<xml_diff>
--- a/documenten/Functioneel Forum.docx
+++ b/documenten/Functioneel Forum.docx
@@ -182,34 +182,7 @@
           <w:lang w:val="nl-NL"/>
         </w:rPr>
       </w:pPr>
-      <w:ins w:id="0" w:author="Dieko Meijers" w:date="2017-05-16T13:06:00Z">
-        <w:r>
-          <w:rPr>
-            <w:rFonts w:ascii="Cambria" w:hAnsi="Cambria"/>
-            <w:b/>
-            <w:sz w:val="44"/>
-            <w:szCs w:val="44"/>
-            <w:lang w:val="nl-NL"/>
-          </w:rPr>
-          <w:t>Alfa College</w:t>
-        </w:r>
-      </w:ins>
-      <w:del w:id="1" w:author="Dieko Meijers" w:date="2017-05-16T13:06:00Z">
-        <w:r>
-          <w:rPr>
-            <w:rFonts w:ascii="Cambria" w:hAnsi="Cambria"/>
-            <w:b/>
-            <w:sz w:val="44"/>
-            <w:szCs w:val="44"/>
-            <w:lang w:val="nl-NL"/>
-          </w:rPr>
-          <w:delText>&lt;Naam Bedrijf opdrachtgever&gt;</w:delText>
-        </w:r>
-      </w:del>
-    </w:p>
-    <w:p>
-      <w:pPr>
-        <w:jc w:val="center"/>
+      <w:r>
         <w:rPr>
           <w:rFonts w:ascii="Cambria" w:hAnsi="Cambria"/>
           <w:b/>
@@ -217,7 +190,8 @@
           <w:szCs w:val="44"/>
           <w:lang w:val="nl-NL"/>
         </w:rPr>
-      </w:pPr>
+        <w:t>Alfa College</w:t>
+      </w:r>
     </w:p>
     <w:p>
       <w:pPr>
@@ -230,30 +204,28 @@
           <w:lang w:val="nl-NL"/>
         </w:rPr>
       </w:pPr>
-      <w:ins w:id="2" w:author="Dieko Meijers" w:date="2017-05-16T13:06:00Z">
-        <w:r>
-          <w:rPr>
-            <w:rFonts w:ascii="Cambria" w:hAnsi="Cambria"/>
-            <w:b/>
-            <w:sz w:val="44"/>
-            <w:szCs w:val="44"/>
-            <w:lang w:val="nl-NL"/>
-          </w:rPr>
-          <w:t>Project Forum</w:t>
-        </w:r>
-      </w:ins>
-      <w:del w:id="3" w:author="Dieko Meijers" w:date="2017-05-16T13:06:00Z">
-        <w:r>
-          <w:rPr>
-            <w:rFonts w:ascii="Cambria" w:hAnsi="Cambria"/>
-            <w:b/>
-            <w:sz w:val="44"/>
-            <w:szCs w:val="44"/>
-            <w:lang w:val="nl-NL"/>
-          </w:rPr>
-          <w:delText>&lt;Naam Project&gt;</w:delText>
-        </w:r>
-      </w:del>
+    </w:p>
+    <w:p>
+      <w:pPr>
+        <w:jc w:val="center"/>
+        <w:rPr>
+          <w:rFonts w:ascii="Cambria" w:hAnsi="Cambria"/>
+          <w:b/>
+          <w:sz w:val="44"/>
+          <w:szCs w:val="44"/>
+          <w:lang w:val="nl-NL"/>
+        </w:rPr>
+      </w:pPr>
+      <w:r>
+        <w:rPr>
+          <w:rFonts w:ascii="Cambria" w:hAnsi="Cambria"/>
+          <w:b/>
+          <w:sz w:val="44"/>
+          <w:szCs w:val="44"/>
+          <w:lang w:val="nl-NL"/>
+        </w:rPr>
+        <w:t>Project Forum</w:t>
+      </w:r>
     </w:p>
     <w:p>
       <w:pPr>
@@ -276,30 +248,16 @@
         </w:rPr>
         <w:t xml:space="preserve">Project </w:t>
       </w:r>
-      <w:ins w:id="4" w:author="Dieko Meijers" w:date="2017-05-16T13:06:00Z">
-        <w:r>
-          <w:rPr>
-            <w:rFonts w:ascii="Cambria" w:hAnsi="Cambria"/>
-            <w:b/>
-            <w:sz w:val="36"/>
-            <w:szCs w:val="36"/>
-            <w:lang w:val="nl-NL"/>
-          </w:rPr>
-          <w:t>1</w:t>
-        </w:r>
-      </w:ins>
-      <w:del w:id="5" w:author="Dieko Meijers" w:date="2017-05-16T13:06:00Z">
-        <w:r>
-          <w:rPr>
-            <w:rFonts w:ascii="Cambria" w:hAnsi="Cambria"/>
-            <w:b/>
-            <w:sz w:val="36"/>
-            <w:szCs w:val="36"/>
-            <w:lang w:val="nl-NL"/>
-          </w:rPr>
-          <w:delText>&lt;nummer&gt;</w:delText>
-        </w:r>
-      </w:del>
+      <w:r>
+        <w:rPr>
+          <w:rFonts w:ascii="Cambria" w:hAnsi="Cambria"/>
+          <w:b/>
+          <w:sz w:val="36"/>
+          <w:szCs w:val="36"/>
+          <w:lang w:val="nl-NL"/>
+        </w:rPr>
+        <w:t>1</w:t>
+      </w:r>
     </w:p>
     <w:p>
       <w:pPr>
@@ -388,26 +346,14 @@
         <w:tab/>
         <w:t>:</w:t>
       </w:r>
-      <w:ins w:id="6" w:author="Dieko Meijers" w:date="2017-05-16T13:06:00Z">
-        <w:r>
-          <w:rPr>
-            <w:rFonts w:ascii="Cambria" w:hAnsi="Cambria"/>
-            <w:szCs w:val="24"/>
-            <w:lang w:val="nl-NL"/>
-          </w:rPr>
-          <w:t xml:space="preserve"> J. Koster</w:t>
-        </w:r>
-      </w:ins>
-      <w:del w:id="7" w:author="Dieko Meijers" w:date="2017-05-16T13:06:00Z">
-        <w:r>
-          <w:rPr>
-            <w:rFonts w:ascii="Cambria" w:hAnsi="Cambria"/>
-            <w:szCs w:val="24"/>
-            <w:lang w:val="nl-NL"/>
-          </w:rPr>
-          <w:delText xml:space="preserve"> &lt;naam opdrachtgever&gt;</w:delText>
-        </w:r>
-      </w:del>
+      <w:r>
+        <w:rPr>
+          <w:rFonts w:ascii="Cambria" w:hAnsi="Cambria"/>
+          <w:szCs w:val="24"/>
+          <w:lang w:val="nl-NL"/>
+        </w:rPr>
+        <w:t xml:space="preserve"> J. Koster</w:t>
+      </w:r>
     </w:p>
     <w:p>
       <w:pPr>
@@ -2619,248 +2565,192 @@
           <w:lang w:val="nl-NL"/>
         </w:rPr>
       </w:pPr>
-      <w:bookmarkStart w:id="8" w:name="_Toc443567044"/>
-      <w:bookmarkStart w:id="9" w:name="_Toc470773229"/>
+      <w:bookmarkStart w:id="0" w:name="_Toc443567044"/>
+      <w:bookmarkStart w:id="1" w:name="_Toc470773229"/>
       <w:r>
         <w:rPr>
           <w:lang w:val="nl-NL"/>
         </w:rPr>
         <w:t>Inleiding</w:t>
       </w:r>
-      <w:bookmarkEnd w:id="8"/>
-      <w:bookmarkEnd w:id="9"/>
-    </w:p>
-    <w:p>
-      <w:pPr>
-        <w:pStyle w:val="Plattetekst"/>
-        <w:rPr>
-          <w:lang w:val="nl-NL"/>
-        </w:rPr>
-      </w:pPr>
-    </w:p>
-    <w:p>
-      <w:pPr>
-        <w:pStyle w:val="Plattetekst"/>
-        <w:ind w:right="115"/>
-        <w:rPr>
-          <w:i/>
-          <w:color w:val="00B050"/>
-          <w:lang w:val="nl-NL"/>
-        </w:rPr>
-      </w:pPr>
-      <w:r>
-        <w:rPr>
-          <w:i/>
-          <w:color w:val="00B050"/>
-          <w:lang w:val="nl-NL"/>
-        </w:rPr>
-        <w:t>In de inleiding van het Functioneel Ontwerp wordt kort maar krachtig beschreven voor welk bedrijf een applicatie wordt gemaakt, wat het bedrijf globaal doet, hoe de opdracht is verworven.</w:t>
-      </w:r>
-    </w:p>
-    <w:p>
-      <w:pPr>
-        <w:rPr>
-          <w:rFonts w:ascii="Cambria" w:hAnsi="Cambria"/>
-          <w:i/>
-          <w:lang w:val="nl-NL"/>
-        </w:rPr>
-      </w:pPr>
-    </w:p>
-    <w:p>
-      <w:pPr>
-        <w:rPr>
-          <w:rFonts w:ascii="Cambria" w:hAnsi="Cambria"/>
-          <w:i/>
-          <w:lang w:val="nl-NL"/>
-        </w:rPr>
-      </w:pPr>
-      <w:r>
-        <w:rPr>
-          <w:rFonts w:ascii="Cambria" w:hAnsi="Cambria"/>
-          <w:i/>
-          <w:lang w:val="nl-NL"/>
-        </w:rPr>
-        <w:t xml:space="preserve">De inleiding is een lopend stuk tekst, m.a.w. er komen geen </w:t>
-      </w:r>
-      <w:proofErr w:type="spellStart"/>
-      <w:r>
-        <w:rPr>
-          <w:rFonts w:ascii="Cambria" w:hAnsi="Cambria"/>
-          <w:i/>
-          <w:lang w:val="nl-NL"/>
-        </w:rPr>
-        <w:t>bullets</w:t>
-      </w:r>
-      <w:proofErr w:type="spellEnd"/>
-      <w:r>
-        <w:rPr>
-          <w:rFonts w:ascii="Cambria" w:hAnsi="Cambria"/>
-          <w:i/>
-          <w:lang w:val="nl-NL"/>
-        </w:rPr>
-        <w:t xml:space="preserve"> of opsommingen in voor. Zorg er wel voor dat er een logische verdeling is in alinea's.</w:t>
-      </w:r>
-    </w:p>
-    <w:p>
-      <w:pPr>
-        <w:rPr>
-          <w:rFonts w:ascii="Cambria" w:hAnsi="Cambria"/>
-          <w:i/>
-          <w:lang w:val="nl-NL"/>
-        </w:rPr>
-      </w:pPr>
-    </w:p>
-    <w:p>
-      <w:pPr>
-        <w:rPr>
-          <w:rFonts w:ascii="Cambria" w:hAnsi="Cambria"/>
-          <w:i/>
-          <w:lang w:val="nl-NL"/>
-        </w:rPr>
-      </w:pPr>
-      <w:r>
-        <w:rPr>
-          <w:rFonts w:ascii="Cambria" w:hAnsi="Cambria"/>
-          <w:i/>
-          <w:lang w:val="nl-NL"/>
-        </w:rPr>
-        <w:t>Beschrijf de kern van het project in maximaal zes regels, ofwel wat houdt de opdracht voor het te ontwikkelen informatiesysteem in. Denk hierbij aan de volgende punten:</w:t>
-      </w:r>
-    </w:p>
-    <w:p>
-      <w:pPr>
-        <w:pStyle w:val="Lijstalinea"/>
-        <w:widowControl/>
-        <w:numPr>
-          <w:ilvl w:val="0"/>
-          <w:numId w:val="33"/>
-        </w:numPr>
-        <w:contextualSpacing/>
-        <w:rPr>
-          <w:rFonts w:ascii="Cambria" w:hAnsi="Cambria"/>
-          <w:i/>
-          <w:color w:val="000000" w:themeColor="text1"/>
-          <w:lang w:val="nl-NL"/>
-        </w:rPr>
-      </w:pPr>
-      <w:r>
-        <w:rPr>
-          <w:rFonts w:ascii="Cambria" w:hAnsi="Cambria"/>
-          <w:i/>
-          <w:color w:val="000000" w:themeColor="text1"/>
-          <w:lang w:val="nl-NL"/>
-        </w:rPr>
-        <w:t>Algemene beschrijving van het bedrijf van de opdrachtgever.</w:t>
-      </w:r>
-    </w:p>
-    <w:p>
-      <w:pPr>
-        <w:pStyle w:val="Lijstalinea"/>
-        <w:widowControl/>
-        <w:numPr>
-          <w:ilvl w:val="0"/>
-          <w:numId w:val="33"/>
-        </w:numPr>
-        <w:contextualSpacing/>
-        <w:rPr>
-          <w:rFonts w:ascii="Cambria" w:hAnsi="Cambria"/>
-          <w:i/>
-          <w:lang w:val="nl-NL"/>
-        </w:rPr>
-      </w:pPr>
-      <w:r>
-        <w:rPr>
-          <w:rFonts w:ascii="Cambria" w:hAnsi="Cambria"/>
-          <w:i/>
-          <w:lang w:val="nl-NL"/>
-        </w:rPr>
-        <w:t>Zorg dat je de naam van de opdrachtgever noemt.</w:t>
-      </w:r>
-    </w:p>
-    <w:p>
-      <w:pPr>
-        <w:pStyle w:val="Lijstalinea"/>
-        <w:widowControl/>
-        <w:numPr>
-          <w:ilvl w:val="0"/>
-          <w:numId w:val="33"/>
-        </w:numPr>
-        <w:contextualSpacing/>
-        <w:rPr>
-          <w:rFonts w:ascii="Cambria" w:hAnsi="Cambria"/>
-          <w:i/>
-          <w:lang w:val="nl-NL"/>
-        </w:rPr>
-      </w:pPr>
-      <w:r>
-        <w:rPr>
-          <w:rFonts w:ascii="Cambria" w:hAnsi="Cambria"/>
-          <w:i/>
-          <w:lang w:val="nl-NL"/>
-        </w:rPr>
-        <w:t>Geef aan wie dit verslag schrijft en voor wie je werkt.</w:t>
-      </w:r>
-    </w:p>
-    <w:p>
-      <w:pPr>
-        <w:pStyle w:val="Lijstalinea"/>
-        <w:widowControl/>
-        <w:numPr>
-          <w:ilvl w:val="0"/>
-          <w:numId w:val="33"/>
-        </w:numPr>
-        <w:contextualSpacing/>
-        <w:rPr>
-          <w:rFonts w:ascii="Cambria" w:hAnsi="Cambria"/>
-          <w:i/>
-          <w:color w:val="000000" w:themeColor="text1"/>
-          <w:lang w:val="nl-NL"/>
-        </w:rPr>
-      </w:pPr>
-      <w:r>
-        <w:rPr>
-          <w:rFonts w:ascii="Cambria" w:hAnsi="Cambria"/>
-          <w:i/>
-          <w:color w:val="000000" w:themeColor="text1"/>
-          <w:lang w:val="nl-NL"/>
-        </w:rPr>
-        <w:t>De aanleiding om een nieuw informatiesysteem te realiseren.</w:t>
-      </w:r>
-    </w:p>
-    <w:p>
-      <w:pPr>
-        <w:pStyle w:val="Lijstalinea"/>
-        <w:widowControl/>
-        <w:numPr>
-          <w:ilvl w:val="0"/>
-          <w:numId w:val="33"/>
-        </w:numPr>
-        <w:contextualSpacing/>
-        <w:rPr>
-          <w:rFonts w:ascii="Cambria" w:hAnsi="Cambria"/>
-          <w:i/>
-          <w:color w:val="000000" w:themeColor="text1"/>
-          <w:lang w:val="nl-NL"/>
-        </w:rPr>
-      </w:pPr>
-      <w:r>
-        <w:rPr>
-          <w:rFonts w:ascii="Cambria" w:hAnsi="Cambria"/>
-          <w:i/>
-          <w:color w:val="000000" w:themeColor="text1"/>
-          <w:lang w:val="nl-NL"/>
-        </w:rPr>
-        <w:t>Algemene beschrijving van het informatiesysteem.</w:t>
-      </w:r>
-    </w:p>
-    <w:p>
-      <w:pPr>
-        <w:rPr>
-          <w:rFonts w:ascii="Cambria" w:hAnsi="Cambria"/>
-          <w:i/>
-          <w:lang w:val="nl-NL"/>
-        </w:rPr>
-      </w:pPr>
+      <w:bookmarkEnd w:id="0"/>
+      <w:bookmarkEnd w:id="1"/>
+    </w:p>
+    <w:p>
+      <w:pPr>
+        <w:rPr>
+          <w:lang w:val="nl-NL"/>
+        </w:rPr>
+      </w:pPr>
+    </w:p>
+    <w:p>
+      <w:pPr>
+        <w:rPr>
+          <w:rFonts w:ascii="Cambria" w:hAnsi="Cambria"/>
+          <w:lang w:val="nl-NL"/>
+        </w:rPr>
+      </w:pPr>
+      <w:r>
+        <w:rPr>
+          <w:rFonts w:ascii="Cambria" w:hAnsi="Cambria"/>
+          <w:lang w:val="nl-NL"/>
+        </w:rPr>
+        <w:t>Het Alfa College</w:t>
+      </w:r>
+      <w:r>
+        <w:rPr>
+          <w:rFonts w:ascii="Cambria" w:hAnsi="Cambria"/>
+          <w:lang w:val="nl-NL"/>
+        </w:rPr>
+        <w:t xml:space="preserve"> is een</w:t>
+      </w:r>
+      <w:r>
+        <w:rPr>
+          <w:rFonts w:ascii="Cambria" w:hAnsi="Cambria"/>
+          <w:lang w:val="nl-NL"/>
+        </w:rPr>
+        <w:t xml:space="preserve"> Grote </w:t>
+      </w:r>
+      <w:r>
+        <w:rPr>
+          <w:rFonts w:ascii="Cambria" w:hAnsi="Cambria"/>
+          <w:lang w:val="nl-NL"/>
+        </w:rPr>
+        <w:t xml:space="preserve">technische </w:t>
+      </w:r>
+      <w:r>
+        <w:rPr>
+          <w:rFonts w:ascii="Cambria" w:hAnsi="Cambria"/>
+          <w:lang w:val="nl-NL"/>
+        </w:rPr>
+        <w:t>MBO</w:t>
+      </w:r>
+      <w:r>
+        <w:rPr>
+          <w:rFonts w:ascii="Cambria" w:hAnsi="Cambria"/>
+          <w:lang w:val="nl-NL"/>
+        </w:rPr>
+        <w:t xml:space="preserve"> in het noordoosten van het land. De heer</w:t>
+      </w:r>
+      <w:r>
+        <w:rPr>
+          <w:rFonts w:ascii="Cambria" w:hAnsi="Cambria"/>
+          <w:lang w:val="nl-NL"/>
+        </w:rPr>
+        <w:t xml:space="preserve">  J. Koster</w:t>
+      </w:r>
+      <w:r>
+        <w:rPr>
+          <w:rFonts w:ascii="Cambria" w:hAnsi="Cambria"/>
+          <w:lang w:val="nl-NL"/>
+        </w:rPr>
+        <w:t xml:space="preserve">, heeft aan </w:t>
+      </w:r>
+      <w:r>
+        <w:rPr>
+          <w:rFonts w:ascii="Cambria" w:hAnsi="Cambria"/>
+          <w:lang w:val="nl-NL"/>
+        </w:rPr>
+        <w:t xml:space="preserve">de studenten </w:t>
+      </w:r>
+      <w:r>
+        <w:rPr>
+          <w:rFonts w:ascii="Cambria" w:hAnsi="Cambria"/>
+          <w:lang w:val="nl-NL"/>
+        </w:rPr>
+        <w:t>van klas 1</w:t>
+      </w:r>
+      <w:r>
+        <w:rPr>
+          <w:rFonts w:ascii="Cambria" w:hAnsi="Cambria"/>
+          <w:lang w:val="nl-NL"/>
+        </w:rPr>
+        <w:t xml:space="preserve"> opdracht gegeven tot het</w:t>
+      </w:r>
+      <w:r>
+        <w:rPr>
+          <w:rFonts w:ascii="Cambria" w:hAnsi="Cambria"/>
+          <w:lang w:val="nl-NL"/>
+        </w:rPr>
+        <w:t xml:space="preserve"> maken van een forum</w:t>
+      </w:r>
+      <w:r>
+        <w:rPr>
+          <w:rFonts w:ascii="Cambria" w:hAnsi="Cambria"/>
+          <w:lang w:val="nl-NL"/>
+        </w:rPr>
+        <w:t xml:space="preserve">. Het project zal onder leiding van </w:t>
+      </w:r>
+      <w:r>
+        <w:rPr>
+          <w:rFonts w:ascii="Cambria" w:hAnsi="Cambria"/>
+          <w:lang w:val="nl-NL"/>
+        </w:rPr>
+        <w:t>J. Koster</w:t>
+      </w:r>
+      <w:r>
+        <w:rPr>
+          <w:rFonts w:ascii="Cambria" w:hAnsi="Cambria"/>
+          <w:lang w:val="nl-NL"/>
+        </w:rPr>
+        <w:t xml:space="preserve"> namens </w:t>
+      </w:r>
+      <w:r>
+        <w:rPr>
+          <w:rFonts w:ascii="Cambria" w:hAnsi="Cambria"/>
+          <w:lang w:val="nl-NL"/>
+        </w:rPr>
+        <w:t>Alfa</w:t>
+      </w:r>
+      <w:r>
+        <w:rPr>
+          <w:rFonts w:ascii="Cambria" w:hAnsi="Cambria"/>
+          <w:lang w:val="nl-NL"/>
+        </w:rPr>
+        <w:t xml:space="preserve"> worden uitgevoerd door </w:t>
+      </w:r>
+      <w:r>
+        <w:rPr>
+          <w:rFonts w:ascii="Cambria" w:hAnsi="Cambria"/>
+          <w:lang w:val="nl-NL"/>
+        </w:rPr>
+        <w:t>D. Meijers</w:t>
+      </w:r>
+      <w:r>
+        <w:rPr>
+          <w:rFonts w:ascii="Cambria" w:hAnsi="Cambria"/>
+          <w:lang w:val="nl-NL"/>
+        </w:rPr>
+        <w:t xml:space="preserve">. </w:t>
+      </w:r>
+      <w:r>
+        <w:rPr>
+          <w:rFonts w:ascii="Cambria" w:hAnsi="Cambria"/>
+          <w:lang w:val="nl-NL"/>
+        </w:rPr>
+        <w:t>Hij</w:t>
+      </w:r>
+      <w:r>
+        <w:rPr>
+          <w:rFonts w:ascii="Cambria" w:hAnsi="Cambria"/>
+          <w:lang w:val="nl-NL"/>
+        </w:rPr>
+        <w:t xml:space="preserve"> </w:t>
+      </w:r>
+      <w:r>
+        <w:rPr>
+          <w:rFonts w:ascii="Cambria" w:hAnsi="Cambria"/>
+          <w:lang w:val="nl-NL"/>
+        </w:rPr>
+        <w:t>is</w:t>
+      </w:r>
+      <w:r>
+        <w:rPr>
+          <w:rFonts w:ascii="Cambria" w:hAnsi="Cambria"/>
+          <w:lang w:val="nl-NL"/>
+        </w:rPr>
+        <w:t xml:space="preserve"> ook de auteur van het document dat voor u ligt.</w:t>
+      </w:r>
     </w:p>
     <w:p>
       <w:pPr>
@@ -2870,304 +2760,63 @@
           <w:lang w:val="nl-NL"/>
         </w:rPr>
       </w:pPr>
-      <w:ins w:id="10" w:author="Dieko Meijers" w:date="2017-05-17T09:40:00Z">
-        <w:r>
-          <w:rPr>
-            <w:rFonts w:ascii="Cambria" w:hAnsi="Cambria"/>
-            <w:color w:val="0432FF"/>
-            <w:lang w:val="nl-NL"/>
-          </w:rPr>
-          <w:t>Het Alfa College</w:t>
-        </w:r>
-      </w:ins>
-      <w:del w:id="11" w:author="Dieko Meijers" w:date="2017-05-17T09:40:00Z">
-        <w:r>
-          <w:rPr>
-            <w:rFonts w:ascii="Cambria" w:hAnsi="Cambria"/>
-            <w:color w:val="0432FF"/>
-            <w:lang w:val="nl-NL"/>
-          </w:rPr>
-          <w:delText xml:space="preserve">De </w:delText>
-        </w:r>
-      </w:del>
-      <w:del w:id="12" w:author="Dieko Meijers" w:date="2017-05-17T09:39:00Z">
-        <w:r>
-          <w:rPr>
-            <w:rFonts w:ascii="Cambria" w:hAnsi="Cambria"/>
-            <w:color w:val="0432FF"/>
-            <w:lang w:val="nl-NL"/>
-          </w:rPr>
-          <w:delText>ASTE Universiteit</w:delText>
-        </w:r>
-      </w:del>
-      <w:r>
-        <w:rPr>
-          <w:rFonts w:ascii="Cambria" w:hAnsi="Cambria"/>
-          <w:color w:val="0432FF"/>
-          <w:lang w:val="nl-NL"/>
-        </w:rPr>
-        <w:t xml:space="preserve"> is een</w:t>
-      </w:r>
-      <w:ins w:id="13" w:author="Dieko Meijers" w:date="2017-05-17T09:40:00Z">
-        <w:r>
-          <w:rPr>
-            <w:rFonts w:ascii="Cambria" w:hAnsi="Cambria"/>
-            <w:color w:val="0432FF"/>
-            <w:lang w:val="nl-NL"/>
-          </w:rPr>
-          <w:t xml:space="preserve"> Grote </w:t>
-        </w:r>
-      </w:ins>
-      <w:del w:id="14" w:author="Dieko Meijers" w:date="2017-05-17T09:40:00Z">
-        <w:r>
-          <w:rPr>
-            <w:rFonts w:ascii="Cambria" w:hAnsi="Cambria"/>
-            <w:color w:val="0432FF"/>
-            <w:lang w:val="nl-NL"/>
-          </w:rPr>
-          <w:delText xml:space="preserve"> kleine </w:delText>
-        </w:r>
-      </w:del>
-      <w:r>
-        <w:rPr>
-          <w:rFonts w:ascii="Cambria" w:hAnsi="Cambria"/>
-          <w:color w:val="0432FF"/>
-          <w:lang w:val="nl-NL"/>
-        </w:rPr>
-        <w:t xml:space="preserve">technische </w:t>
-      </w:r>
-      <w:ins w:id="15" w:author="Dieko Meijers" w:date="2017-05-17T09:40:00Z">
-        <w:r>
-          <w:rPr>
-            <w:rFonts w:ascii="Cambria" w:hAnsi="Cambria"/>
-            <w:color w:val="0432FF"/>
-            <w:lang w:val="nl-NL"/>
-          </w:rPr>
-          <w:t>MBO</w:t>
-        </w:r>
-      </w:ins>
-      <w:del w:id="16" w:author="Dieko Meijers" w:date="2017-05-17T09:40:00Z">
-        <w:r>
-          <w:rPr>
-            <w:rFonts w:ascii="Cambria" w:hAnsi="Cambria"/>
-            <w:color w:val="0432FF"/>
-            <w:lang w:val="nl-NL"/>
-          </w:rPr>
-          <w:delText>universiteit</w:delText>
-        </w:r>
-      </w:del>
-      <w:r>
-        <w:rPr>
-          <w:rFonts w:ascii="Cambria" w:hAnsi="Cambria"/>
-          <w:color w:val="0432FF"/>
-          <w:lang w:val="nl-NL"/>
-        </w:rPr>
-        <w:t xml:space="preserve"> in het noordoosten van het land. De heer</w:t>
-      </w:r>
-      <w:ins w:id="17" w:author="Dieko Meijers" w:date="2017-05-17T09:41:00Z">
-        <w:r>
-          <w:rPr>
-            <w:rFonts w:ascii="Cambria" w:hAnsi="Cambria"/>
-            <w:color w:val="0432FF"/>
-            <w:lang w:val="nl-NL"/>
-          </w:rPr>
-          <w:t xml:space="preserve">  J. Koster</w:t>
-        </w:r>
-      </w:ins>
-      <w:bookmarkStart w:id="18" w:name="_GoBack"/>
-      <w:bookmarkEnd w:id="18"/>
-      <w:del w:id="19" w:author="Dieko Meijers" w:date="2017-05-17T09:40:00Z">
-        <w:r>
-          <w:rPr>
-            <w:rFonts w:ascii="Cambria" w:hAnsi="Cambria"/>
-            <w:color w:val="0432FF"/>
-            <w:lang w:val="nl-NL"/>
-          </w:rPr>
-          <w:delText xml:space="preserve"> V. Commandeur, Hoofd Automatisering van de ASTE Universiteit</w:delText>
-        </w:r>
-      </w:del>
-      <w:r>
-        <w:rPr>
-          <w:rFonts w:ascii="Cambria" w:hAnsi="Cambria"/>
-          <w:color w:val="0432FF"/>
-          <w:lang w:val="nl-NL"/>
-        </w:rPr>
-        <w:t xml:space="preserve">, heeft aan Megasoft &amp; </w:t>
-      </w:r>
-      <w:proofErr w:type="spellStart"/>
-      <w:r>
-        <w:rPr>
-          <w:rFonts w:ascii="Cambria" w:hAnsi="Cambria"/>
-          <w:color w:val="0432FF"/>
-          <w:lang w:val="nl-NL"/>
-        </w:rPr>
-        <w:t>Gigaware</w:t>
-      </w:r>
-      <w:proofErr w:type="spellEnd"/>
-      <w:r>
-        <w:rPr>
-          <w:rFonts w:ascii="Cambria" w:hAnsi="Cambria"/>
-          <w:color w:val="0432FF"/>
-          <w:lang w:val="nl-NL"/>
-        </w:rPr>
-        <w:t xml:space="preserve"> B.V. (MG) opdracht gegeven tot het ontwikkelen van een nieuw studentvolgsysteem. Het project zal onder leiding van O.P. </w:t>
-      </w:r>
-      <w:proofErr w:type="spellStart"/>
-      <w:r>
-        <w:rPr>
-          <w:rFonts w:ascii="Cambria" w:hAnsi="Cambria"/>
-          <w:color w:val="0432FF"/>
-          <w:lang w:val="nl-NL"/>
-        </w:rPr>
-        <w:t>Perbaas</w:t>
-      </w:r>
-      <w:proofErr w:type="spellEnd"/>
-      <w:r>
-        <w:rPr>
-          <w:rFonts w:ascii="Cambria" w:hAnsi="Cambria"/>
-          <w:color w:val="0432FF"/>
-          <w:lang w:val="nl-NL"/>
-        </w:rPr>
-        <w:t xml:space="preserve"> namens MG worden uitgevoerd door T. Starter, D. Medestudent en H.A. Student. Zij zijn ook de auteurs van het document dat voor u ligt.</w:t>
-      </w:r>
-    </w:p>
-    <w:p>
-      <w:pPr>
-        <w:rPr>
-          <w:rFonts w:ascii="Cambria" w:hAnsi="Cambria"/>
-          <w:color w:val="0432FF"/>
-          <w:lang w:val="nl-NL"/>
-        </w:rPr>
-      </w:pPr>
-    </w:p>
-    <w:p>
-      <w:pPr>
-        <w:rPr>
-          <w:rFonts w:ascii="Cambria" w:hAnsi="Cambria"/>
-          <w:i/>
-          <w:lang w:val="nl-NL"/>
-        </w:rPr>
-      </w:pPr>
-      <w:r>
-        <w:rPr>
-          <w:rFonts w:ascii="Cambria" w:hAnsi="Cambria"/>
-          <w:i/>
-          <w:lang w:val="nl-NL"/>
-        </w:rPr>
-        <w:t>Leg vervolgens heel kort uit hoe het document is ontstaan en wat er in staat. Zo weet de lezer van het verslag wat hij kan verwachten.</w:t>
-      </w:r>
-    </w:p>
-    <w:p>
-      <w:pPr>
-        <w:rPr>
-          <w:rFonts w:ascii="Cambria" w:hAnsi="Cambria"/>
-          <w:color w:val="0432FF"/>
-          <w:lang w:val="nl-NL"/>
-        </w:rPr>
-      </w:pPr>
-    </w:p>
-    <w:p>
-      <w:pPr>
-        <w:rPr>
-          <w:rFonts w:ascii="Cambria" w:hAnsi="Cambria"/>
-          <w:color w:val="0432FF"/>
-          <w:lang w:val="nl-NL"/>
-        </w:rPr>
-      </w:pPr>
-      <w:r>
-        <w:rPr>
-          <w:rFonts w:ascii="Cambria" w:hAnsi="Cambria"/>
-          <w:color w:val="0432FF"/>
-          <w:lang w:val="nl-NL"/>
-        </w:rPr>
-        <w:t>Dit document is het Functioneel Ontwerp voor het nieuw te ontwikkelen systeem dat het huidige verouderde systeem moet vervangen. In dit FO worden de behoeftes uit de inmiddels goedgekeurde Behoefteanalyse (</w:t>
-      </w:r>
-      <w:proofErr w:type="spellStart"/>
-      <w:r>
-        <w:rPr>
-          <w:rFonts w:ascii="Cambria" w:hAnsi="Cambria"/>
-          <w:color w:val="0432FF"/>
-          <w:lang w:val="nl-NL"/>
-        </w:rPr>
-        <w:t>Behoefetanalyse</w:t>
-      </w:r>
-      <w:proofErr w:type="spellEnd"/>
-      <w:r>
-        <w:rPr>
-          <w:rFonts w:ascii="Cambria" w:hAnsi="Cambria"/>
-          <w:color w:val="0432FF"/>
-          <w:lang w:val="nl-NL"/>
-        </w:rPr>
-        <w:t xml:space="preserve"> Studentvolgsysteem, versie 1.2, 22 maart 2016, door T. Starter, D. Medestudent en H.A. Student</w:t>
-      </w:r>
-      <w:r>
-        <w:rPr>
-          <w:rFonts w:ascii="Cambria" w:hAnsi="Cambria"/>
-          <w:color w:val="0432FF"/>
-          <w:lang w:val="nl-NL"/>
-        </w:rPr>
-        <w:t>) vertaald naar concrete oplossingen.</w:t>
-      </w:r>
-    </w:p>
-    <w:p>
-      <w:pPr>
-        <w:rPr>
-          <w:rFonts w:ascii="Cambria" w:hAnsi="Cambria"/>
-          <w:i/>
-          <w:lang w:val="nl-NL"/>
-        </w:rPr>
-      </w:pPr>
-    </w:p>
-    <w:p>
-      <w:pPr>
-        <w:rPr>
-          <w:rFonts w:ascii="Cambria" w:hAnsi="Cambria"/>
-          <w:lang w:val="nl-NL"/>
-        </w:rPr>
-      </w:pPr>
-      <w:r>
-        <w:rPr>
-          <w:rFonts w:ascii="Cambria" w:hAnsi="Cambria"/>
-          <w:i/>
-          <w:lang w:val="nl-NL"/>
-        </w:rPr>
-        <w:t>Beschrijf tenslotte kort wat iemand kan lezen in de hoofdstukken van dit document. Noem even kort de naam van het hoofdstuk, en beschrijf in één zin wat er in staat.</w:t>
-      </w:r>
-    </w:p>
-    <w:p>
-      <w:pPr>
-        <w:pStyle w:val="Plattetekst"/>
-        <w:rPr>
-          <w:lang w:val="nl-NL"/>
-        </w:rPr>
-      </w:pPr>
-      <w:r>
-        <w:rPr>
-          <w:lang w:val="nl-NL"/>
-        </w:rPr>
-        <w:t xml:space="preserve">de functionaliteiten, navigatie, paginalijst, het kostenoverzicht en de planning. </w:t>
-      </w:r>
-    </w:p>
-    <w:p>
-      <w:pPr>
-        <w:rPr>
-          <w:rFonts w:ascii="Cambria" w:hAnsi="Cambria"/>
-          <w:lang w:val="nl-NL"/>
-        </w:rPr>
-      </w:pPr>
-    </w:p>
-    <w:p>
-      <w:pPr>
-        <w:rPr>
-          <w:rFonts w:ascii="Cambria" w:hAnsi="Cambria"/>
-          <w:color w:val="0432FF"/>
-          <w:lang w:val="nl-NL"/>
-        </w:rPr>
-      </w:pPr>
-      <w:r>
-        <w:rPr>
-          <w:rFonts w:ascii="Cambria" w:hAnsi="Cambria"/>
-          <w:color w:val="0432FF"/>
+    </w:p>
+    <w:p>
+      <w:pPr>
+        <w:rPr>
+          <w:rFonts w:ascii="Cambria" w:hAnsi="Cambria"/>
+          <w:lang w:val="nl-NL"/>
+        </w:rPr>
+      </w:pPr>
+      <w:r>
+        <w:rPr>
+          <w:rFonts w:ascii="Cambria" w:hAnsi="Cambria"/>
+          <w:lang w:val="nl-NL"/>
+        </w:rPr>
+        <w:t xml:space="preserve">Dit document is het Functioneel Ontwerp voor het </w:t>
+      </w:r>
+      <w:r>
+        <w:rPr>
+          <w:rFonts w:ascii="Cambria" w:hAnsi="Cambria"/>
+          <w:lang w:val="nl-NL"/>
+        </w:rPr>
+        <w:t>maken van een forum als opdracht om over te gaan naar klas 2</w:t>
+      </w:r>
+      <w:r>
+        <w:rPr>
+          <w:rFonts w:ascii="Cambria" w:hAnsi="Cambria"/>
+          <w:lang w:val="nl-NL"/>
+        </w:rPr>
+        <w:t xml:space="preserve">. </w:t>
+      </w:r>
+    </w:p>
+    <w:p>
+      <w:pPr>
+        <w:rPr>
+          <w:rFonts w:ascii="Cambria" w:hAnsi="Cambria"/>
+          <w:i/>
+          <w:lang w:val="nl-NL"/>
+        </w:rPr>
+      </w:pPr>
+    </w:p>
+    <w:p>
+      <w:pPr>
+        <w:pStyle w:val="Plattetekst"/>
+        <w:rPr>
+          <w:lang w:val="nl-NL"/>
+        </w:rPr>
+      </w:pPr>
+    </w:p>
+    <w:p>
+      <w:pPr>
+        <w:rPr>
+          <w:rFonts w:ascii="Cambria" w:hAnsi="Cambria"/>
+          <w:lang w:val="nl-NL"/>
+        </w:rPr>
+      </w:pPr>
+      <w:r>
+        <w:rPr>
+          <w:rFonts w:ascii="Cambria" w:hAnsi="Cambria"/>
           <w:lang w:val="nl-NL"/>
         </w:rPr>
         <w:t>In dit FO</w:t>
@@ -3175,19 +2824,9 @@
       <w:r>
         <w:rPr>
           <w:rFonts w:ascii="Cambria" w:hAnsi="Cambria"/>
-          <w:color w:val="0432FF"/>
-          <w:lang w:val="nl-NL"/>
-        </w:rPr>
-        <w:t xml:space="preserve"> wordt allereerst </w:t>
-      </w:r>
-      <w:r>
-        <w:rPr>
-          <w:rFonts w:ascii="Cambria" w:hAnsi="Cambria"/>
-          <w:color w:val="0432FF"/>
-          <w:highlight w:val="yellow"/>
-          <w:lang w:val="nl-NL"/>
-        </w:rPr>
-        <w:t>de doelstelling van het project beschreven, en vervolgens wordt omschreven wat het project inhoudt. Daarna treft u een overzicht van de projectleden aan en de benodigdheden om dit project te kunnen uitvoeren. Tenslotte worden de taken van het project op een rij gezet en de wordt de planning uitgewerkt.</w:t>
+          <w:lang w:val="nl-NL"/>
+        </w:rPr>
+        <w:t xml:space="preserve"> wordt allereerst de doelstelling van het project beschreven, en vervolgens wordt omschreven wat het project inhoudt. Daarna treft u een overzicht van de projectleden aan en de benodigdheden om dit project te kunnen uitvoeren. Tenslotte worden de taken van het project op een rij gezet en de wordt de planning uitgewerkt.</w:t>
       </w:r>
     </w:p>
     <w:p>
@@ -3213,28 +2852,6 @@
         <w:ind w:right="108"/>
         <w:rPr>
           <w:rFonts w:ascii="Cambria" w:hAnsi="Cambria"/>
-          <w:i/>
-          <w:lang w:val="nl-NL"/>
-        </w:rPr>
-      </w:pPr>
-      <w:r>
-        <w:rPr>
-          <w:rFonts w:ascii="Cambria" w:hAnsi="Cambria"/>
-          <w:i/>
-          <w:lang w:val="nl-NL"/>
-        </w:rPr>
-        <w:t>De hele inleiding is maximaal een halve pagina.</w:t>
-      </w:r>
-    </w:p>
-    <w:p>
-      <w:pPr>
-        <w:tabs>
-          <w:tab w:val="left" w:pos="1029"/>
-        </w:tabs>
-        <w:spacing w:line="273" w:lineRule="auto"/>
-        <w:ind w:right="108"/>
-        <w:rPr>
-          <w:rFonts w:ascii="Cambria" w:hAnsi="Cambria"/>
           <w:lang w:val="nl-NL"/>
         </w:rPr>
       </w:pPr>
@@ -3247,12 +2864,6 @@
           <w:lang w:val="nl-NL"/>
         </w:rPr>
       </w:pPr>
-      <w:r>
-        <w:rPr>
-          <w:lang w:val="nl-NL"/>
-        </w:rPr>
-        <w:br w:type="page"/>
-      </w:r>
     </w:p>
     <w:p>
       <w:pPr>
@@ -3269,16 +2880,16 @@
           <w:lang w:val="nl-NL"/>
         </w:rPr>
       </w:pPr>
-      <w:bookmarkStart w:id="20" w:name="_Toc443567045"/>
-      <w:bookmarkStart w:id="21" w:name="_Toc470773230"/>
+      <w:bookmarkStart w:id="2" w:name="_Toc443567045"/>
+      <w:bookmarkStart w:id="3" w:name="_Toc470773230"/>
       <w:r>
         <w:rPr>
           <w:lang w:val="nl-NL"/>
         </w:rPr>
         <w:t>Belanghebbenden</w:t>
       </w:r>
-      <w:bookmarkEnd w:id="20"/>
-      <w:bookmarkEnd w:id="21"/>
+      <w:bookmarkEnd w:id="2"/>
+      <w:bookmarkEnd w:id="3"/>
     </w:p>
     <w:p>
       <w:pPr>
@@ -3359,14 +2970,14 @@
           <w:color w:val="0432FF"/>
           <w:lang w:val="nl-NL"/>
         </w:rPr>
-        <w:t xml:space="preserve">De aangeboden oplossing is van belang voor de medewerkers </w:t>
+        <w:t>De aangeboden oplossing is van belang voor</w:t>
       </w:r>
       <w:r>
         <w:rPr>
           <w:color w:val="0432FF"/>
           <w:lang w:val="nl-NL"/>
         </w:rPr>
-        <w:t xml:space="preserve">en de studenten </w:t>
+        <w:t xml:space="preserve"> de studenten </w:t>
       </w:r>
       <w:r>
         <w:rPr>
@@ -3380,20 +2991,48 @@
           <w:color w:val="0432FF"/>
           <w:lang w:val="nl-NL"/>
         </w:rPr>
-        <w:t>de ASTE Universiteit,</w:t>
+        <w:t>de A</w:t>
       </w:r>
       <w:r>
         <w:rPr>
           <w:color w:val="0432FF"/>
           <w:lang w:val="nl-NL"/>
         </w:rPr>
-        <w:t xml:space="preserve"> en voor de beheerder van het systeem. </w:t>
+        <w:t>lfa College</w:t>
       </w:r>
       <w:r>
         <w:rPr>
           <w:color w:val="0432FF"/>
           <w:lang w:val="nl-NL"/>
         </w:rPr>
+        <w:t>,</w:t>
+      </w:r>
+      <w:r>
+        <w:rPr>
+          <w:color w:val="0432FF"/>
+          <w:lang w:val="nl-NL"/>
+        </w:rPr>
+        <w:t xml:space="preserve"> en voor </w:t>
+      </w:r>
+      <w:r>
+        <w:rPr>
+          <w:color w:val="0432FF"/>
+          <w:lang w:val="nl-NL"/>
+        </w:rPr>
+        <w:t>het Alfa College</w:t>
+      </w:r>
+      <w:r>
+        <w:rPr>
+          <w:color w:val="0432FF"/>
+          <w:lang w:val="nl-NL"/>
+        </w:rPr>
+        <w:t xml:space="preserve">. </w:t>
+      </w:r>
+      <w:r>
+        <w:rPr>
+          <w:color w:val="0432FF"/>
+          <w:lang w:val="nl-NL"/>
+        </w:rPr>
         <w:t xml:space="preserve">De studenten hebben inzage in hun voortgang en cijfers. </w:t>
       </w:r>
       <w:r>
@@ -3422,21 +3061,134 @@
     </w:p>
     <w:p>
       <w:pPr>
+        <w:pStyle w:val="Plattetekst"/>
+        <w:rPr>
+          <w:lang w:val="nl-NL"/>
+        </w:rPr>
+      </w:pPr>
+    </w:p>
+    <w:p>
+      <w:pPr>
+        <w:pStyle w:val="Plattetekst"/>
+        <w:rPr>
+          <w:lang w:val="nl-NL"/>
+        </w:rPr>
+      </w:pPr>
+    </w:p>
+    <w:p>
+      <w:pPr>
+        <w:pStyle w:val="Plattetekst"/>
+        <w:rPr>
+          <w:lang w:val="nl-NL"/>
+        </w:rPr>
+      </w:pPr>
+    </w:p>
+    <w:p>
+      <w:pPr>
+        <w:pStyle w:val="Plattetekst"/>
+        <w:rPr>
+          <w:lang w:val="nl-NL"/>
+        </w:rPr>
+      </w:pPr>
+    </w:p>
+    <w:p>
+      <w:pPr>
+        <w:pStyle w:val="Plattetekst"/>
+        <w:rPr>
+          <w:lang w:val="nl-NL"/>
+        </w:rPr>
+      </w:pPr>
+    </w:p>
+    <w:p>
+      <w:pPr>
+        <w:pStyle w:val="Plattetekst"/>
+        <w:rPr>
+          <w:lang w:val="nl-NL"/>
+        </w:rPr>
+      </w:pPr>
+    </w:p>
+    <w:p>
+      <w:pPr>
+        <w:pStyle w:val="Plattetekst"/>
+        <w:rPr>
+          <w:lang w:val="nl-NL"/>
+        </w:rPr>
+      </w:pPr>
+    </w:p>
+    <w:p>
+      <w:pPr>
+        <w:pStyle w:val="Plattetekst"/>
+        <w:rPr>
+          <w:lang w:val="nl-NL"/>
+        </w:rPr>
+      </w:pPr>
+    </w:p>
+    <w:p>
+      <w:pPr>
+        <w:pStyle w:val="Plattetekst"/>
+        <w:rPr>
+          <w:lang w:val="nl-NL"/>
+        </w:rPr>
+      </w:pPr>
+    </w:p>
+    <w:p>
+      <w:pPr>
+        <w:pStyle w:val="Plattetekst"/>
+        <w:rPr>
+          <w:lang w:val="nl-NL"/>
+        </w:rPr>
+      </w:pPr>
+    </w:p>
+    <w:p>
+      <w:pPr>
+        <w:pStyle w:val="Plattetekst"/>
+        <w:rPr>
+          <w:lang w:val="nl-NL"/>
+        </w:rPr>
+      </w:pPr>
+    </w:p>
+    <w:p>
+      <w:pPr>
+        <w:pStyle w:val="Plattetekst"/>
+        <w:rPr>
+          <w:lang w:val="nl-NL"/>
+        </w:rPr>
+      </w:pPr>
+    </w:p>
+    <w:p>
+      <w:pPr>
+        <w:pStyle w:val="Plattetekst"/>
+        <w:rPr>
+          <w:lang w:val="nl-NL"/>
+        </w:rPr>
+      </w:pPr>
+    </w:p>
+    <w:p>
+      <w:pPr>
+        <w:pStyle w:val="Plattetekst"/>
+        <w:rPr>
+          <w:lang w:val="nl-NL"/>
+        </w:rPr>
+      </w:pPr>
+    </w:p>
+    <w:p>
+      <w:pPr>
         <w:pStyle w:val="Kop1"/>
         <w:rPr>
           <w:lang w:val="nl-NL"/>
         </w:rPr>
       </w:pPr>
-      <w:bookmarkStart w:id="22" w:name="_Toc443567046"/>
-      <w:bookmarkStart w:id="23" w:name="_Toc470773231"/>
-      <w:r>
-        <w:rPr>
-          <w:lang w:val="nl-NL"/>
-        </w:rPr>
+      <w:bookmarkStart w:id="4" w:name="_Toc443567046"/>
+      <w:bookmarkStart w:id="5" w:name="_Toc470773231"/>
+      <w:r>
+        <w:rPr>
+          <w:lang w:val="nl-NL"/>
+        </w:rPr>
+        <w:lastRenderedPageBreak/>
         <w:t>Behoeftes</w:t>
       </w:r>
-      <w:bookmarkEnd w:id="22"/>
-      <w:bookmarkEnd w:id="23"/>
+      <w:bookmarkEnd w:id="4"/>
+      <w:bookmarkEnd w:id="5"/>
     </w:p>
     <w:p>
       <w:pPr>
@@ -3508,20 +3260,29 @@
       <w:pPr>
         <w:pStyle w:val="Plattetekst"/>
         <w:rPr>
-          <w:color w:val="0432FF"/>
-          <w:lang w:val="nl-NL"/>
-        </w:rPr>
-      </w:pPr>
-      <w:r>
-        <w:rPr>
-          <w:color w:val="0432FF"/>
-          <w:lang w:val="nl-NL"/>
-        </w:rPr>
-        <w:t xml:space="preserve">De behoeftes van de organisatie zijn beschreven in </w:t>
-      </w:r>
-      <w:r>
-        <w:rPr>
-          <w:color w:val="0432FF"/>
+          <w:lang w:val="nl-NL"/>
+        </w:rPr>
+      </w:pPr>
+      <w:r>
+        <w:rPr>
+          <w:lang w:val="nl-NL"/>
+        </w:rPr>
+        <w:t>De behoeftes van</w:t>
+      </w:r>
+      <w:r>
+        <w:rPr>
+          <w:lang w:val="nl-NL"/>
+        </w:rPr>
+        <w:t xml:space="preserve"> het forum zijn</w:t>
+      </w:r>
+      <w:r>
+        <w:rPr>
+          <w:lang w:val="nl-NL"/>
+        </w:rPr>
+        <w:t xml:space="preserve"> beschreven in </w:t>
+      </w:r>
+      <w:r>
+        <w:rPr>
           <w:lang w:val="nl-NL"/>
         </w:rPr>
         <w:t xml:space="preserve">de </w:t>
@@ -3529,22 +3290,31 @@
       <w:proofErr w:type="spellStart"/>
       <w:r>
         <w:rPr>
-          <w:color w:val="0432FF"/>
-          <w:lang w:val="nl-NL"/>
-        </w:rPr>
-        <w:t>hierbovengenoemde</w:t>
+          <w:lang w:val="nl-NL"/>
+        </w:rPr>
+        <w:t>hier</w:t>
+      </w:r>
+      <w:r>
+        <w:rPr>
+          <w:lang w:val="nl-NL"/>
+        </w:rPr>
+        <w:t>onder</w:t>
+      </w:r>
+      <w:r>
+        <w:rPr>
+          <w:lang w:val="nl-NL"/>
+        </w:rPr>
+        <w:t>genoemde</w:t>
       </w:r>
       <w:proofErr w:type="spellEnd"/>
       <w:r>
         <w:rPr>
-          <w:color w:val="0432FF"/>
           <w:lang w:val="nl-NL"/>
         </w:rPr>
         <w:t xml:space="preserve"> Behoefteanalyse.</w:t>
       </w:r>
       <w:r>
         <w:rPr>
-          <w:color w:val="0432FF"/>
           <w:lang w:val="nl-NL"/>
         </w:rPr>
         <w:t xml:space="preserve"> </w:t>
@@ -3561,6 +3331,353 @@
     <w:p>
       <w:pPr>
         <w:pStyle w:val="Plattetekst"/>
+        <w:numPr>
+          <w:ilvl w:val="0"/>
+          <w:numId w:val="37"/>
+        </w:numPr>
+        <w:rPr>
+          <w:lang w:val="nl-NL"/>
+        </w:rPr>
+      </w:pPr>
+      <w:r>
+        <w:rPr>
+          <w:lang w:val="nl-NL"/>
+        </w:rPr>
+        <w:t xml:space="preserve">De landingspage (homepage) van je forum dient vrij toegankelijk te zijn voor iedere bezoeker, of ze nou ingelogd zijn of niet. Op de landingspage toon je een overzicht van alle thema’s op je forum. Via dit overzicht dienen de bezoekers door te kunnen </w:t>
+      </w:r>
+      <w:proofErr w:type="spellStart"/>
+      <w:r>
+        <w:rPr>
+          <w:lang w:val="nl-NL"/>
+        </w:rPr>
+        <w:t>clicken</w:t>
+      </w:r>
+      <w:proofErr w:type="spellEnd"/>
+      <w:r>
+        <w:rPr>
+          <w:lang w:val="nl-NL"/>
+        </w:rPr>
+        <w:t xml:space="preserve"> naar een pagina waarop de verschillende topics worden getoond binnen een thema.</w:t>
+      </w:r>
+    </w:p>
+    <w:p>
+      <w:pPr>
+        <w:pStyle w:val="Plattetekst"/>
+        <w:ind w:left="720"/>
+        <w:rPr>
+          <w:lang w:val="nl-NL"/>
+        </w:rPr>
+      </w:pPr>
+    </w:p>
+    <w:p>
+      <w:pPr>
+        <w:pStyle w:val="Lijstalinea"/>
+        <w:widowControl/>
+        <w:numPr>
+          <w:ilvl w:val="0"/>
+          <w:numId w:val="37"/>
+        </w:numPr>
+        <w:spacing w:after="200" w:line="276" w:lineRule="auto"/>
+        <w:contextualSpacing/>
+        <w:rPr>
+          <w:lang w:val="nl-NL"/>
+        </w:rPr>
+      </w:pPr>
+      <w:r>
+        <w:rPr>
+          <w:lang w:val="nl-NL"/>
+        </w:rPr>
+        <w:t>Iedere bezoeker mag alle thema’s, topics en reacties lezen. Maar kan geen topics aanmaken of reacties pl</w:t>
+      </w:r>
+      <w:r>
+        <w:rPr>
+          <w:lang w:val="nl-NL"/>
+        </w:rPr>
+        <w:t>aatsen zonder ingelogd te zijn.</w:t>
+      </w:r>
+    </w:p>
+    <w:p>
+      <w:pPr>
+        <w:pStyle w:val="Plattetekst"/>
+        <w:numPr>
+          <w:ilvl w:val="0"/>
+          <w:numId w:val="37"/>
+        </w:numPr>
+        <w:rPr>
+          <w:lang w:val="nl-NL"/>
+        </w:rPr>
+      </w:pPr>
+      <w:r>
+        <w:rPr>
+          <w:lang w:val="nl-NL"/>
+        </w:rPr>
+        <w:t>Een bezoeker moet zich via een registratiepagina kunnen registreren als user je forum.</w:t>
+      </w:r>
+    </w:p>
+    <w:p>
+      <w:pPr>
+        <w:pStyle w:val="Plattetekst"/>
+        <w:ind w:left="720"/>
+        <w:rPr>
+          <w:lang w:val="nl-NL"/>
+        </w:rPr>
+      </w:pPr>
+    </w:p>
+    <w:p>
+      <w:pPr>
+        <w:pStyle w:val="Plattetekst"/>
+        <w:numPr>
+          <w:ilvl w:val="0"/>
+          <w:numId w:val="37"/>
+        </w:numPr>
+        <w:rPr>
+          <w:lang w:val="nl-NL"/>
+        </w:rPr>
+      </w:pPr>
+      <w:r>
+        <w:rPr>
+          <w:lang w:val="nl-NL"/>
+        </w:rPr>
+        <w:t>Een bezoeker moet zich via een loginpagina kunnen aanmelden, zodat hij/zij in staat is topics aan te maken of reacties binnen een topic te plaatsen.</w:t>
+      </w:r>
+    </w:p>
+    <w:p>
+      <w:pPr>
+        <w:pStyle w:val="Lijstalinea"/>
+        <w:rPr>
+          <w:lang w:val="nl-NL"/>
+        </w:rPr>
+      </w:pPr>
+    </w:p>
+    <w:p>
+      <w:pPr>
+        <w:pStyle w:val="Plattetekst"/>
+        <w:numPr>
+          <w:ilvl w:val="0"/>
+          <w:numId w:val="37"/>
+        </w:numPr>
+        <w:rPr>
+          <w:lang w:val="nl-NL"/>
+        </w:rPr>
+      </w:pPr>
+      <w:r>
+        <w:rPr>
+          <w:lang w:val="nl-NL"/>
+        </w:rPr>
+        <w:t>Een Administrator (</w:t>
+      </w:r>
+      <w:proofErr w:type="spellStart"/>
+      <w:r>
+        <w:rPr>
+          <w:lang w:val="nl-NL"/>
+        </w:rPr>
+        <w:t>Admin</w:t>
+      </w:r>
+      <w:proofErr w:type="spellEnd"/>
+      <w:r>
+        <w:rPr>
+          <w:lang w:val="nl-NL"/>
+        </w:rPr>
+        <w:t>) is de enige die thema’s kan aanmaken.</w:t>
+      </w:r>
+    </w:p>
+    <w:p>
+      <w:pPr>
+        <w:pStyle w:val="Lijstalinea"/>
+        <w:rPr>
+          <w:lang w:val="nl-NL"/>
+        </w:rPr>
+      </w:pPr>
+    </w:p>
+    <w:p>
+      <w:pPr>
+        <w:pStyle w:val="Plattetekst"/>
+        <w:numPr>
+          <w:ilvl w:val="0"/>
+          <w:numId w:val="37"/>
+        </w:numPr>
+        <w:rPr>
+          <w:lang w:val="nl-NL"/>
+        </w:rPr>
+      </w:pPr>
+      <w:r>
+        <w:rPr>
+          <w:lang w:val="nl-NL"/>
+        </w:rPr>
+        <w:t>Een User kan topics binnen een thema aanmaken en reacties plaatsen bij alle topics.</w:t>
+      </w:r>
+    </w:p>
+    <w:p>
+      <w:pPr>
+        <w:pStyle w:val="Lijstalinea"/>
+        <w:rPr>
+          <w:lang w:val="nl-NL"/>
+        </w:rPr>
+      </w:pPr>
+    </w:p>
+    <w:p>
+      <w:pPr>
+        <w:pStyle w:val="Plattetekst"/>
+        <w:numPr>
+          <w:ilvl w:val="0"/>
+          <w:numId w:val="37"/>
+        </w:numPr>
+        <w:rPr>
+          <w:lang w:val="nl-NL"/>
+        </w:rPr>
+      </w:pPr>
+      <w:r>
+        <w:rPr>
+          <w:lang w:val="nl-NL"/>
+        </w:rPr>
+        <w:t>Iedere User heeft zijn eigen profielpagina en kan daar zijn profielgegevens aanpassen</w:t>
+      </w:r>
+    </w:p>
+    <w:p>
+      <w:pPr>
+        <w:pStyle w:val="Plattetekst"/>
+        <w:rPr>
+          <w:lang w:val="nl-NL"/>
+        </w:rPr>
+      </w:pPr>
+    </w:p>
+    <w:p>
+      <w:pPr>
+        <w:pStyle w:val="Plattetekst"/>
+        <w:rPr>
+          <w:lang w:val="nl-NL"/>
+        </w:rPr>
+      </w:pPr>
+    </w:p>
+    <w:p>
+      <w:pPr>
+        <w:pStyle w:val="Plattetekst"/>
+        <w:rPr>
+          <w:lang w:val="nl-NL"/>
+        </w:rPr>
+      </w:pPr>
+    </w:p>
+    <w:p>
+      <w:pPr>
+        <w:pStyle w:val="Plattetekst"/>
+        <w:rPr>
+          <w:lang w:val="nl-NL"/>
+        </w:rPr>
+      </w:pPr>
+    </w:p>
+    <w:p>
+      <w:pPr>
+        <w:pStyle w:val="Plattetekst"/>
+        <w:rPr>
+          <w:lang w:val="nl-NL"/>
+        </w:rPr>
+      </w:pPr>
+    </w:p>
+    <w:p>
+      <w:pPr>
+        <w:pStyle w:val="Plattetekst"/>
+        <w:rPr>
+          <w:lang w:val="nl-NL"/>
+        </w:rPr>
+      </w:pPr>
+    </w:p>
+    <w:p>
+      <w:pPr>
+        <w:pStyle w:val="Plattetekst"/>
+        <w:rPr>
+          <w:lang w:val="nl-NL"/>
+        </w:rPr>
+      </w:pPr>
+      <w:r>
+        <w:rPr>
+          <w:lang w:val="nl-NL"/>
+        </w:rPr>
+        <w:t xml:space="preserve">          </w:t>
+      </w:r>
+    </w:p>
+    <w:p>
+      <w:pPr>
+        <w:pStyle w:val="Plattetekst"/>
+        <w:rPr>
+          <w:lang w:val="nl-NL"/>
+        </w:rPr>
+      </w:pPr>
+    </w:p>
+    <w:p>
+      <w:pPr>
+        <w:pStyle w:val="Plattetekst"/>
+        <w:rPr>
+          <w:lang w:val="nl-NL"/>
+        </w:rPr>
+      </w:pPr>
+    </w:p>
+    <w:p>
+      <w:pPr>
+        <w:pStyle w:val="Plattetekst"/>
+        <w:rPr>
+          <w:lang w:val="nl-NL"/>
+        </w:rPr>
+      </w:pPr>
+    </w:p>
+    <w:p>
+      <w:pPr>
+        <w:pStyle w:val="Plattetekst"/>
+        <w:rPr>
+          <w:lang w:val="nl-NL"/>
+        </w:rPr>
+      </w:pPr>
+    </w:p>
+    <w:p>
+      <w:pPr>
+        <w:pStyle w:val="Plattetekst"/>
+        <w:rPr>
+          <w:lang w:val="nl-NL"/>
+        </w:rPr>
+      </w:pPr>
+    </w:p>
+    <w:p>
+      <w:pPr>
+        <w:pStyle w:val="Plattetekst"/>
+        <w:rPr>
+          <w:lang w:val="nl-NL"/>
+        </w:rPr>
+      </w:pPr>
+    </w:p>
+    <w:p>
+      <w:pPr>
+        <w:pStyle w:val="Plattetekst"/>
+        <w:rPr>
+          <w:lang w:val="nl-NL"/>
+        </w:rPr>
+      </w:pPr>
+    </w:p>
+    <w:p>
+      <w:pPr>
+        <w:pStyle w:val="Plattetekst"/>
+        <w:rPr>
+          <w:lang w:val="nl-NL"/>
+        </w:rPr>
+      </w:pPr>
+    </w:p>
+    <w:p>
+      <w:pPr>
+        <w:pStyle w:val="Plattetekst"/>
+        <w:rPr>
+          <w:lang w:val="nl-NL"/>
+        </w:rPr>
+      </w:pPr>
+    </w:p>
+    <w:p>
+      <w:pPr>
+        <w:pStyle w:val="Plattetekst"/>
+        <w:rPr>
+          <w:lang w:val="nl-NL"/>
+        </w:rPr>
+      </w:pPr>
+    </w:p>
+    <w:p>
+      <w:pPr>
+        <w:pStyle w:val="Plattetekst"/>
         <w:rPr>
           <w:lang w:val="nl-NL"/>
         </w:rPr>
@@ -3573,16 +3690,17 @@
           <w:lang w:val="nl-NL"/>
         </w:rPr>
       </w:pPr>
-      <w:bookmarkStart w:id="24" w:name="_Toc443567047"/>
-      <w:bookmarkStart w:id="25" w:name="_Toc470773232"/>
-      <w:r>
-        <w:rPr>
-          <w:lang w:val="nl-NL"/>
-        </w:rPr>
+      <w:bookmarkStart w:id="6" w:name="_Toc443567047"/>
+      <w:bookmarkStart w:id="7" w:name="_Toc470773232"/>
+      <w:r>
+        <w:rPr>
+          <w:lang w:val="nl-NL"/>
+        </w:rPr>
+        <w:lastRenderedPageBreak/>
         <w:t>Functionaliteiten</w:t>
       </w:r>
-      <w:bookmarkEnd w:id="24"/>
-      <w:bookmarkEnd w:id="25"/>
+      <w:bookmarkEnd w:id="6"/>
+      <w:bookmarkEnd w:id="7"/>
     </w:p>
     <w:p>
       <w:pPr>
@@ -4061,19 +4179,214 @@
     </w:p>
     <w:p>
       <w:pPr>
+        <w:pStyle w:val="Plattetekst"/>
+        <w:rPr>
+          <w:lang w:val="nl-NL"/>
+        </w:rPr>
+      </w:pPr>
+    </w:p>
+    <w:p>
+      <w:pPr>
+        <w:pStyle w:val="Plattetekst"/>
+        <w:rPr>
+          <w:lang w:val="nl-NL"/>
+        </w:rPr>
+      </w:pPr>
+    </w:p>
+    <w:p>
+      <w:pPr>
+        <w:pStyle w:val="Plattetekst"/>
+        <w:rPr>
+          <w:lang w:val="nl-NL"/>
+        </w:rPr>
+      </w:pPr>
+    </w:p>
+    <w:p>
+      <w:pPr>
+        <w:pStyle w:val="Plattetekst"/>
+        <w:rPr>
+          <w:lang w:val="nl-NL"/>
+        </w:rPr>
+      </w:pPr>
+    </w:p>
+    <w:p>
+      <w:pPr>
+        <w:pStyle w:val="Plattetekst"/>
+        <w:rPr>
+          <w:lang w:val="nl-NL"/>
+        </w:rPr>
+      </w:pPr>
+    </w:p>
+    <w:p>
+      <w:pPr>
+        <w:pStyle w:val="Plattetekst"/>
+        <w:rPr>
+          <w:lang w:val="nl-NL"/>
+        </w:rPr>
+      </w:pPr>
+    </w:p>
+    <w:p>
+      <w:pPr>
+        <w:pStyle w:val="Plattetekst"/>
+        <w:rPr>
+          <w:lang w:val="nl-NL"/>
+        </w:rPr>
+      </w:pPr>
+    </w:p>
+    <w:p>
+      <w:pPr>
+        <w:pStyle w:val="Plattetekst"/>
+        <w:rPr>
+          <w:lang w:val="nl-NL"/>
+        </w:rPr>
+      </w:pPr>
+    </w:p>
+    <w:p>
+      <w:pPr>
+        <w:pStyle w:val="Plattetekst"/>
+        <w:rPr>
+          <w:lang w:val="nl-NL"/>
+        </w:rPr>
+      </w:pPr>
+    </w:p>
+    <w:p>
+      <w:pPr>
+        <w:pStyle w:val="Plattetekst"/>
+        <w:rPr>
+          <w:lang w:val="nl-NL"/>
+        </w:rPr>
+      </w:pPr>
+    </w:p>
+    <w:p>
+      <w:pPr>
+        <w:pStyle w:val="Plattetekst"/>
+        <w:rPr>
+          <w:lang w:val="nl-NL"/>
+        </w:rPr>
+      </w:pPr>
+    </w:p>
+    <w:p>
+      <w:pPr>
+        <w:pStyle w:val="Plattetekst"/>
+        <w:rPr>
+          <w:lang w:val="nl-NL"/>
+        </w:rPr>
+      </w:pPr>
+    </w:p>
+    <w:p>
+      <w:pPr>
+        <w:pStyle w:val="Plattetekst"/>
+        <w:rPr>
+          <w:lang w:val="nl-NL"/>
+        </w:rPr>
+      </w:pPr>
+    </w:p>
+    <w:p>
+      <w:pPr>
+        <w:pStyle w:val="Plattetekst"/>
+        <w:rPr>
+          <w:lang w:val="nl-NL"/>
+        </w:rPr>
+      </w:pPr>
+    </w:p>
+    <w:p>
+      <w:pPr>
+        <w:pStyle w:val="Plattetekst"/>
+        <w:rPr>
+          <w:lang w:val="nl-NL"/>
+        </w:rPr>
+      </w:pPr>
+    </w:p>
+    <w:p>
+      <w:pPr>
+        <w:pStyle w:val="Plattetekst"/>
+        <w:rPr>
+          <w:lang w:val="nl-NL"/>
+        </w:rPr>
+      </w:pPr>
+    </w:p>
+    <w:p>
+      <w:pPr>
+        <w:pStyle w:val="Plattetekst"/>
+        <w:rPr>
+          <w:lang w:val="nl-NL"/>
+        </w:rPr>
+      </w:pPr>
+    </w:p>
+    <w:p>
+      <w:pPr>
+        <w:pStyle w:val="Plattetekst"/>
+        <w:rPr>
+          <w:lang w:val="nl-NL"/>
+        </w:rPr>
+      </w:pPr>
+    </w:p>
+    <w:p>
+      <w:pPr>
+        <w:pStyle w:val="Plattetekst"/>
+        <w:rPr>
+          <w:lang w:val="nl-NL"/>
+        </w:rPr>
+      </w:pPr>
+    </w:p>
+    <w:p>
+      <w:pPr>
+        <w:pStyle w:val="Plattetekst"/>
+        <w:rPr>
+          <w:lang w:val="nl-NL"/>
+        </w:rPr>
+      </w:pPr>
+    </w:p>
+    <w:p>
+      <w:pPr>
+        <w:pStyle w:val="Plattetekst"/>
+        <w:rPr>
+          <w:lang w:val="nl-NL"/>
+        </w:rPr>
+      </w:pPr>
+    </w:p>
+    <w:p>
+      <w:pPr>
+        <w:pStyle w:val="Plattetekst"/>
+        <w:rPr>
+          <w:lang w:val="nl-NL"/>
+        </w:rPr>
+      </w:pPr>
+    </w:p>
+    <w:p>
+      <w:pPr>
+        <w:pStyle w:val="Plattetekst"/>
+        <w:rPr>
+          <w:lang w:val="nl-NL"/>
+        </w:rPr>
+      </w:pPr>
+    </w:p>
+    <w:p>
+      <w:pPr>
+        <w:pStyle w:val="Plattetekst"/>
+        <w:rPr>
+          <w:lang w:val="nl-NL"/>
+        </w:rPr>
+      </w:pPr>
+      <w:bookmarkStart w:id="8" w:name="_GoBack"/>
+      <w:bookmarkEnd w:id="8"/>
+    </w:p>
+    <w:p>
+      <w:pPr>
         <w:pStyle w:val="Kop1"/>
         <w:rPr>
           <w:lang w:val="nl-NL"/>
         </w:rPr>
       </w:pPr>
-      <w:bookmarkStart w:id="26" w:name="_Toc470773233"/>
-      <w:r>
-        <w:rPr>
-          <w:lang w:val="nl-NL"/>
-        </w:rPr>
+      <w:bookmarkStart w:id="9" w:name="_Toc470773233"/>
+      <w:r>
+        <w:rPr>
+          <w:lang w:val="nl-NL"/>
+        </w:rPr>
+        <w:lastRenderedPageBreak/>
         <w:t>Navigatie</w:t>
       </w:r>
-      <w:bookmarkEnd w:id="26"/>
+      <w:bookmarkEnd w:id="9"/>
     </w:p>
     <w:p>
       <w:pPr>
@@ -4270,7 +4583,7 @@
                     </a:ln>
                     <a:extLst>
                       <a:ext uri="{53640926-AAD7-44d8-BBD7-CCE9431645EC}">
-                        <a14:shadowObscured xmlns:a14="http://schemas.microsoft.com/office/drawing/2010/main" xmlns:w="http://schemas.openxmlformats.org/wordprocessingml/2006/main" xmlns:w10="urn:schemas-microsoft-com:office:word" xmlns:v="urn:schemas-microsoft-com:vml" xmlns:o="urn:schemas-microsoft-com:office:office" xmlns:mv="urn:schemas-microsoft-com:mac:vml" xmlns:mo="http://schemas.microsoft.com/office/mac/office/2008/main" xmlns="" xmlns:arto="http://schemas.microsoft.com/office/word/2006/arto"/>
+                        <a14:shadowObscured xmlns:arto="http://schemas.microsoft.com/office/word/2006/arto" xmlns="" xmlns:mo="http://schemas.microsoft.com/office/mac/office/2008/main" xmlns:mv="urn:schemas-microsoft-com:mac:vml" xmlns:o="urn:schemas-microsoft-com:office:office" xmlns:v="urn:schemas-microsoft-com:vml" xmlns:w10="urn:schemas-microsoft-com:office:word" xmlns:w="http://schemas.openxmlformats.org/wordprocessingml/2006/main" xmlns:a14="http://schemas.microsoft.com/office/drawing/2010/main"/>
                       </a:ext>
                     </a:extLst>
                   </pic:spPr>
@@ -4398,16 +4711,16 @@
           <w:lang w:val="nl-NL"/>
         </w:rPr>
       </w:pPr>
-      <w:bookmarkStart w:id="27" w:name="_Toc443567048"/>
-      <w:bookmarkStart w:id="28" w:name="_Toc470773234"/>
+      <w:bookmarkStart w:id="10" w:name="_Toc443567048"/>
+      <w:bookmarkStart w:id="11" w:name="_Toc470773234"/>
       <w:r>
         <w:rPr>
           <w:lang w:val="nl-NL"/>
         </w:rPr>
         <w:t>Paginalijst</w:t>
       </w:r>
-      <w:bookmarkEnd w:id="27"/>
-      <w:bookmarkEnd w:id="28"/>
+      <w:bookmarkEnd w:id="10"/>
+      <w:bookmarkEnd w:id="11"/>
     </w:p>
     <w:p>
       <w:pPr>
@@ -4587,7 +4900,7 @@
                 <w:lang w:val="nl-NL"/>
               </w:rPr>
             </w:pPr>
-            <w:bookmarkStart w:id="29" w:name="OLE_LINK1"/>
+            <w:bookmarkStart w:id="12" w:name="OLE_LINK1"/>
             <w:r>
               <w:rPr>
                 <w:b/>
@@ -5037,7 +5350,7 @@
         </w:tc>
       </w:tr>
     </w:tbl>
-    <w:bookmarkEnd w:id="29"/>
+    <w:bookmarkEnd w:id="12"/>
     <w:p>
       <w:pPr>
         <w:pStyle w:val="Plattetekst"/>
@@ -5077,8 +5390,8 @@
           <w:lang w:val="nl-NL"/>
         </w:rPr>
       </w:pPr>
-      <w:bookmarkStart w:id="30" w:name="_Toc443567051"/>
-      <w:bookmarkStart w:id="31" w:name="_Toc470773235"/>
+      <w:bookmarkStart w:id="13" w:name="_Toc443567051"/>
+      <w:bookmarkStart w:id="14" w:name="_Toc470773235"/>
       <w:r>
         <w:rPr>
           <w:lang w:val="nl-NL"/>
@@ -5091,8 +5404,8 @@
         </w:rPr>
         <w:t>twerp</w:t>
       </w:r>
-      <w:bookmarkEnd w:id="30"/>
-      <w:bookmarkEnd w:id="31"/>
+      <w:bookmarkEnd w:id="13"/>
+      <w:bookmarkEnd w:id="14"/>
     </w:p>
     <w:p>
       <w:pPr>
@@ -5227,7 +5540,7 @@
         </w:rPr>
         <w:t xml:space="preserve"> feel'.</w:t>
       </w:r>
-      <w:bookmarkStart w:id="32" w:name="_Toc443570612"/>
+      <w:bookmarkStart w:id="15" w:name="_Toc443570612"/>
     </w:p>
     <w:p>
       <w:pPr>
@@ -5246,8 +5559,8 @@
           <w:lang w:val="nl-NL"/>
         </w:rPr>
       </w:pPr>
-      <w:bookmarkStart w:id="33" w:name="_Toc470773236"/>
-      <w:bookmarkEnd w:id="32"/>
+      <w:bookmarkStart w:id="16" w:name="_Toc470773236"/>
+      <w:bookmarkEnd w:id="15"/>
       <w:r>
         <w:rPr>
           <w:lang w:val="nl-NL"/>
@@ -5273,7 +5586,7 @@
         </w:rPr>
         <w:t>wireframe</w:t>
       </w:r>
-      <w:bookmarkEnd w:id="33"/>
+      <w:bookmarkEnd w:id="16"/>
       <w:proofErr w:type="spellEnd"/>
     </w:p>
     <w:p>
@@ -6546,62 +6859,62 @@
           <w:lang w:val="nl-NL"/>
         </w:rPr>
       </w:pPr>
-      <w:bookmarkStart w:id="34" w:name="_Toc470770547"/>
-      <w:bookmarkStart w:id="35" w:name="_Toc470773237"/>
-      <w:bookmarkStart w:id="36" w:name="_Toc470770548"/>
-      <w:bookmarkStart w:id="37" w:name="_Toc470773238"/>
-      <w:bookmarkStart w:id="38" w:name="_Toc470770549"/>
-      <w:bookmarkStart w:id="39" w:name="_Toc470773239"/>
-      <w:bookmarkStart w:id="40" w:name="_Toc470770550"/>
-      <w:bookmarkStart w:id="41" w:name="_Toc470773240"/>
-      <w:bookmarkStart w:id="42" w:name="_Toc470770551"/>
-      <w:bookmarkStart w:id="43" w:name="_Toc470773241"/>
-      <w:bookmarkStart w:id="44" w:name="_Toc470770552"/>
-      <w:bookmarkStart w:id="45" w:name="_Toc470773242"/>
-      <w:bookmarkStart w:id="46" w:name="_Toc470770553"/>
-      <w:bookmarkStart w:id="47" w:name="_Toc470773243"/>
-      <w:bookmarkStart w:id="48" w:name="_Toc470770554"/>
-      <w:bookmarkStart w:id="49" w:name="_Toc470773244"/>
-      <w:bookmarkStart w:id="50" w:name="_Toc470770555"/>
-      <w:bookmarkStart w:id="51" w:name="_Toc470773245"/>
-      <w:bookmarkStart w:id="52" w:name="_Toc470770556"/>
-      <w:bookmarkStart w:id="53" w:name="_Toc470773246"/>
-      <w:bookmarkStart w:id="54" w:name="_Toc470770557"/>
-      <w:bookmarkStart w:id="55" w:name="_Toc470773247"/>
-      <w:bookmarkStart w:id="56" w:name="_Toc314166382"/>
-      <w:bookmarkStart w:id="57" w:name="_Toc443570613"/>
-      <w:bookmarkStart w:id="58" w:name="_Toc470773248"/>
+      <w:bookmarkStart w:id="17" w:name="_Toc470770547"/>
+      <w:bookmarkStart w:id="18" w:name="_Toc470773237"/>
+      <w:bookmarkStart w:id="19" w:name="_Toc470770548"/>
+      <w:bookmarkStart w:id="20" w:name="_Toc470773238"/>
+      <w:bookmarkStart w:id="21" w:name="_Toc470770549"/>
+      <w:bookmarkStart w:id="22" w:name="_Toc470773239"/>
+      <w:bookmarkStart w:id="23" w:name="_Toc470770550"/>
+      <w:bookmarkStart w:id="24" w:name="_Toc470773240"/>
+      <w:bookmarkStart w:id="25" w:name="_Toc470770551"/>
+      <w:bookmarkStart w:id="26" w:name="_Toc470773241"/>
+      <w:bookmarkStart w:id="27" w:name="_Toc470770552"/>
+      <w:bookmarkStart w:id="28" w:name="_Toc470773242"/>
+      <w:bookmarkStart w:id="29" w:name="_Toc470770553"/>
+      <w:bookmarkStart w:id="30" w:name="_Toc470773243"/>
+      <w:bookmarkStart w:id="31" w:name="_Toc470770554"/>
+      <w:bookmarkStart w:id="32" w:name="_Toc470773244"/>
+      <w:bookmarkStart w:id="33" w:name="_Toc470770555"/>
+      <w:bookmarkStart w:id="34" w:name="_Toc470773245"/>
+      <w:bookmarkStart w:id="35" w:name="_Toc470770556"/>
+      <w:bookmarkStart w:id="36" w:name="_Toc470773246"/>
+      <w:bookmarkStart w:id="37" w:name="_Toc470770557"/>
+      <w:bookmarkStart w:id="38" w:name="_Toc470773247"/>
+      <w:bookmarkStart w:id="39" w:name="_Toc314166382"/>
+      <w:bookmarkStart w:id="40" w:name="_Toc443570613"/>
+      <w:bookmarkStart w:id="41" w:name="_Toc470773248"/>
+      <w:bookmarkEnd w:id="17"/>
+      <w:bookmarkEnd w:id="18"/>
+      <w:bookmarkEnd w:id="19"/>
+      <w:bookmarkEnd w:id="20"/>
+      <w:bookmarkEnd w:id="21"/>
+      <w:bookmarkEnd w:id="22"/>
+      <w:bookmarkEnd w:id="23"/>
+      <w:bookmarkEnd w:id="24"/>
+      <w:bookmarkEnd w:id="25"/>
+      <w:bookmarkEnd w:id="26"/>
+      <w:bookmarkEnd w:id="27"/>
+      <w:bookmarkEnd w:id="28"/>
+      <w:bookmarkEnd w:id="29"/>
+      <w:bookmarkEnd w:id="30"/>
+      <w:bookmarkEnd w:id="31"/>
+      <w:bookmarkEnd w:id="32"/>
+      <w:bookmarkEnd w:id="33"/>
       <w:bookmarkEnd w:id="34"/>
       <w:bookmarkEnd w:id="35"/>
       <w:bookmarkEnd w:id="36"/>
       <w:bookmarkEnd w:id="37"/>
       <w:bookmarkEnd w:id="38"/>
+      <w:r>
+        <w:rPr>
+          <w:lang w:val="nl-NL"/>
+        </w:rPr>
+        <w:t>Formulierontwerp</w:t>
+      </w:r>
       <w:bookmarkEnd w:id="39"/>
       <w:bookmarkEnd w:id="40"/>
       <w:bookmarkEnd w:id="41"/>
-      <w:bookmarkEnd w:id="42"/>
-      <w:bookmarkEnd w:id="43"/>
-      <w:bookmarkEnd w:id="44"/>
-      <w:bookmarkEnd w:id="45"/>
-      <w:bookmarkEnd w:id="46"/>
-      <w:bookmarkEnd w:id="47"/>
-      <w:bookmarkEnd w:id="48"/>
-      <w:bookmarkEnd w:id="49"/>
-      <w:bookmarkEnd w:id="50"/>
-      <w:bookmarkEnd w:id="51"/>
-      <w:bookmarkEnd w:id="52"/>
-      <w:bookmarkEnd w:id="53"/>
-      <w:bookmarkEnd w:id="54"/>
-      <w:bookmarkEnd w:id="55"/>
-      <w:r>
-        <w:rPr>
-          <w:lang w:val="nl-NL"/>
-        </w:rPr>
-        <w:t>Formulierontwerp</w:t>
-      </w:r>
-      <w:bookmarkEnd w:id="56"/>
-      <w:bookmarkEnd w:id="57"/>
-      <w:bookmarkEnd w:id="58"/>
     </w:p>
     <w:p>
       <w:pPr>
@@ -6939,14 +7252,14 @@
           <w:lang w:val="nl-NL"/>
         </w:rPr>
       </w:pPr>
-      <w:bookmarkStart w:id="59" w:name="_Toc470773249"/>
+      <w:bookmarkStart w:id="42" w:name="_Toc470773249"/>
       <w:r>
         <w:rPr>
           <w:lang w:val="nl-NL"/>
         </w:rPr>
         <w:t>Grafisch Ontwerp</w:t>
       </w:r>
-      <w:bookmarkEnd w:id="59"/>
+      <w:bookmarkEnd w:id="42"/>
     </w:p>
     <w:p>
       <w:pPr>
@@ -7282,7 +7595,7 @@
         <w:rStyle w:val="Paginanummer"/>
         <w:noProof/>
       </w:rPr>
-      <w:t>6</w:t>
+      <w:t>12</w:t>
     </w:r>
     <w:r>
       <w:rPr>
@@ -8592,6 +8905,178 @@
     </w:lvl>
   </w:abstractNum>
   <w:abstractNum w:abstractNumId="9" w15:restartNumberingAfterBreak="0">
+    <w:nsid w:val="373A7064"/>
+    <w:multiLevelType w:val="hybridMultilevel"/>
+    <w:tmpl w:val="0B7AC3BE"/>
+    <w:lvl w:ilvl="0" w:tplc="0413000F">
+      <w:start w:val="1"/>
+      <w:numFmt w:val="decimal"/>
+      <w:lvlText w:val="%1."/>
+      <w:lvlJc w:val="left"/>
+      <w:pPr>
+        <w:ind w:left="720" w:hanging="360"/>
+      </w:pPr>
+    </w:lvl>
+    <w:lvl w:ilvl="1" w:tplc="08090019" w:tentative="1">
+      <w:start w:val="1"/>
+      <w:numFmt w:val="lowerLetter"/>
+      <w:lvlText w:val="%2."/>
+      <w:lvlJc w:val="left"/>
+      <w:pPr>
+        <w:ind w:left="1440" w:hanging="360"/>
+      </w:pPr>
+    </w:lvl>
+    <w:lvl w:ilvl="2" w:tplc="0809001B" w:tentative="1">
+      <w:start w:val="1"/>
+      <w:numFmt w:val="lowerRoman"/>
+      <w:lvlText w:val="%3."/>
+      <w:lvlJc w:val="right"/>
+      <w:pPr>
+        <w:ind w:left="2160" w:hanging="180"/>
+      </w:pPr>
+    </w:lvl>
+    <w:lvl w:ilvl="3" w:tplc="0809000F" w:tentative="1">
+      <w:start w:val="1"/>
+      <w:numFmt w:val="decimal"/>
+      <w:lvlText w:val="%4."/>
+      <w:lvlJc w:val="left"/>
+      <w:pPr>
+        <w:ind w:left="2880" w:hanging="360"/>
+      </w:pPr>
+    </w:lvl>
+    <w:lvl w:ilvl="4" w:tplc="08090019" w:tentative="1">
+      <w:start w:val="1"/>
+      <w:numFmt w:val="lowerLetter"/>
+      <w:lvlText w:val="%5."/>
+      <w:lvlJc w:val="left"/>
+      <w:pPr>
+        <w:ind w:left="3600" w:hanging="360"/>
+      </w:pPr>
+    </w:lvl>
+    <w:lvl w:ilvl="5" w:tplc="0809001B" w:tentative="1">
+      <w:start w:val="1"/>
+      <w:numFmt w:val="lowerRoman"/>
+      <w:lvlText w:val="%6."/>
+      <w:lvlJc w:val="right"/>
+      <w:pPr>
+        <w:ind w:left="4320" w:hanging="180"/>
+      </w:pPr>
+    </w:lvl>
+    <w:lvl w:ilvl="6" w:tplc="0809000F" w:tentative="1">
+      <w:start w:val="1"/>
+      <w:numFmt w:val="decimal"/>
+      <w:lvlText w:val="%7."/>
+      <w:lvlJc w:val="left"/>
+      <w:pPr>
+        <w:ind w:left="5040" w:hanging="360"/>
+      </w:pPr>
+    </w:lvl>
+    <w:lvl w:ilvl="7" w:tplc="08090019" w:tentative="1">
+      <w:start w:val="1"/>
+      <w:numFmt w:val="lowerLetter"/>
+      <w:lvlText w:val="%8."/>
+      <w:lvlJc w:val="left"/>
+      <w:pPr>
+        <w:ind w:left="5760" w:hanging="360"/>
+      </w:pPr>
+    </w:lvl>
+    <w:lvl w:ilvl="8" w:tplc="0809001B" w:tentative="1">
+      <w:start w:val="1"/>
+      <w:numFmt w:val="lowerRoman"/>
+      <w:lvlText w:val="%9."/>
+      <w:lvlJc w:val="right"/>
+      <w:pPr>
+        <w:ind w:left="6480" w:hanging="180"/>
+      </w:pPr>
+    </w:lvl>
+  </w:abstractNum>
+  <w:abstractNum w:abstractNumId="10" w15:restartNumberingAfterBreak="0">
+    <w:nsid w:val="3F810715"/>
+    <w:multiLevelType w:val="hybridMultilevel"/>
+    <w:tmpl w:val="A67C8AB0"/>
+    <w:lvl w:ilvl="0" w:tplc="0413000F">
+      <w:start w:val="1"/>
+      <w:numFmt w:val="decimal"/>
+      <w:lvlText w:val="%1."/>
+      <w:lvlJc w:val="left"/>
+      <w:pPr>
+        <w:ind w:left="360" w:hanging="360"/>
+      </w:pPr>
+    </w:lvl>
+    <w:lvl w:ilvl="1" w:tplc="04130019" w:tentative="1">
+      <w:start w:val="1"/>
+      <w:numFmt w:val="lowerLetter"/>
+      <w:lvlText w:val="%2."/>
+      <w:lvlJc w:val="left"/>
+      <w:pPr>
+        <w:ind w:left="1080" w:hanging="360"/>
+      </w:pPr>
+    </w:lvl>
+    <w:lvl w:ilvl="2" w:tplc="0413001B" w:tentative="1">
+      <w:start w:val="1"/>
+      <w:numFmt w:val="lowerRoman"/>
+      <w:lvlText w:val="%3."/>
+      <w:lvlJc w:val="right"/>
+      <w:pPr>
+        <w:ind w:left="1800" w:hanging="180"/>
+      </w:pPr>
+    </w:lvl>
+    <w:lvl w:ilvl="3" w:tplc="0413000F" w:tentative="1">
+      <w:start w:val="1"/>
+      <w:numFmt w:val="decimal"/>
+      <w:lvlText w:val="%4."/>
+      <w:lvlJc w:val="left"/>
+      <w:pPr>
+        <w:ind w:left="2520" w:hanging="360"/>
+      </w:pPr>
+    </w:lvl>
+    <w:lvl w:ilvl="4" w:tplc="04130019" w:tentative="1">
+      <w:start w:val="1"/>
+      <w:numFmt w:val="lowerLetter"/>
+      <w:lvlText w:val="%5."/>
+      <w:lvlJc w:val="left"/>
+      <w:pPr>
+        <w:ind w:left="3240" w:hanging="360"/>
+      </w:pPr>
+    </w:lvl>
+    <w:lvl w:ilvl="5" w:tplc="0413001B" w:tentative="1">
+      <w:start w:val="1"/>
+      <w:numFmt w:val="lowerRoman"/>
+      <w:lvlText w:val="%6."/>
+      <w:lvlJc w:val="right"/>
+      <w:pPr>
+        <w:ind w:left="3960" w:hanging="180"/>
+      </w:pPr>
+    </w:lvl>
+    <w:lvl w:ilvl="6" w:tplc="0413000F" w:tentative="1">
+      <w:start w:val="1"/>
+      <w:numFmt w:val="decimal"/>
+      <w:lvlText w:val="%7."/>
+      <w:lvlJc w:val="left"/>
+      <w:pPr>
+        <w:ind w:left="4680" w:hanging="360"/>
+      </w:pPr>
+    </w:lvl>
+    <w:lvl w:ilvl="7" w:tplc="04130019" w:tentative="1">
+      <w:start w:val="1"/>
+      <w:numFmt w:val="lowerLetter"/>
+      <w:lvlText w:val="%8."/>
+      <w:lvlJc w:val="left"/>
+      <w:pPr>
+        <w:ind w:left="5400" w:hanging="360"/>
+      </w:pPr>
+    </w:lvl>
+    <w:lvl w:ilvl="8" w:tplc="0413001B" w:tentative="1">
+      <w:start w:val="1"/>
+      <w:numFmt w:val="lowerRoman"/>
+      <w:lvlText w:val="%9."/>
+      <w:lvlJc w:val="right"/>
+      <w:pPr>
+        <w:ind w:left="6120" w:hanging="180"/>
+      </w:pPr>
+    </w:lvl>
+  </w:abstractNum>
+  <w:abstractNum w:abstractNumId="11" w15:restartNumberingAfterBreak="0">
     <w:nsid w:val="438924BE"/>
     <w:multiLevelType w:val="multilevel"/>
     <w:tmpl w:val="617C521C"/>
@@ -8709,7 +9194,7 @@
       </w:rPr>
     </w:lvl>
   </w:abstractNum>
-  <w:abstractNum w:abstractNumId="10" w15:restartNumberingAfterBreak="0">
+  <w:abstractNum w:abstractNumId="12" w15:restartNumberingAfterBreak="0">
     <w:nsid w:val="4768136D"/>
     <w:multiLevelType w:val="multilevel"/>
     <w:tmpl w:val="AEBABFFE"/>
@@ -8823,7 +9308,7 @@
       </w:rPr>
     </w:lvl>
   </w:abstractNum>
-  <w:abstractNum w:abstractNumId="11" w15:restartNumberingAfterBreak="0">
+  <w:abstractNum w:abstractNumId="13" w15:restartNumberingAfterBreak="0">
     <w:nsid w:val="4F5240BC"/>
     <w:multiLevelType w:val="hybridMultilevel"/>
     <w:tmpl w:val="26FE5F08"/>
@@ -8936,7 +9421,7 @@
       </w:rPr>
     </w:lvl>
   </w:abstractNum>
-  <w:abstractNum w:abstractNumId="12" w15:restartNumberingAfterBreak="0">
+  <w:abstractNum w:abstractNumId="14" w15:restartNumberingAfterBreak="0">
     <w:nsid w:val="510C78F1"/>
     <w:multiLevelType w:val="hybridMultilevel"/>
     <w:tmpl w:val="29062B6C"/>
@@ -9057,7 +9542,7 @@
       </w:rPr>
     </w:lvl>
   </w:abstractNum>
-  <w:abstractNum w:abstractNumId="13" w15:restartNumberingAfterBreak="0">
+  <w:abstractNum w:abstractNumId="15" w15:restartNumberingAfterBreak="0">
     <w:nsid w:val="51766FBB"/>
     <w:multiLevelType w:val="multilevel"/>
     <w:tmpl w:val="8C68F0C2"/>
@@ -9171,7 +9656,7 @@
       </w:rPr>
     </w:lvl>
   </w:abstractNum>
-  <w:abstractNum w:abstractNumId="14" w15:restartNumberingAfterBreak="0">
+  <w:abstractNum w:abstractNumId="16" w15:restartNumberingAfterBreak="0">
     <w:nsid w:val="53DB4281"/>
     <w:multiLevelType w:val="multilevel"/>
     <w:tmpl w:val="7BEA33FA"/>
@@ -9285,7 +9770,7 @@
       </w:rPr>
     </w:lvl>
   </w:abstractNum>
-  <w:abstractNum w:abstractNumId="15" w15:restartNumberingAfterBreak="0">
+  <w:abstractNum w:abstractNumId="17" w15:restartNumberingAfterBreak="0">
     <w:nsid w:val="54C72DB1"/>
     <w:multiLevelType w:val="hybridMultilevel"/>
     <w:tmpl w:val="5B1A4D42"/>
@@ -9398,7 +9883,7 @@
       </w:rPr>
     </w:lvl>
   </w:abstractNum>
-  <w:abstractNum w:abstractNumId="16" w15:restartNumberingAfterBreak="0">
+  <w:abstractNum w:abstractNumId="18" w15:restartNumberingAfterBreak="0">
     <w:nsid w:val="556413C2"/>
     <w:multiLevelType w:val="hybridMultilevel"/>
     <w:tmpl w:val="0ACC8E44"/>
@@ -9519,7 +10004,7 @@
       </w:rPr>
     </w:lvl>
   </w:abstractNum>
-  <w:abstractNum w:abstractNumId="17" w15:restartNumberingAfterBreak="0">
+  <w:abstractNum w:abstractNumId="19" w15:restartNumberingAfterBreak="0">
     <w:nsid w:val="5B2142B2"/>
     <w:multiLevelType w:val="multilevel"/>
     <w:tmpl w:val="B300BD3A"/>
@@ -9644,7 +10129,7 @@
       </w:rPr>
     </w:lvl>
   </w:abstractNum>
-  <w:abstractNum w:abstractNumId="18" w15:restartNumberingAfterBreak="0">
+  <w:abstractNum w:abstractNumId="20" w15:restartNumberingAfterBreak="0">
     <w:nsid w:val="5FB0328A"/>
     <w:multiLevelType w:val="hybridMultilevel"/>
     <w:tmpl w:val="4168A268"/>
@@ -9756,7 +10241,7 @@
       </w:rPr>
     </w:lvl>
   </w:abstractNum>
-  <w:abstractNum w:abstractNumId="19" w15:restartNumberingAfterBreak="0">
+  <w:abstractNum w:abstractNumId="21" w15:restartNumberingAfterBreak="0">
     <w:nsid w:val="60863927"/>
     <w:multiLevelType w:val="hybridMultilevel"/>
     <w:tmpl w:val="B4AA8924"/>
@@ -9869,7 +10354,7 @@
       </w:rPr>
     </w:lvl>
   </w:abstractNum>
-  <w:abstractNum w:abstractNumId="20" w15:restartNumberingAfterBreak="0">
+  <w:abstractNum w:abstractNumId="22" w15:restartNumberingAfterBreak="0">
     <w:nsid w:val="62FF1402"/>
     <w:multiLevelType w:val="multilevel"/>
     <w:tmpl w:val="0409001F"/>
@@ -9958,7 +10443,7 @@
       </w:pPr>
     </w:lvl>
   </w:abstractNum>
-  <w:abstractNum w:abstractNumId="21" w15:restartNumberingAfterBreak="0">
+  <w:abstractNum w:abstractNumId="23" w15:restartNumberingAfterBreak="0">
     <w:nsid w:val="661E4D59"/>
     <w:multiLevelType w:val="hybridMultilevel"/>
     <w:tmpl w:val="50A689C4"/>
@@ -10071,7 +10556,7 @@
       </w:rPr>
     </w:lvl>
   </w:abstractNum>
-  <w:abstractNum w:abstractNumId="22" w15:restartNumberingAfterBreak="0">
+  <w:abstractNum w:abstractNumId="24" w15:restartNumberingAfterBreak="0">
     <w:nsid w:val="69EF3B8B"/>
     <w:multiLevelType w:val="hybridMultilevel"/>
     <w:tmpl w:val="031CC1B2"/>
@@ -10184,7 +10669,7 @@
       </w:rPr>
     </w:lvl>
   </w:abstractNum>
-  <w:abstractNum w:abstractNumId="23" w15:restartNumberingAfterBreak="0">
+  <w:abstractNum w:abstractNumId="25" w15:restartNumberingAfterBreak="0">
     <w:nsid w:val="6B94491B"/>
     <w:multiLevelType w:val="hybridMultilevel"/>
     <w:tmpl w:val="B72A4BAE"/>
@@ -10297,7 +10782,7 @@
       </w:rPr>
     </w:lvl>
   </w:abstractNum>
-  <w:abstractNum w:abstractNumId="24" w15:restartNumberingAfterBreak="0">
+  <w:abstractNum w:abstractNumId="26" w15:restartNumberingAfterBreak="0">
     <w:nsid w:val="6CEE3F6F"/>
     <w:multiLevelType w:val="multilevel"/>
     <w:tmpl w:val="C74059E8"/>
@@ -10412,7 +10897,120 @@
       </w:rPr>
     </w:lvl>
   </w:abstractNum>
-  <w:abstractNum w:abstractNumId="25" w15:restartNumberingAfterBreak="0">
+  <w:abstractNum w:abstractNumId="27" w15:restartNumberingAfterBreak="0">
+    <w:nsid w:val="6F914E25"/>
+    <w:multiLevelType w:val="hybridMultilevel"/>
+    <w:tmpl w:val="64465F04"/>
+    <w:lvl w:ilvl="0" w:tplc="08090001">
+      <w:start w:val="1"/>
+      <w:numFmt w:val="bullet"/>
+      <w:lvlText w:val=""/>
+      <w:lvlJc w:val="left"/>
+      <w:pPr>
+        <w:ind w:left="720" w:hanging="360"/>
+      </w:pPr>
+      <w:rPr>
+        <w:rFonts w:ascii="Symbol" w:hAnsi="Symbol" w:hint="default"/>
+      </w:rPr>
+    </w:lvl>
+    <w:lvl w:ilvl="1" w:tplc="08090003" w:tentative="1">
+      <w:start w:val="1"/>
+      <w:numFmt w:val="bullet"/>
+      <w:lvlText w:val="o"/>
+      <w:lvlJc w:val="left"/>
+      <w:pPr>
+        <w:ind w:left="1440" w:hanging="360"/>
+      </w:pPr>
+      <w:rPr>
+        <w:rFonts w:ascii="Courier New" w:hAnsi="Courier New" w:cs="Courier New" w:hint="default"/>
+      </w:rPr>
+    </w:lvl>
+    <w:lvl w:ilvl="2" w:tplc="08090005" w:tentative="1">
+      <w:start w:val="1"/>
+      <w:numFmt w:val="bullet"/>
+      <w:lvlText w:val=""/>
+      <w:lvlJc w:val="left"/>
+      <w:pPr>
+        <w:ind w:left="2160" w:hanging="360"/>
+      </w:pPr>
+      <w:rPr>
+        <w:rFonts w:ascii="Wingdings" w:hAnsi="Wingdings" w:hint="default"/>
+      </w:rPr>
+    </w:lvl>
+    <w:lvl w:ilvl="3" w:tplc="08090001" w:tentative="1">
+      <w:start w:val="1"/>
+      <w:numFmt w:val="bullet"/>
+      <w:lvlText w:val=""/>
+      <w:lvlJc w:val="left"/>
+      <w:pPr>
+        <w:ind w:left="2880" w:hanging="360"/>
+      </w:pPr>
+      <w:rPr>
+        <w:rFonts w:ascii="Symbol" w:hAnsi="Symbol" w:hint="default"/>
+      </w:rPr>
+    </w:lvl>
+    <w:lvl w:ilvl="4" w:tplc="08090003" w:tentative="1">
+      <w:start w:val="1"/>
+      <w:numFmt w:val="bullet"/>
+      <w:lvlText w:val="o"/>
+      <w:lvlJc w:val="left"/>
+      <w:pPr>
+        <w:ind w:left="3600" w:hanging="360"/>
+      </w:pPr>
+      <w:rPr>
+        <w:rFonts w:ascii="Courier New" w:hAnsi="Courier New" w:cs="Courier New" w:hint="default"/>
+      </w:rPr>
+    </w:lvl>
+    <w:lvl w:ilvl="5" w:tplc="08090005" w:tentative="1">
+      <w:start w:val="1"/>
+      <w:numFmt w:val="bullet"/>
+      <w:lvlText w:val=""/>
+      <w:lvlJc w:val="left"/>
+      <w:pPr>
+        <w:ind w:left="4320" w:hanging="360"/>
+      </w:pPr>
+      <w:rPr>
+        <w:rFonts w:ascii="Wingdings" w:hAnsi="Wingdings" w:hint="default"/>
+      </w:rPr>
+    </w:lvl>
+    <w:lvl w:ilvl="6" w:tplc="08090001" w:tentative="1">
+      <w:start w:val="1"/>
+      <w:numFmt w:val="bullet"/>
+      <w:lvlText w:val=""/>
+      <w:lvlJc w:val="left"/>
+      <w:pPr>
+        <w:ind w:left="5040" w:hanging="360"/>
+      </w:pPr>
+      <w:rPr>
+        <w:rFonts w:ascii="Symbol" w:hAnsi="Symbol" w:hint="default"/>
+      </w:rPr>
+    </w:lvl>
+    <w:lvl w:ilvl="7" w:tplc="08090003" w:tentative="1">
+      <w:start w:val="1"/>
+      <w:numFmt w:val="bullet"/>
+      <w:lvlText w:val="o"/>
+      <w:lvlJc w:val="left"/>
+      <w:pPr>
+        <w:ind w:left="5760" w:hanging="360"/>
+      </w:pPr>
+      <w:rPr>
+        <w:rFonts w:ascii="Courier New" w:hAnsi="Courier New" w:cs="Courier New" w:hint="default"/>
+      </w:rPr>
+    </w:lvl>
+    <w:lvl w:ilvl="8" w:tplc="08090005" w:tentative="1">
+      <w:start w:val="1"/>
+      <w:numFmt w:val="bullet"/>
+      <w:lvlText w:val=""/>
+      <w:lvlJc w:val="left"/>
+      <w:pPr>
+        <w:ind w:left="6480" w:hanging="360"/>
+      </w:pPr>
+      <w:rPr>
+        <w:rFonts w:ascii="Wingdings" w:hAnsi="Wingdings" w:hint="default"/>
+      </w:rPr>
+    </w:lvl>
+  </w:abstractNum>
+  <w:abstractNum w:abstractNumId="28" w15:restartNumberingAfterBreak="0">
     <w:nsid w:val="717553FD"/>
     <w:multiLevelType w:val="hybridMultilevel"/>
     <w:tmpl w:val="72D27E48"/>
@@ -10501,7 +11099,7 @@
       </w:pPr>
     </w:lvl>
   </w:abstractNum>
-  <w:abstractNum w:abstractNumId="26" w15:restartNumberingAfterBreak="0">
+  <w:abstractNum w:abstractNumId="29" w15:restartNumberingAfterBreak="0">
     <w:nsid w:val="73CD5959"/>
     <w:multiLevelType w:val="hybridMultilevel"/>
     <w:tmpl w:val="748800AC"/>
@@ -10622,7 +11220,7 @@
       </w:rPr>
     </w:lvl>
   </w:abstractNum>
-  <w:abstractNum w:abstractNumId="27" w15:restartNumberingAfterBreak="0">
+  <w:abstractNum w:abstractNumId="30" w15:restartNumberingAfterBreak="0">
     <w:nsid w:val="74547AF3"/>
     <w:multiLevelType w:val="hybridMultilevel"/>
     <w:tmpl w:val="1122AB38"/>
@@ -10734,7 +11332,7 @@
       </w:rPr>
     </w:lvl>
   </w:abstractNum>
-  <w:abstractNum w:abstractNumId="28" w15:restartNumberingAfterBreak="0">
+  <w:abstractNum w:abstractNumId="31" w15:restartNumberingAfterBreak="0">
     <w:nsid w:val="759C3F01"/>
     <w:multiLevelType w:val="multilevel"/>
     <w:tmpl w:val="79005C2A"/>
@@ -10849,7 +11447,7 @@
       </w:rPr>
     </w:lvl>
   </w:abstractNum>
-  <w:abstractNum w:abstractNumId="29" w15:restartNumberingAfterBreak="0">
+  <w:abstractNum w:abstractNumId="32" w15:restartNumberingAfterBreak="0">
     <w:nsid w:val="75FA3916"/>
     <w:multiLevelType w:val="multilevel"/>
     <w:tmpl w:val="EA8EF052"/>
@@ -10963,7 +11561,7 @@
       </w:rPr>
     </w:lvl>
   </w:abstractNum>
-  <w:abstractNum w:abstractNumId="30" w15:restartNumberingAfterBreak="0">
+  <w:abstractNum w:abstractNumId="33" w15:restartNumberingAfterBreak="0">
     <w:nsid w:val="76FC04BF"/>
     <w:multiLevelType w:val="hybridMultilevel"/>
     <w:tmpl w:val="90522BB8"/>
@@ -11076,7 +11674,7 @@
       </w:rPr>
     </w:lvl>
   </w:abstractNum>
-  <w:abstractNum w:abstractNumId="31" w15:restartNumberingAfterBreak="0">
+  <w:abstractNum w:abstractNumId="34" w15:restartNumberingAfterBreak="0">
     <w:nsid w:val="7D754D65"/>
     <w:multiLevelType w:val="hybridMultilevel"/>
     <w:tmpl w:val="F1A051E4"/>
@@ -11189,10 +11787,10 @@
     </w:lvl>
   </w:abstractNum>
   <w:num w:numId="1">
-    <w:abstractNumId w:val="9"/>
+    <w:abstractNumId w:val="11"/>
   </w:num>
   <w:num w:numId="2">
-    <w:abstractNumId w:val="26"/>
+    <w:abstractNumId w:val="29"/>
   </w:num>
   <w:num w:numId="3">
     <w:abstractNumId w:val="5"/>
@@ -11204,19 +11802,19 @@
     <w:abstractNumId w:val="3"/>
   </w:num>
   <w:num w:numId="6">
-    <w:abstractNumId w:val="16"/>
+    <w:abstractNumId w:val="18"/>
   </w:num>
   <w:num w:numId="7">
-    <w:abstractNumId w:val="12"/>
+    <w:abstractNumId w:val="14"/>
   </w:num>
   <w:num w:numId="8">
-    <w:abstractNumId w:val="29"/>
+    <w:abstractNumId w:val="32"/>
   </w:num>
   <w:num w:numId="9">
-    <w:abstractNumId w:val="17"/>
+    <w:abstractNumId w:val="19"/>
   </w:num>
   <w:num w:numId="10">
-    <w:abstractNumId w:val="10"/>
+    <w:abstractNumId w:val="12"/>
   </w:num>
   <w:num w:numId="11">
     <w:abstractNumId w:val="2"/>
@@ -11225,7 +11823,7 @@
     <w:abstractNumId w:val="7"/>
   </w:num>
   <w:num w:numId="13">
-    <w:abstractNumId w:val="17"/>
+    <w:abstractNumId w:val="19"/>
     <w:lvlOverride w:ilvl="0">
       <w:startOverride w:val="1"/>
     </w:lvlOverride>
@@ -11255,10 +11853,10 @@
     </w:lvlOverride>
   </w:num>
   <w:num w:numId="14">
-    <w:abstractNumId w:val="14"/>
+    <w:abstractNumId w:val="16"/>
   </w:num>
   <w:num w:numId="15">
-    <w:abstractNumId w:val="10"/>
+    <w:abstractNumId w:val="12"/>
     <w:lvlOverride w:ilvl="0">
       <w:startOverride w:val="3"/>
     </w:lvlOverride>
@@ -11288,7 +11886,7 @@
     </w:lvlOverride>
   </w:num>
   <w:num w:numId="16">
-    <w:abstractNumId w:val="10"/>
+    <w:abstractNumId w:val="12"/>
     <w:lvlOverride w:ilvl="0">
       <w:startOverride w:val="1"/>
     </w:lvlOverride>
@@ -11321,68 +11919,69 @@
     <w:abstractNumId w:val="0"/>
   </w:num>
   <w:num w:numId="18">
-    <w:abstractNumId w:val="13"/>
+    <w:abstractNumId w:val="15"/>
   </w:num>
   <w:num w:numId="19">
-    <w:abstractNumId w:val="28"/>
+    <w:abstractNumId w:val="31"/>
   </w:num>
   <w:num w:numId="20">
     <w:abstractNumId w:val="8"/>
   </w:num>
   <w:num w:numId="21">
-    <w:abstractNumId w:val="24"/>
+    <w:abstractNumId w:val="26"/>
   </w:num>
   <w:num w:numId="22">
-    <w:abstractNumId w:val="19"/>
+    <w:abstractNumId w:val="21"/>
   </w:num>
   <w:num w:numId="23">
-    <w:abstractNumId w:val="31"/>
+    <w:abstractNumId w:val="34"/>
   </w:num>
   <w:num w:numId="24">
-    <w:abstractNumId w:val="11"/>
+    <w:abstractNumId w:val="13"/>
   </w:num>
   <w:num w:numId="25">
-    <w:abstractNumId w:val="23"/>
+    <w:abstractNumId w:val="25"/>
   </w:num>
   <w:num w:numId="26">
     <w:abstractNumId w:val="6"/>
   </w:num>
   <w:num w:numId="27">
-    <w:abstractNumId w:val="18"/>
+    <w:abstractNumId w:val="20"/>
   </w:num>
   <w:num w:numId="28">
-    <w:abstractNumId w:val="27"/>
+    <w:abstractNumId w:val="30"/>
   </w:num>
   <w:num w:numId="29">
-    <w:abstractNumId w:val="30"/>
+    <w:abstractNumId w:val="33"/>
   </w:num>
   <w:num w:numId="30">
     <w:abstractNumId w:val="4"/>
   </w:num>
   <w:num w:numId="31">
-    <w:abstractNumId w:val="20"/>
+    <w:abstractNumId w:val="22"/>
   </w:num>
   <w:num w:numId="32">
-    <w:abstractNumId w:val="25"/>
+    <w:abstractNumId w:val="28"/>
   </w:num>
   <w:num w:numId="33">
-    <w:abstractNumId w:val="15"/>
+    <w:abstractNumId w:val="17"/>
   </w:num>
   <w:num w:numId="34">
-    <w:abstractNumId w:val="22"/>
+    <w:abstractNumId w:val="24"/>
   </w:num>
   <w:num w:numId="35">
-    <w:abstractNumId w:val="21"/>
+    <w:abstractNumId w:val="23"/>
+  </w:num>
+  <w:num w:numId="36">
+    <w:abstractNumId w:val="27"/>
+  </w:num>
+  <w:num w:numId="37">
+    <w:abstractNumId w:val="9"/>
+  </w:num>
+  <w:num w:numId="38">
+    <w:abstractNumId w:val="10"/>
   </w:num>
 </w:numbering>
-</file>
-
-<file path=word/people.xml><?xml version="1.0" encoding="utf-8"?>
-<w15:people xmlns:wpc="http://schemas.microsoft.com/office/word/2010/wordprocessingCanvas" xmlns:mc="http://schemas.openxmlformats.org/markup-compatibility/2006" xmlns:o="urn:schemas-microsoft-com:office:office" xmlns:r="http://schemas.openxmlformats.org/officeDocument/2006/relationships" xmlns:m="http://schemas.openxmlformats.org/officeDocument/2006/math" xmlns:v="urn:schemas-microsoft-com:vml" xmlns:wp14="http://schemas.microsoft.com/office/word/2010/wordprocessingDrawing" xmlns:wp="http://schemas.openxmlformats.org/drawingml/2006/wordprocessingDrawing" xmlns:w10="urn:schemas-microsoft-com:office:word" xmlns:w="http://schemas.openxmlformats.org/wordprocessingml/2006/main" xmlns:w14="http://schemas.microsoft.com/office/word/2010/wordml" xmlns:w15="http://schemas.microsoft.com/office/word/2012/wordml" xmlns:wpg="http://schemas.microsoft.com/office/word/2010/wordprocessingGroup" xmlns:wpi="http://schemas.microsoft.com/office/word/2010/wordprocessingInk" xmlns:wne="http://schemas.microsoft.com/office/word/2006/wordml" xmlns:wps="http://schemas.microsoft.com/office/word/2010/wordprocessingShape" mc:Ignorable="w14 w15 wp14">
-  <w15:person w15:author="Dieko Meijers">
-    <w15:presenceInfo w15:providerId="Windows Live" w15:userId="80a9babb01424d17"/>
-  </w15:person>
-</w15:people>
 </file>
 
 <file path=word/styles.xml><?xml version="1.0" encoding="utf-8"?>
@@ -11582,7 +12181,7 @@
     <w:lsdException w:name="Medium Shading 2 Accent 1" w:uiPriority="64"/>
     <w:lsdException w:name="Medium List 1 Accent 1" w:uiPriority="65"/>
     <w:lsdException w:name="Revision" w:semiHidden="1"/>
-    <w:lsdException w:name="List Paragraph" w:uiPriority="34" w:qFormat="1"/>
+    <w:lsdException w:name="List Paragraph" w:uiPriority="36" w:qFormat="1"/>
     <w:lsdException w:name="Quote" w:uiPriority="29" w:qFormat="1"/>
     <w:lsdException w:name="Intense Quote" w:uiPriority="30" w:qFormat="1"/>
     <w:lsdException w:name="Medium List 2 Accent 1" w:uiPriority="66"/>
@@ -12052,7 +12651,7 @@
   <w:style w:type="paragraph" w:styleId="Lijstalinea">
     <w:name w:val="List Paragraph"/>
     <w:basedOn w:val="Standaard"/>
-    <w:uiPriority w:val="34"/>
+    <w:uiPriority w:val="36"/>
     <w:qFormat/>
   </w:style>
   <w:style w:type="paragraph" w:customStyle="1" w:styleId="TableParagraph">
@@ -12762,7 +13361,7 @@
 </file>
 
 <file path=customXml/itemProps1.xml><?xml version="1.0" encoding="utf-8"?>
-<ds:datastoreItem xmlns:ds="http://schemas.openxmlformats.org/officeDocument/2006/customXml" ds:itemID="{91758B15-3997-4B8E-AD24-DC6FC76AC849}">
+<ds:datastoreItem xmlns:ds="http://schemas.openxmlformats.org/officeDocument/2006/customXml" ds:itemID="{1E170C35-8BDF-49BF-A49D-0313C376716D}">
   <ds:schemaRefs>
     <ds:schemaRef ds:uri="http://schemas.openxmlformats.org/officeDocument/2006/bibliography"/>
   </ds:schemaRefs>

</xml_diff>

<commit_message>
Funcioneel forum op de helft af
</commit_message>
<xml_diff>
--- a/documenten/Functioneel Forum.docx
+++ b/documenten/Functioneel Forum.docx
@@ -2,6 +2,18 @@
 <file path=word/document.xml><?xml version="1.0" encoding="utf-8"?>
 <w:document xmlns:wpc="http://schemas.microsoft.com/office/word/2010/wordprocessingCanvas" xmlns:mc="http://schemas.openxmlformats.org/markup-compatibility/2006" xmlns:o="urn:schemas-microsoft-com:office:office" xmlns:r="http://schemas.openxmlformats.org/officeDocument/2006/relationships" xmlns:m="http://schemas.openxmlformats.org/officeDocument/2006/math" xmlns:v="urn:schemas-microsoft-com:vml" xmlns:wp14="http://schemas.microsoft.com/office/word/2010/wordprocessingDrawing" xmlns:wp="http://schemas.openxmlformats.org/drawingml/2006/wordprocessingDrawing" xmlns:w10="urn:schemas-microsoft-com:office:word" xmlns:w="http://schemas.openxmlformats.org/wordprocessingml/2006/main" xmlns:w14="http://schemas.microsoft.com/office/word/2010/wordml" xmlns:w15="http://schemas.microsoft.com/office/word/2012/wordml" xmlns:wpg="http://schemas.microsoft.com/office/word/2010/wordprocessingGroup" xmlns:wpi="http://schemas.microsoft.com/office/word/2010/wordprocessingInk" xmlns:wne="http://schemas.microsoft.com/office/word/2006/wordml" xmlns:wps="http://schemas.microsoft.com/office/word/2010/wordprocessingShape" mc:Ignorable="w14 w15 wp14">
   <w:body>
+    <w:p>
+      <w:pPr>
+        <w:jc w:val="center"/>
+        <w:rPr>
+          <w:rFonts w:ascii="Cambria" w:hAnsi="Cambria"/>
+          <w:b/>
+          <w:sz w:val="32"/>
+          <w:szCs w:val="32"/>
+          <w:lang w:val="nl-NL"/>
+        </w:rPr>
+      </w:pPr>
+    </w:p>
     <w:p>
       <w:pPr>
         <w:jc w:val="center"/>
@@ -573,6 +585,14 @@
         <w:tab/>
         <w:t>:</w:t>
       </w:r>
+      <w:r>
+        <w:rPr>
+          <w:rFonts w:ascii="Cambria" w:hAnsi="Cambria"/>
+          <w:szCs w:val="24"/>
+          <w:lang w:val="nl-NL"/>
+        </w:rPr>
+        <w:t xml:space="preserve"> D. Meijers </w:t>
+      </w:r>
     </w:p>
     <w:p>
       <w:pPr>
@@ -612,6 +632,14 @@
         <w:tab/>
         <w:t>:</w:t>
       </w:r>
+      <w:r>
+        <w:rPr>
+          <w:rFonts w:ascii="Cambria" w:hAnsi="Cambria"/>
+          <w:szCs w:val="24"/>
+          <w:lang w:val="nl-NL"/>
+        </w:rPr>
+        <w:t xml:space="preserve"> Punt klas 1</w:t>
+      </w:r>
     </w:p>
     <w:p>
       <w:pPr>
@@ -664,6 +692,14 @@
         <w:tab/>
         <w:t xml:space="preserve">: </w:t>
       </w:r>
+      <w:r>
+        <w:rPr>
+          <w:rFonts w:ascii="Cambria" w:hAnsi="Cambria"/>
+          <w:szCs w:val="24"/>
+          <w:lang w:val="nl-NL"/>
+        </w:rPr>
+        <w:t>19/05/2017</w:t>
+      </w:r>
     </w:p>
     <w:p>
       <w:pPr>
@@ -711,6 +747,14 @@
         </w:rPr>
         <w:t xml:space="preserve"> </w:t>
       </w:r>
+      <w:r>
+        <w:rPr>
+          <w:rFonts w:ascii="Cambria" w:hAnsi="Cambria"/>
+          <w:szCs w:val="24"/>
+          <w:lang w:val="nl-NL"/>
+        </w:rPr>
+        <w:t>1</w:t>
+      </w:r>
     </w:p>
     <w:p>
       <w:pPr>
@@ -750,6 +794,14 @@
         <w:tab/>
         <w:t xml:space="preserve">: </w:t>
       </w:r>
+      <w:r>
+        <w:rPr>
+          <w:rFonts w:ascii="Cambria" w:hAnsi="Cambria"/>
+          <w:szCs w:val="24"/>
+          <w:lang w:val="nl-NL"/>
+        </w:rPr>
+        <w:t>Groningen</w:t>
+      </w:r>
     </w:p>
     <w:p>
       <w:pPr>
@@ -799,7 +851,31 @@
           <w:lang w:val="nl-NL"/>
         </w:rPr>
         <w:tab/>
-        <w:t xml:space="preserve">: </w:t>
+        <w:t>:</w:t>
+      </w:r>
+      <w:r>
+        <w:rPr>
+          <w:rFonts w:ascii="Cambria" w:hAnsi="Cambria"/>
+          <w:szCs w:val="24"/>
+          <w:lang w:val="nl-NL"/>
+        </w:rPr>
+        <w:t xml:space="preserve"> D. Meijers</w:t>
+      </w:r>
+      <w:r>
+        <w:rPr>
+          <w:rFonts w:ascii="Cambria" w:hAnsi="Cambria"/>
+          <w:szCs w:val="24"/>
+          <w:lang w:val="nl-NL"/>
+        </w:rPr>
+        <w:tab/>
+      </w:r>
+      <w:r>
+        <w:rPr>
+          <w:rFonts w:ascii="Cambria" w:hAnsi="Cambria"/>
+          <w:szCs w:val="24"/>
+          <w:lang w:val="nl-NL"/>
+        </w:rPr>
+        <w:t xml:space="preserve"> </w:t>
       </w:r>
     </w:p>
     <w:p>
@@ -2354,25 +2430,7 @@
           <w:color w:val="00B050"/>
           <w:lang w:val="nl-NL"/>
         </w:rPr>
-        <w:t xml:space="preserve">. Het Grafisch Ontwerp bevat de grafische kenmerken van het op te leveren informatiesysteem, zoals uitgewerkte schetsen, </w:t>
-      </w:r>
-      <w:proofErr w:type="spellStart"/>
-      <w:r>
-        <w:rPr>
-          <w:i/>
-          <w:color w:val="00B050"/>
-          <w:lang w:val="nl-NL"/>
-        </w:rPr>
-        <w:t>wireframes</w:t>
-      </w:r>
-      <w:proofErr w:type="spellEnd"/>
-      <w:r>
-        <w:rPr>
-          <w:i/>
-          <w:color w:val="00B050"/>
-          <w:lang w:val="nl-NL"/>
-        </w:rPr>
-        <w:t xml:space="preserve">, e.d. Bij kleinere </w:t>
+        <w:t xml:space="preserve">. Het Grafisch Ontwerp bevat de grafische kenmerken van het op te leveren informatiesysteem, zoals uitgewerkte schetsen, wireframes, e.d. Bij kleinere </w:t>
       </w:r>
       <w:r>
         <w:rPr>
@@ -2789,15 +2847,6 @@
         </w:rPr>
         <w:t xml:space="preserve">. </w:t>
       </w:r>
-    </w:p>
-    <w:p>
-      <w:pPr>
-        <w:rPr>
-          <w:rFonts w:ascii="Cambria" w:hAnsi="Cambria"/>
-          <w:i/>
-          <w:lang w:val="nl-NL"/>
-        </w:rPr>
-      </w:pPr>
     </w:p>
     <w:p>
       <w:pPr>
@@ -2903,145 +2952,140 @@
       <w:pPr>
         <w:pStyle w:val="Plattetekst"/>
         <w:rPr>
-          <w:i/>
-          <w:color w:val="00B050"/>
-          <w:lang w:val="nl-NL"/>
-        </w:rPr>
-      </w:pPr>
-      <w:r>
-        <w:rPr>
-          <w:i/>
-          <w:color w:val="00B050"/>
-          <w:lang w:val="nl-NL"/>
-        </w:rPr>
-        <w:t>De belanghebbenden (de doelgroep) zijn de mensen</w:t>
-      </w:r>
-      <w:r>
-        <w:rPr>
-          <w:i/>
-          <w:color w:val="00B050"/>
-          <w:lang w:val="nl-NL"/>
-        </w:rPr>
-        <w:t xml:space="preserve"> of groepen</w:t>
-      </w:r>
-      <w:r>
-        <w:rPr>
-          <w:i/>
-          <w:color w:val="00B050"/>
-          <w:lang w:val="nl-NL"/>
-        </w:rPr>
-        <w:t xml:space="preserve"> voor wie deze oplossing wordt gerealiseerd. Geef per belanghebbende </w:t>
-      </w:r>
-      <w:r>
-        <w:rPr>
-          <w:i/>
-          <w:color w:val="00B050"/>
-          <w:lang w:val="nl-NL"/>
-        </w:rPr>
-        <w:t xml:space="preserve">kort </w:t>
-      </w:r>
-      <w:r>
-        <w:rPr>
-          <w:i/>
-          <w:color w:val="00B050"/>
-          <w:lang w:val="nl-NL"/>
-        </w:rPr>
-        <w:t>de functie en het belang dat deze bij de oplossing heeft.</w:t>
-      </w:r>
-    </w:p>
-    <w:p>
-      <w:pPr>
-        <w:pStyle w:val="Plattetekst"/>
-        <w:rPr>
-          <w:lang w:val="nl-NL"/>
-        </w:rPr>
-      </w:pPr>
-    </w:p>
-    <w:p>
-      <w:pPr>
-        <w:pStyle w:val="Plattetekst"/>
-        <w:rPr>
-          <w:color w:val="0432FF"/>
-          <w:lang w:val="nl-NL"/>
-        </w:rPr>
-      </w:pPr>
-      <w:r>
-        <w:rPr>
-          <w:color w:val="0432FF"/>
-          <w:lang w:val="nl-NL"/>
-        </w:rPr>
-        <w:t>De aangeboden oplossing is van belang voor</w:t>
-      </w:r>
-      <w:r>
-        <w:rPr>
-          <w:color w:val="0432FF"/>
+          <w:lang w:val="nl-NL"/>
+        </w:rPr>
+      </w:pPr>
+      <w:r>
+        <w:rPr>
+          <w:lang w:val="nl-NL"/>
+        </w:rPr>
+        <w:t xml:space="preserve">Het forum </w:t>
+      </w:r>
+      <w:r>
+        <w:rPr>
+          <w:lang w:val="nl-NL"/>
+        </w:rPr>
+        <w:t>is van belang voor</w:t>
+      </w:r>
+      <w:r>
+        <w:rPr>
           <w:lang w:val="nl-NL"/>
         </w:rPr>
         <w:t xml:space="preserve"> de studenten </w:t>
       </w:r>
       <w:r>
         <w:rPr>
-          <w:color w:val="0432FF"/>
           <w:lang w:val="nl-NL"/>
         </w:rPr>
         <w:t xml:space="preserve">van </w:t>
       </w:r>
       <w:r>
         <w:rPr>
-          <w:color w:val="0432FF"/>
           <w:lang w:val="nl-NL"/>
         </w:rPr>
         <w:t>de A</w:t>
       </w:r>
       <w:r>
         <w:rPr>
-          <w:color w:val="0432FF"/>
           <w:lang w:val="nl-NL"/>
         </w:rPr>
         <w:t>lfa College</w:t>
       </w:r>
       <w:r>
         <w:rPr>
-          <w:color w:val="0432FF"/>
-          <w:lang w:val="nl-NL"/>
-        </w:rPr>
-        <w:t>,</w:t>
-      </w:r>
-      <w:r>
-        <w:rPr>
-          <w:color w:val="0432FF"/>
-          <w:lang w:val="nl-NL"/>
-        </w:rPr>
-        <w:t xml:space="preserve"> en voor </w:t>
-      </w:r>
-      <w:r>
-        <w:rPr>
-          <w:color w:val="0432FF"/>
-          <w:lang w:val="nl-NL"/>
-        </w:rPr>
-        <w:t>het Alfa College</w:t>
-      </w:r>
-      <w:r>
-        <w:rPr>
-          <w:color w:val="0432FF"/>
+          <w:lang w:val="nl-NL"/>
+        </w:rPr>
+        <w:t xml:space="preserve"> om over te gaan naar de 2</w:t>
+      </w:r>
+      <w:r>
+        <w:rPr>
+          <w:vertAlign w:val="superscript"/>
+          <w:lang w:val="nl-NL"/>
+        </w:rPr>
+        <w:t>de</w:t>
+      </w:r>
+      <w:r>
+        <w:rPr>
+          <w:lang w:val="nl-NL"/>
+        </w:rPr>
+        <w:t xml:space="preserve"> klas.</w:t>
+      </w:r>
+      <w:r>
+        <w:rPr>
+          <w:lang w:val="nl-NL"/>
+        </w:rPr>
+        <w:t xml:space="preserve"> </w:t>
+      </w:r>
+      <w:r>
+        <w:rPr>
+          <w:lang w:val="nl-NL"/>
+        </w:rPr>
+        <w:t>De studenten hebben in</w:t>
+      </w:r>
+      <w:r>
+        <w:rPr>
+          <w:lang w:val="nl-NL"/>
+        </w:rPr>
+        <w:t>zage in hun voortgang</w:t>
+      </w:r>
+      <w:r>
+        <w:rPr>
           <w:lang w:val="nl-NL"/>
         </w:rPr>
         <w:t xml:space="preserve">. </w:t>
       </w:r>
       <w:r>
         <w:rPr>
-          <w:color w:val="0432FF"/>
-          <w:lang w:val="nl-NL"/>
-        </w:rPr>
-        <w:t xml:space="preserve">De studenten hebben inzage in hun voortgang en cijfers. </w:t>
-      </w:r>
-      <w:r>
-        <w:rPr>
-          <w:color w:val="0432FF"/>
-          <w:lang w:val="nl-NL"/>
-        </w:rPr>
-        <w:t xml:space="preserve">De medewerkers zullen in staat worden gesteld om bestanden te vergelijken en te veranderen om zo hun documentatie up-to-date te houden. De beheerder kan de gebruikers van het systeem beheren. </w:t>
-      </w:r>
+          <w:lang w:val="nl-NL"/>
+        </w:rPr>
+        <w:t>De medewerker en begeleider</w:t>
+      </w:r>
+      <w:r>
+        <w:rPr>
+          <w:lang w:val="nl-NL"/>
+        </w:rPr>
+        <w:t xml:space="preserve"> zullen in staat worden gesteld om bestanden te vergelijken en te veranderen om zo hun documentatie up-to-date te houden. De beheerder kan de gebruikers van het systeem beheren. </w:t>
+      </w:r>
+    </w:p>
+    <w:p>
+      <w:pPr>
+        <w:pStyle w:val="Plattetekst"/>
+        <w:rPr>
+          <w:lang w:val="nl-NL"/>
+        </w:rPr>
+      </w:pPr>
+    </w:p>
+    <w:p>
+      <w:pPr>
+        <w:pStyle w:val="Plattetekst"/>
+        <w:rPr>
+          <w:lang w:val="nl-NL"/>
+        </w:rPr>
+      </w:pPr>
+    </w:p>
+    <w:p>
+      <w:pPr>
+        <w:pStyle w:val="Plattetekst"/>
+        <w:rPr>
+          <w:lang w:val="nl-NL"/>
+        </w:rPr>
+      </w:pPr>
+    </w:p>
+    <w:p>
+      <w:pPr>
+        <w:pStyle w:val="Plattetekst"/>
+        <w:rPr>
+          <w:lang w:val="nl-NL"/>
+        </w:rPr>
+      </w:pPr>
+    </w:p>
+    <w:p>
+      <w:pPr>
+        <w:pStyle w:val="Plattetekst"/>
+        <w:rPr>
+          <w:lang w:val="nl-NL"/>
+        </w:rPr>
+      </w:pPr>
     </w:p>
     <w:p>
       <w:pPr>
@@ -3285,14 +3329,7 @@
         <w:rPr>
           <w:lang w:val="nl-NL"/>
         </w:rPr>
-        <w:t xml:space="preserve">de </w:t>
-      </w:r>
-      <w:proofErr w:type="spellStart"/>
-      <w:r>
-        <w:rPr>
-          <w:lang w:val="nl-NL"/>
-        </w:rPr>
-        <w:t>hier</w:t>
+        <w:t>de hier</w:t>
       </w:r>
       <w:r>
         <w:rPr>
@@ -3304,14 +3341,7 @@
         <w:rPr>
           <w:lang w:val="nl-NL"/>
         </w:rPr>
-        <w:t>genoemde</w:t>
-      </w:r>
-      <w:proofErr w:type="spellEnd"/>
-      <w:r>
-        <w:rPr>
-          <w:lang w:val="nl-NL"/>
-        </w:rPr>
-        <w:t xml:space="preserve"> Behoefteanalyse.</w:t>
+        <w:t>genoemde Behoefteanalyse.</w:t>
       </w:r>
       <w:r>
         <w:rPr>
@@ -3343,21 +3373,7 @@
         <w:rPr>
           <w:lang w:val="nl-NL"/>
         </w:rPr>
-        <w:t xml:space="preserve">De landingspage (homepage) van je forum dient vrij toegankelijk te zijn voor iedere bezoeker, of ze nou ingelogd zijn of niet. Op de landingspage toon je een overzicht van alle thema’s op je forum. Via dit overzicht dienen de bezoekers door te kunnen </w:t>
-      </w:r>
-      <w:proofErr w:type="spellStart"/>
-      <w:r>
-        <w:rPr>
-          <w:lang w:val="nl-NL"/>
-        </w:rPr>
-        <w:t>clicken</w:t>
-      </w:r>
-      <w:proofErr w:type="spellEnd"/>
-      <w:r>
-        <w:rPr>
-          <w:lang w:val="nl-NL"/>
-        </w:rPr>
-        <w:t xml:space="preserve"> naar een pagina waarop de verschillende topics worden getoond binnen een thema.</w:t>
+        <w:t>De landingspage (homepage) van je forum dient vrij toegankelijk te zijn voor iedere bezoeker, of ze nou ingelogd zijn of niet. Op de landingspage toon je een overzicht van alle thema’s op je forum. Via dit overzicht dienen de bezoekers door te kunnen clicken naar een pagina waarop de verschillende topics worden getoond binnen een thema.</w:t>
       </w:r>
     </w:p>
     <w:p>
@@ -3464,21 +3480,7 @@
         <w:rPr>
           <w:lang w:val="nl-NL"/>
         </w:rPr>
-        <w:t>Een Administrator (</w:t>
-      </w:r>
-      <w:proofErr w:type="spellStart"/>
-      <w:r>
-        <w:rPr>
-          <w:lang w:val="nl-NL"/>
-        </w:rPr>
-        <w:t>Admin</w:t>
-      </w:r>
-      <w:proofErr w:type="spellEnd"/>
-      <w:r>
-        <w:rPr>
-          <w:lang w:val="nl-NL"/>
-        </w:rPr>
-        <w:t>) is de enige die thema’s kan aanmaken.</w:t>
+        <w:t>Een Administrator (Admin) is de enige die thema’s kan aanmaken.</w:t>
       </w:r>
     </w:p>
     <w:p>
@@ -3801,27 +3803,8 @@
           <w:color w:val="00B050"/>
           <w:lang w:val="nl-NL"/>
         </w:rPr>
-        <w:t xml:space="preserve">Aan de hand van de user </w:t>
-      </w:r>
-      <w:proofErr w:type="spellStart"/>
-      <w:r>
-        <w:rPr>
-          <w:i/>
-          <w:color w:val="00B050"/>
-          <w:lang w:val="nl-NL"/>
-        </w:rPr>
-        <w:t>stories</w:t>
-      </w:r>
-      <w:proofErr w:type="spellEnd"/>
-      <w:r>
-        <w:rPr>
-          <w:i/>
-          <w:color w:val="00B050"/>
-          <w:lang w:val="nl-NL"/>
-        </w:rPr>
-        <w:t xml:space="preserve"> uit de Behoefteanalyse (BA) kun je </w:t>
-      </w:r>
-      <w:proofErr w:type="spellStart"/>
+        <w:t xml:space="preserve">Aan de hand van de user stories uit de Behoefteanalyse (BA) kun je </w:t>
+      </w:r>
       <w:r>
         <w:rPr>
           <w:b/>
@@ -3829,97 +3812,15 @@
           <w:color w:val="00B050"/>
           <w:lang w:val="nl-NL"/>
         </w:rPr>
-        <w:t>use</w:t>
-      </w:r>
-      <w:proofErr w:type="spellEnd"/>
-      <w:r>
-        <w:rPr>
-          <w:b/>
-          <w:i/>
-          <w:color w:val="00B050"/>
-          <w:lang w:val="nl-NL"/>
-        </w:rPr>
-        <w:t>-cases</w:t>
-      </w:r>
-      <w:r>
-        <w:rPr>
-          <w:i/>
-          <w:color w:val="00B050"/>
-          <w:lang w:val="nl-NL"/>
-        </w:rPr>
-        <w:t xml:space="preserve"> opstellen, waarin je de functionaliteiten uitwerkt in </w:t>
-      </w:r>
-      <w:proofErr w:type="spellStart"/>
-      <w:r>
-        <w:rPr>
-          <w:i/>
-          <w:color w:val="00B050"/>
-          <w:lang w:val="nl-NL"/>
-        </w:rPr>
-        <w:t>use</w:t>
-      </w:r>
-      <w:proofErr w:type="spellEnd"/>
-      <w:r>
-        <w:rPr>
-          <w:i/>
-          <w:color w:val="00B050"/>
-          <w:lang w:val="nl-NL"/>
-        </w:rPr>
-        <w:t xml:space="preserve">-case-diagrammen en/of </w:t>
-      </w:r>
-      <w:proofErr w:type="spellStart"/>
-      <w:r>
-        <w:rPr>
-          <w:i/>
-          <w:color w:val="00B050"/>
-          <w:lang w:val="nl-NL"/>
-        </w:rPr>
-        <w:t>use</w:t>
-      </w:r>
-      <w:proofErr w:type="spellEnd"/>
-      <w:r>
-        <w:rPr>
-          <w:i/>
-          <w:color w:val="00B050"/>
-          <w:lang w:val="nl-NL"/>
-        </w:rPr>
-        <w:t xml:space="preserve">-case-templates (zie hiervoor H2 van het boek Informatieanalyse). Als je dat dan combineert met de opzet uit de </w:t>
-      </w:r>
-      <w:proofErr w:type="spellStart"/>
-      <w:r>
-        <w:rPr>
-          <w:i/>
-          <w:color w:val="00B050"/>
-          <w:lang w:val="nl-NL"/>
-        </w:rPr>
-        <w:t>Drupalmethode</w:t>
-      </w:r>
-      <w:proofErr w:type="spellEnd"/>
-      <w:r>
-        <w:rPr>
-          <w:i/>
-          <w:color w:val="00B050"/>
-          <w:lang w:val="nl-NL"/>
-        </w:rPr>
-        <w:t xml:space="preserve"> (zie het boek Informatiesystemen bouwen met </w:t>
-      </w:r>
-      <w:proofErr w:type="spellStart"/>
-      <w:r>
-        <w:rPr>
-          <w:i/>
-          <w:color w:val="00B050"/>
-          <w:lang w:val="nl-NL"/>
-        </w:rPr>
-        <w:t>Drupal</w:t>
-      </w:r>
-      <w:proofErr w:type="spellEnd"/>
-      <w:r>
-        <w:rPr>
-          <w:i/>
-          <w:color w:val="00B050"/>
-          <w:lang w:val="nl-NL"/>
-        </w:rPr>
-        <w:t xml:space="preserve">, H8) en de functionaliteiten nummert dan kun je daar in volgende verslagen naar verwijzen. Het is belangrijk dat dit deel </w:t>
+        <w:t>use-cases</w:t>
+      </w:r>
+      <w:r>
+        <w:rPr>
+          <w:i/>
+          <w:color w:val="00B050"/>
+          <w:lang w:val="nl-NL"/>
+        </w:rPr>
+        <w:t xml:space="preserve"> opstellen, waarin je de functionaliteiten uitwerkt in use-case-diagrammen en/of use-case-templates (zie hiervoor H2 van het boek Informatieanalyse). Als je dat dan combineert met de opzet uit de Drupalmethode (zie het boek Informatiesystemen bouwen met Drupal, H8) en de functionaliteiten nummert dan kun je daar in volgende verslagen naar verwijzen. Het is belangrijk dat dit deel </w:t>
       </w:r>
       <w:r>
         <w:rPr>
@@ -4024,39 +3925,81 @@
           <w:color w:val="0432FF"/>
           <w:lang w:val="nl-NL"/>
         </w:rPr>
-        <w:t xml:space="preserve"> staat ter informatie een slider met foto’s die gemaakt zijn tijdens verschillende cursussen.</w:t>
-      </w:r>
-    </w:p>
-    <w:p>
-      <w:pPr>
-        <w:pStyle w:val="Plattetekst"/>
+        <w:t xml:space="preserve"> staan er thema’s</w:t>
+      </w:r>
+      <w:r>
         <w:rPr>
           <w:color w:val="0432FF"/>
           <w:lang w:val="nl-NL"/>
         </w:rPr>
-      </w:pPr>
+        <w:t xml:space="preserve"> met </w:t>
+      </w:r>
       <w:r>
         <w:rPr>
           <w:color w:val="0432FF"/>
           <w:lang w:val="nl-NL"/>
         </w:rPr>
-        <w:t>....</w:t>
-      </w:r>
-    </w:p>
-    <w:p>
-      <w:pPr>
-        <w:pStyle w:val="Plattetekst"/>
+        <w:t xml:space="preserve">bijbehorende </w:t>
+      </w:r>
+      <w:r>
         <w:rPr>
           <w:color w:val="0432FF"/>
           <w:lang w:val="nl-NL"/>
         </w:rPr>
-      </w:pPr>
+        <w:t>foto’s</w:t>
+      </w:r>
       <w:r>
         <w:rPr>
           <w:color w:val="0432FF"/>
           <w:lang w:val="nl-NL"/>
         </w:rPr>
-        <w:t xml:space="preserve">Medewerkers/beheerders moeten kunnen </w:t>
+        <w:t xml:space="preserve"> die goed laten zien wat voor thema de bezoeker zoekt</w:t>
+      </w:r>
+      <w:r>
+        <w:rPr>
+          <w:color w:val="0432FF"/>
+          <w:lang w:val="nl-NL"/>
+        </w:rPr>
+        <w:t>.</w:t>
+      </w:r>
+    </w:p>
+    <w:p>
+      <w:pPr>
+        <w:pStyle w:val="Plattetekst"/>
+        <w:rPr>
+          <w:color w:val="0432FF"/>
+          <w:lang w:val="nl-NL"/>
+        </w:rPr>
+      </w:pPr>
+      <w:r>
+        <w:rPr>
+          <w:color w:val="0432FF"/>
+          <w:lang w:val="nl-NL"/>
+        </w:rPr>
+        <w:t>De hoofdpagina heeft minstens 4 thema’s die later alleen door de beheerder kan worden aangepast.</w:t>
+      </w:r>
+    </w:p>
+    <w:p>
+      <w:pPr>
+        <w:pStyle w:val="Plattetekst"/>
+        <w:rPr>
+          <w:color w:val="0432FF"/>
+          <w:lang w:val="nl-NL"/>
+        </w:rPr>
+      </w:pPr>
+      <w:r>
+        <w:rPr>
+          <w:color w:val="0432FF"/>
+          <w:lang w:val="nl-NL"/>
+        </w:rPr>
+        <w:t>Bezoekers</w:t>
+      </w:r>
+      <w:r>
+        <w:rPr>
+          <w:color w:val="0432FF"/>
+          <w:lang w:val="nl-NL"/>
+        </w:rPr>
+        <w:t xml:space="preserve">/beheerders moeten kunnen </w:t>
       </w:r>
       <w:r>
         <w:rPr>
@@ -4087,7 +4030,14 @@
           <w:color w:val="0432FF"/>
           <w:lang w:val="nl-NL"/>
         </w:rPr>
-        <w:t xml:space="preserve">Medewerkers/beheerders moeten hun gegevens kunnen </w:t>
+        <w:t>Bezoekers</w:t>
+      </w:r>
+      <w:r>
+        <w:rPr>
+          <w:color w:val="0432FF"/>
+          <w:lang w:val="nl-NL"/>
+        </w:rPr>
+        <w:t xml:space="preserve">/beheerders moeten hun gegevens kunnen </w:t>
       </w:r>
       <w:r>
         <w:rPr>
@@ -4118,7 +4068,28 @@
           <w:color w:val="0432FF"/>
           <w:lang w:val="nl-NL"/>
         </w:rPr>
-        <w:t xml:space="preserve">Medewerkers/beheerders moeten nieuwe evenementen kunnen </w:t>
+        <w:t>Ingelogde bezoek</w:t>
+      </w:r>
+      <w:r>
+        <w:rPr>
+          <w:color w:val="0432FF"/>
+          <w:lang w:val="nl-NL"/>
+        </w:rPr>
+        <w:t>ers/behe</w:t>
+      </w:r>
+      <w:r>
+        <w:rPr>
+          <w:color w:val="0432FF"/>
+          <w:lang w:val="nl-NL"/>
+        </w:rPr>
+        <w:t>erders moeten nieuwe topics</w:t>
+      </w:r>
+      <w:r>
+        <w:rPr>
+          <w:color w:val="0432FF"/>
+          <w:lang w:val="nl-NL"/>
+        </w:rPr>
+        <w:t xml:space="preserve"> kunnen </w:t>
       </w:r>
       <w:r>
         <w:rPr>
@@ -4146,100 +4117,25 @@
       </w:pPr>
       <w:r>
         <w:rPr>
-          <w:b/>
           <w:color w:val="0432FF"/>
           <w:lang w:val="nl-NL"/>
         </w:rPr>
-        <w:t>....</w:t>
-      </w:r>
-    </w:p>
-    <w:p>
-      <w:pPr>
-        <w:pStyle w:val="Plattetekst"/>
-        <w:rPr>
-          <w:lang w:val="nl-NL"/>
-        </w:rPr>
-      </w:pPr>
-    </w:p>
-    <w:p>
-      <w:pPr>
-        <w:pStyle w:val="Plattetekst"/>
-        <w:rPr>
-          <w:lang w:val="nl-NL"/>
-        </w:rPr>
-      </w:pPr>
-    </w:p>
-    <w:p>
-      <w:pPr>
-        <w:pStyle w:val="Plattetekst"/>
-        <w:rPr>
-          <w:lang w:val="nl-NL"/>
-        </w:rPr>
-      </w:pPr>
-    </w:p>
-    <w:p>
-      <w:pPr>
-        <w:pStyle w:val="Plattetekst"/>
-        <w:rPr>
-          <w:lang w:val="nl-NL"/>
-        </w:rPr>
-      </w:pPr>
-    </w:p>
-    <w:p>
-      <w:pPr>
-        <w:pStyle w:val="Plattetekst"/>
-        <w:rPr>
-          <w:lang w:val="nl-NL"/>
-        </w:rPr>
-      </w:pPr>
-    </w:p>
-    <w:p>
-      <w:pPr>
-        <w:pStyle w:val="Plattetekst"/>
-        <w:rPr>
-          <w:lang w:val="nl-NL"/>
-        </w:rPr>
-      </w:pPr>
-    </w:p>
-    <w:p>
-      <w:pPr>
-        <w:pStyle w:val="Plattetekst"/>
-        <w:rPr>
-          <w:lang w:val="nl-NL"/>
-        </w:rPr>
-      </w:pPr>
-    </w:p>
-    <w:p>
-      <w:pPr>
-        <w:pStyle w:val="Plattetekst"/>
-        <w:rPr>
-          <w:lang w:val="nl-NL"/>
-        </w:rPr>
-      </w:pPr>
-    </w:p>
-    <w:p>
-      <w:pPr>
-        <w:pStyle w:val="Plattetekst"/>
-        <w:rPr>
-          <w:lang w:val="nl-NL"/>
-        </w:rPr>
-      </w:pPr>
-    </w:p>
-    <w:p>
-      <w:pPr>
-        <w:pStyle w:val="Plattetekst"/>
-        <w:rPr>
-          <w:lang w:val="nl-NL"/>
-        </w:rPr>
-      </w:pPr>
-    </w:p>
-    <w:p>
-      <w:pPr>
-        <w:pStyle w:val="Plattetekst"/>
-        <w:rPr>
-          <w:lang w:val="nl-NL"/>
-        </w:rPr>
-      </w:pPr>
+        <w:t>Ingelogde bezoekers/beheerders moeten reacties kunnen plaatsen.</w:t>
+      </w:r>
+    </w:p>
+    <w:p>
+      <w:pPr>
+        <w:pStyle w:val="Plattetekst"/>
+        <w:rPr>
+          <w:lang w:val="nl-NL"/>
+        </w:rPr>
+      </w:pPr>
+      <w:r>
+        <w:rPr>
+          <w:lang w:val="nl-NL"/>
+        </w:rPr>
+        <w:t>Niet ingelogde bezoekers moeten alle thema’s, topics en reacties kunnen zien.</w:t>
+      </w:r>
     </w:p>
     <w:p>
       <w:pPr>
@@ -4373,6 +4269,86 @@
     </w:p>
     <w:p>
       <w:pPr>
+        <w:pStyle w:val="Plattetekst"/>
+        <w:rPr>
+          <w:lang w:val="nl-NL"/>
+        </w:rPr>
+      </w:pPr>
+    </w:p>
+    <w:p>
+      <w:pPr>
+        <w:pStyle w:val="Plattetekst"/>
+        <w:rPr>
+          <w:lang w:val="nl-NL"/>
+        </w:rPr>
+      </w:pPr>
+    </w:p>
+    <w:p>
+      <w:pPr>
+        <w:pStyle w:val="Plattetekst"/>
+        <w:rPr>
+          <w:lang w:val="nl-NL"/>
+        </w:rPr>
+      </w:pPr>
+    </w:p>
+    <w:p>
+      <w:pPr>
+        <w:pStyle w:val="Plattetekst"/>
+        <w:rPr>
+          <w:lang w:val="nl-NL"/>
+        </w:rPr>
+      </w:pPr>
+    </w:p>
+    <w:p>
+      <w:pPr>
+        <w:pStyle w:val="Plattetekst"/>
+        <w:rPr>
+          <w:lang w:val="nl-NL"/>
+        </w:rPr>
+      </w:pPr>
+    </w:p>
+    <w:p>
+      <w:pPr>
+        <w:pStyle w:val="Plattetekst"/>
+        <w:rPr>
+          <w:lang w:val="nl-NL"/>
+        </w:rPr>
+      </w:pPr>
+    </w:p>
+    <w:p>
+      <w:pPr>
+        <w:pStyle w:val="Plattetekst"/>
+        <w:rPr>
+          <w:lang w:val="nl-NL"/>
+        </w:rPr>
+      </w:pPr>
+    </w:p>
+    <w:p>
+      <w:pPr>
+        <w:pStyle w:val="Plattetekst"/>
+        <w:rPr>
+          <w:lang w:val="nl-NL"/>
+        </w:rPr>
+      </w:pPr>
+    </w:p>
+    <w:p>
+      <w:pPr>
+        <w:pStyle w:val="Plattetekst"/>
+        <w:rPr>
+          <w:lang w:val="nl-NL"/>
+        </w:rPr>
+      </w:pPr>
+    </w:p>
+    <w:p>
+      <w:pPr>
+        <w:pStyle w:val="Plattetekst"/>
+        <w:rPr>
+          <w:lang w:val="nl-NL"/>
+        </w:rPr>
+      </w:pPr>
+    </w:p>
+    <w:p>
+      <w:pPr>
         <w:pStyle w:val="Kop1"/>
         <w:rPr>
           <w:lang w:val="nl-NL"/>
@@ -4525,7 +4501,23 @@
           <w:color w:val="0432FF"/>
           <w:lang w:val="nl-NL"/>
         </w:rPr>
-        <w:t>Hieronder volgt de sitemap, een overzicht van de verschillende pagina’s en hun samenhang. Ofwel, hoe ze met links verbonden zijn en hoe de bezoeker zich door de site kan bewegen.</w:t>
+        <w:t xml:space="preserve">Hieronder volgt de sitemap, een overzicht van de verschillende pagina’s en hun samenhang. Ofwel, hoe ze met links verbonden zijn en hoe de bezoeker zich door de site </w:t>
+      </w:r>
+      <w:r>
+        <w:rPr>
+          <w:rFonts w:ascii="Cambria" w:hAnsi="Cambria"/>
+          <w:color w:val="0432FF"/>
+          <w:lang w:val="nl-NL"/>
+        </w:rPr>
+        <w:t xml:space="preserve">                                         </w:t>
+      </w:r>
+      <w:r>
+        <w:rPr>
+          <w:rFonts w:ascii="Cambria" w:hAnsi="Cambria"/>
+          <w:color w:val="0432FF"/>
+          <w:lang w:val="nl-NL"/>
+        </w:rPr>
+        <w:t>kan bewegen.</w:t>
       </w:r>
     </w:p>
     <w:p>
@@ -4934,6 +4926,14 @@
               <w:t>Formulier?</w:t>
             </w:r>
           </w:p>
+          <w:p>
+            <w:pPr>
+              <w:jc w:val="center"/>
+              <w:rPr>
+                <w:lang w:val="nl-NL"/>
+              </w:rPr>
+            </w:pPr>
+          </w:p>
         </w:tc>
         <w:tc>
           <w:tcPr>
@@ -5057,7 +5057,7 @@
                 <w:color w:val="0432FF"/>
                 <w:lang w:val="nl-NL"/>
               </w:rPr>
-              <w:t>ASTE Universiteit</w:t>
+              <w:t>bezoekers</w:t>
             </w:r>
             <w:r>
               <w:rPr>
@@ -5157,7 +5157,28 @@
                 <w:color w:val="0432FF"/>
                 <w:lang w:val="nl-NL"/>
               </w:rPr>
-              <w:t>Personeelslid kan inloggen.</w:t>
+              <w:t>Bezoekers en beheerders kunnen zich</w:t>
+            </w:r>
+            <w:r>
+              <w:rPr>
+                <w:color w:val="0432FF"/>
+                <w:lang w:val="nl-NL"/>
+              </w:rPr>
+              <w:t xml:space="preserve"> inloggen</w:t>
+            </w:r>
+            <w:r>
+              <w:rPr>
+                <w:color w:val="0432FF"/>
+                <w:lang w:val="nl-NL"/>
+              </w:rPr>
+              <w:t xml:space="preserve"> op de homepage</w:t>
+            </w:r>
+            <w:r>
+              <w:rPr>
+                <w:color w:val="0432FF"/>
+                <w:lang w:val="nl-NL"/>
+              </w:rPr>
+              <w:t>.</w:t>
             </w:r>
           </w:p>
         </w:tc>
@@ -5480,27 +5501,7 @@
           <w:color w:val="00B050"/>
           <w:lang w:val="nl-NL"/>
         </w:rPr>
-        <w:t xml:space="preserve">en </w:t>
-      </w:r>
-      <w:proofErr w:type="spellStart"/>
-      <w:r>
-        <w:rPr>
-          <w:rFonts w:ascii="Cambria" w:hAnsi="Cambria"/>
-          <w:i/>
-          <w:color w:val="00B050"/>
-          <w:lang w:val="nl-NL"/>
-        </w:rPr>
-        <w:t>wireframe</w:t>
-      </w:r>
-      <w:proofErr w:type="spellEnd"/>
-      <w:r>
-        <w:rPr>
-          <w:rFonts w:ascii="Cambria" w:hAnsi="Cambria"/>
-          <w:i/>
-          <w:color w:val="00B050"/>
-          <w:lang w:val="nl-NL"/>
-        </w:rPr>
-        <w:t xml:space="preserve"> </w:t>
+        <w:t xml:space="preserve">en wireframe </w:t>
       </w:r>
       <w:r>
         <w:rPr>
@@ -5518,27 +5519,7 @@
           <w:color w:val="00B050"/>
           <w:lang w:val="nl-NL"/>
         </w:rPr>
-        <w:t xml:space="preserve">geeft waar we welke navigatieonderdelen op een bepaalde pagina zullen aantreffen. Het is een vereenvoudigd voorbeeldscherm, gericht op functionaliteiten en inhoud, en niet op 'look </w:t>
-      </w:r>
-      <w:proofErr w:type="spellStart"/>
-      <w:r>
-        <w:rPr>
-          <w:rFonts w:ascii="Cambria" w:hAnsi="Cambria"/>
-          <w:i/>
-          <w:color w:val="00B050"/>
-          <w:lang w:val="nl-NL"/>
-        </w:rPr>
-        <w:t>and</w:t>
-      </w:r>
-      <w:proofErr w:type="spellEnd"/>
-      <w:r>
-        <w:rPr>
-          <w:rFonts w:ascii="Cambria" w:hAnsi="Cambria"/>
-          <w:i/>
-          <w:color w:val="00B050"/>
-          <w:lang w:val="nl-NL"/>
-        </w:rPr>
-        <w:t xml:space="preserve"> feel'.</w:t>
+        <w:t>geeft waar we welke navigatieonderdelen op een bepaalde pagina zullen aantreffen. Het is een vereenvoudigd voorbeeldscherm, gericht op functionaliteiten en inhoud, en niet op 'look and feel'.</w:t>
       </w:r>
       <w:bookmarkStart w:id="15" w:name="_Toc443570612"/>
     </w:p>
@@ -5577,17 +5558,9 @@
         <w:rPr>
           <w:lang w:val="nl-NL"/>
         </w:rPr>
-        <w:t>/</w:t>
-      </w:r>
-      <w:proofErr w:type="spellStart"/>
-      <w:r>
-        <w:rPr>
-          <w:lang w:val="nl-NL"/>
-        </w:rPr>
-        <w:t>wireframe</w:t>
+        <w:t>/wireframe</w:t>
       </w:r>
       <w:bookmarkEnd w:id="16"/>
-      <w:proofErr w:type="spellEnd"/>
     </w:p>
     <w:p>
       <w:pPr>
@@ -5746,19 +5719,8 @@
           <w:color w:val="00B050"/>
           <w:lang w:val="nl-NL" w:eastAsia="nl-NL"/>
         </w:rPr>
-        <w:t xml:space="preserve">Belangrijke items op </w:t>
-      </w:r>
-      <w:proofErr w:type="spellStart"/>
-      <w:r>
-        <w:rPr>
-          <w:rFonts w:ascii="Cambria" w:eastAsiaTheme="minorEastAsia" w:hAnsi="Cambria"/>
-          <w:i/>
-          <w:color w:val="00B050"/>
-          <w:lang w:val="nl-NL" w:eastAsia="nl-NL"/>
-        </w:rPr>
-        <w:t>home-pagina</w:t>
-      </w:r>
-      <w:proofErr w:type="spellEnd"/>
+        <w:t>Belangrijke items op home-pagina</w:t>
+      </w:r>
     </w:p>
     <w:p>
       <w:pPr>
@@ -5802,7 +5764,6 @@
           <w:lang w:val="nl-NL" w:eastAsia="nl-NL"/>
         </w:rPr>
       </w:pPr>
-      <w:proofErr w:type="spellStart"/>
       <w:r>
         <w:rPr>
           <w:rFonts w:ascii="Cambria" w:hAnsi="Cambria"/>
@@ -5821,7 +5782,6 @@
         </w:rPr>
         <w:t>readcrumbs</w:t>
       </w:r>
-      <w:proofErr w:type="spellEnd"/>
     </w:p>
     <w:p>
       <w:pPr>
@@ -5922,86 +5882,26 @@
           <w:color w:val="00B050"/>
           <w:lang w:val="nl-NL"/>
         </w:rPr>
-        <w:t xml:space="preserve">Beperk het menu tot vijf à negen hyperlinks. Zorg er verder voor dat de menustructuur er op elke pagina hetzelfde uitziet en zorg ervoor dat op elke pagina de </w:t>
-      </w:r>
-      <w:proofErr w:type="spellStart"/>
-      <w:r>
-        <w:rPr>
-          <w:rFonts w:ascii="Cambria" w:hAnsi="Cambria"/>
-          <w:i/>
-          <w:color w:val="00B050"/>
-          <w:lang w:val="nl-NL"/>
-        </w:rPr>
-        <w:t>home-pagina</w:t>
-      </w:r>
-      <w:proofErr w:type="spellEnd"/>
-      <w:r>
-        <w:rPr>
-          <w:rFonts w:ascii="Cambria" w:hAnsi="Cambria"/>
-          <w:i/>
-          <w:color w:val="00B050"/>
-          <w:lang w:val="nl-NL"/>
-        </w:rPr>
-        <w:t xml:space="preserve"> met één klik bereikbaar is. Zorg er tot slot voor dat een pagina met één klik of met twee klikken bereikbaar is.</w:t>
-      </w:r>
-    </w:p>
-    <w:p>
-      <w:pPr>
-        <w:rPr>
-          <w:rFonts w:ascii="Cambria" w:hAnsi="Cambria"/>
-          <w:i/>
-          <w:color w:val="00B050"/>
-          <w:lang w:val="nl-NL"/>
-        </w:rPr>
-      </w:pPr>
-      <w:r>
-        <w:rPr>
-          <w:rFonts w:ascii="Cambria" w:hAnsi="Cambria"/>
-          <w:i/>
-          <w:color w:val="00B050"/>
-          <w:lang w:val="nl-NL"/>
-        </w:rPr>
-        <w:t xml:space="preserve">Geef de menuonderdelen logische en duidelijke namen. Gebruik dus geen termen als </w:t>
-      </w:r>
-      <w:proofErr w:type="spellStart"/>
-      <w:r>
-        <w:rPr>
-          <w:rFonts w:ascii="Cambria" w:hAnsi="Cambria"/>
-          <w:i/>
-          <w:color w:val="00B050"/>
-          <w:lang w:val="nl-NL"/>
-        </w:rPr>
-        <w:t>mailform</w:t>
-      </w:r>
-      <w:proofErr w:type="spellEnd"/>
-      <w:r>
-        <w:rPr>
-          <w:rFonts w:ascii="Cambria" w:hAnsi="Cambria"/>
-          <w:i/>
-          <w:color w:val="00B050"/>
-          <w:lang w:val="nl-NL"/>
-        </w:rPr>
-        <w:t xml:space="preserve"> of lijst met producten. </w:t>
-      </w:r>
-      <w:proofErr w:type="spellStart"/>
-      <w:r>
-        <w:rPr>
-          <w:rFonts w:ascii="Cambria" w:hAnsi="Cambria"/>
-          <w:i/>
-          <w:color w:val="00B050"/>
-          <w:lang w:val="nl-NL"/>
-        </w:rPr>
-        <w:t>Mailform</w:t>
-      </w:r>
-      <w:proofErr w:type="spellEnd"/>
-      <w:r>
-        <w:rPr>
-          <w:rFonts w:ascii="Cambria" w:hAnsi="Cambria"/>
-          <w:i/>
-          <w:color w:val="00B050"/>
-          <w:lang w:val="nl-NL"/>
-        </w:rPr>
-        <w:t xml:space="preserve"> is een technische term en moet dus vervangen worden door een duidelijkere term. Lijst met producten kan Producten worden. Vermijd ook te lange namen. Standaard staat Home altijd als eerste.</w:t>
+        <w:t>Beperk het menu tot vijf à negen hyperlinks. Zorg er verder voor dat de menustructuur er op elke pagina hetzelfde uitziet en zorg ervoor dat op elke pagina de home-pagina met één klik bereikbaar is. Zorg er tot slot voor dat een pagina met één klik of met twee klikken bereikbaar is.</w:t>
+      </w:r>
+    </w:p>
+    <w:p>
+      <w:pPr>
+        <w:rPr>
+          <w:rFonts w:ascii="Cambria" w:hAnsi="Cambria"/>
+          <w:i/>
+          <w:color w:val="00B050"/>
+          <w:lang w:val="nl-NL"/>
+        </w:rPr>
+      </w:pPr>
+      <w:r>
+        <w:rPr>
+          <w:rFonts w:ascii="Cambria" w:hAnsi="Cambria"/>
+          <w:i/>
+          <w:color w:val="00B050"/>
+          <w:lang w:val="nl-NL"/>
+        </w:rPr>
+        <w:t>Geef de menuonderdelen logische en duidelijke namen. Gebruik dus geen termen als mailform of lijst met producten. Mailform is een technische term en moet dus vervangen worden door een duidelijkere term. Lijst met producten kan Producten worden. Vermijd ook te lange namen. Standaard staat Home altijd als eerste.</w:t>
       </w:r>
     </w:p>
     <w:p>
@@ -6129,7 +6029,6 @@
           <w:lang w:val="nl-NL"/>
         </w:rPr>
       </w:pPr>
-      <w:proofErr w:type="spellStart"/>
       <w:r>
         <w:rPr>
           <w:rFonts w:ascii="Cambria" w:hAnsi="Cambria"/>
@@ -6140,7 +6039,6 @@
         </w:rPr>
         <w:t>Breadcrumbs</w:t>
       </w:r>
-      <w:proofErr w:type="spellEnd"/>
       <w:r>
         <w:rPr>
           <w:rFonts w:ascii="Cambria" w:hAnsi="Cambria"/>
@@ -6217,27 +6115,7 @@
           <w:color w:val="00B050"/>
           <w:lang w:val="nl-NL"/>
         </w:rPr>
-        <w:t xml:space="preserve">Na de navigatieonderdelen volgen de </w:t>
-      </w:r>
-      <w:proofErr w:type="spellStart"/>
-      <w:r>
-        <w:rPr>
-          <w:rFonts w:ascii="Cambria" w:hAnsi="Cambria"/>
-          <w:i/>
-          <w:color w:val="00B050"/>
-          <w:lang w:val="nl-NL"/>
-        </w:rPr>
-        <w:t>wireframes</w:t>
-      </w:r>
-      <w:proofErr w:type="spellEnd"/>
-      <w:r>
-        <w:rPr>
-          <w:rFonts w:ascii="Cambria" w:hAnsi="Cambria"/>
-          <w:i/>
-          <w:color w:val="00B050"/>
-          <w:lang w:val="nl-NL"/>
-        </w:rPr>
-        <w:t xml:space="preserve">. </w:t>
+        <w:t xml:space="preserve">Na de navigatieonderdelen volgen de wireframes. </w:t>
       </w:r>
       <w:r>
         <w:rPr>
@@ -6246,19 +6124,80 @@
           <w:color w:val="00B050"/>
           <w:lang w:val="nl-NL" w:eastAsia="nl-NL"/>
         </w:rPr>
-        <w:t xml:space="preserve">Voor het uitwerken van de functionaliteiten per pagina van een webapplicatie worden vaak </w:t>
-      </w:r>
-      <w:proofErr w:type="spellStart"/>
-      <w:r>
+        <w:t>Voor het uitwerken van de functionaliteiten per pagina van een webapplicatie worden vaak wireframes gebruikt.</w:t>
+      </w:r>
+      <w:r>
+        <w:rPr>
+          <w:rFonts w:ascii="Cambria" w:hAnsi="Cambria"/>
+          <w:i/>
+          <w:color w:val="00B050"/>
+          <w:shd w:val="clear" w:color="auto" w:fill="FFFFFF"/>
+          <w:lang w:val="nl-NL"/>
+        </w:rPr>
+        <w:t xml:space="preserve"> Ze zijn een grafische functionele weergave van een website of </w:t>
+      </w:r>
+      <w:r>
+        <w:rPr>
+          <w:rFonts w:ascii="Cambria" w:hAnsi="Cambria"/>
+          <w:i/>
+          <w:color w:val="00B050"/>
+          <w:shd w:val="clear" w:color="auto" w:fill="FFFFFF"/>
+          <w:lang w:val="nl-NL"/>
+        </w:rPr>
+        <w:t>web</w:t>
+      </w:r>
+      <w:r>
+        <w:rPr>
+          <w:rFonts w:ascii="Cambria" w:hAnsi="Cambria"/>
+          <w:i/>
+          <w:color w:val="00B050"/>
+          <w:shd w:val="clear" w:color="auto" w:fill="FFFFFF"/>
+          <w:lang w:val="nl-NL"/>
+        </w:rPr>
+        <w:t>applicatie. Bij het maken van de wireframes wordt nagedacht over de navigatie, indeling en inhoud van een website. Welke elementen komen er in het menu te staan? Wat valt er onder elk menu? Wat komt er op een pagina te staan? Dit zijn allemaal dingen die duidelijk worden gemaakt in de wireframes.</w:t>
+      </w:r>
+    </w:p>
+    <w:p>
+      <w:pPr>
+        <w:rPr>
+          <w:rFonts w:ascii="Cambria" w:hAnsi="Cambria"/>
+          <w:i/>
+          <w:color w:val="00B050"/>
+          <w:shd w:val="clear" w:color="auto" w:fill="FFFFFF"/>
+          <w:lang w:val="nl-NL"/>
+        </w:rPr>
+      </w:pPr>
+      <w:r>
+        <w:rPr>
+          <w:rFonts w:ascii="Cambria" w:hAnsi="Cambria"/>
+          <w:i/>
+          <w:color w:val="00B050"/>
+          <w:shd w:val="clear" w:color="auto" w:fill="FFFFFF"/>
+          <w:lang w:val="nl-NL"/>
+        </w:rPr>
+        <w:t>Bij het maken van de wireframes wordt nog geen rekening gehouden met de grafische vormgeving. Het gaat puur om de functionaliteit. Het voordeel van deze manier van werken is dat men hierdoor niet wordt afgeleid van de kerntaak van de website, namelijk informatie overbrengen.</w:t>
+      </w:r>
+    </w:p>
+    <w:p>
+      <w:pPr>
+        <w:rPr>
+          <w:rFonts w:ascii="Cambria" w:hAnsi="Cambria"/>
+          <w:i/>
+          <w:color w:val="00B050"/>
+          <w:shd w:val="clear" w:color="auto" w:fill="FFFFFF"/>
+          <w:lang w:val="nl-NL"/>
+        </w:rPr>
+      </w:pPr>
+    </w:p>
+    <w:p>
+      <w:pPr>
         <w:rPr>
           <w:rFonts w:ascii="Cambria" w:eastAsiaTheme="minorEastAsia" w:hAnsi="Cambria"/>
           <w:i/>
           <w:color w:val="00B050"/>
           <w:lang w:val="nl-NL" w:eastAsia="nl-NL"/>
         </w:rPr>
-        <w:t>wireframes</w:t>
-      </w:r>
-      <w:proofErr w:type="spellEnd"/>
+      </w:pPr>
       <w:r>
         <w:rPr>
           <w:rFonts w:ascii="Cambria" w:eastAsiaTheme="minorEastAsia" w:hAnsi="Cambria"/>
@@ -6266,146 +6205,17 @@
           <w:color w:val="00B050"/>
           <w:lang w:val="nl-NL" w:eastAsia="nl-NL"/>
         </w:rPr>
-        <w:t xml:space="preserve"> gebruikt.</w:t>
-      </w:r>
-      <w:r>
-        <w:rPr>
-          <w:rFonts w:ascii="Cambria" w:hAnsi="Cambria"/>
-          <w:i/>
-          <w:color w:val="00B050"/>
-          <w:shd w:val="clear" w:color="auto" w:fill="FFFFFF"/>
-          <w:lang w:val="nl-NL"/>
-        </w:rPr>
-        <w:t xml:space="preserve"> Ze zijn een grafische functionele weergave van een website of </w:t>
-      </w:r>
-      <w:r>
-        <w:rPr>
-          <w:rFonts w:ascii="Cambria" w:hAnsi="Cambria"/>
-          <w:i/>
-          <w:color w:val="00B050"/>
-          <w:shd w:val="clear" w:color="auto" w:fill="FFFFFF"/>
-          <w:lang w:val="nl-NL"/>
-        </w:rPr>
-        <w:t>web</w:t>
-      </w:r>
-      <w:r>
-        <w:rPr>
-          <w:rFonts w:ascii="Cambria" w:hAnsi="Cambria"/>
-          <w:i/>
-          <w:color w:val="00B050"/>
-          <w:shd w:val="clear" w:color="auto" w:fill="FFFFFF"/>
-          <w:lang w:val="nl-NL"/>
-        </w:rPr>
-        <w:t xml:space="preserve">applicatie. Bij het maken van de </w:t>
-      </w:r>
-      <w:proofErr w:type="spellStart"/>
-      <w:r>
-        <w:rPr>
-          <w:rFonts w:ascii="Cambria" w:hAnsi="Cambria"/>
-          <w:i/>
-          <w:color w:val="00B050"/>
-          <w:shd w:val="clear" w:color="auto" w:fill="FFFFFF"/>
-          <w:lang w:val="nl-NL"/>
-        </w:rPr>
-        <w:t>wireframes</w:t>
-      </w:r>
-      <w:proofErr w:type="spellEnd"/>
-      <w:r>
-        <w:rPr>
-          <w:rFonts w:ascii="Cambria" w:hAnsi="Cambria"/>
-          <w:i/>
-          <w:color w:val="00B050"/>
-          <w:shd w:val="clear" w:color="auto" w:fill="FFFFFF"/>
-          <w:lang w:val="nl-NL"/>
-        </w:rPr>
-        <w:t xml:space="preserve"> wordt nagedacht over de navigatie, indeling en inhoud van een website. Welke elementen komen er in het menu te staan? Wat valt er onder elk menu? Wat komt er op een pagina te staan? Dit zijn allemaal dingen die duidelijk worden gemaakt in de </w:t>
-      </w:r>
-      <w:proofErr w:type="spellStart"/>
-      <w:r>
-        <w:rPr>
-          <w:rFonts w:ascii="Cambria" w:hAnsi="Cambria"/>
-          <w:i/>
-          <w:color w:val="00B050"/>
-          <w:shd w:val="clear" w:color="auto" w:fill="FFFFFF"/>
-          <w:lang w:val="nl-NL"/>
-        </w:rPr>
-        <w:t>wireframes</w:t>
-      </w:r>
-      <w:proofErr w:type="spellEnd"/>
-      <w:r>
-        <w:rPr>
-          <w:rFonts w:ascii="Cambria" w:hAnsi="Cambria"/>
-          <w:i/>
-          <w:color w:val="00B050"/>
-          <w:shd w:val="clear" w:color="auto" w:fill="FFFFFF"/>
-          <w:lang w:val="nl-NL"/>
-        </w:rPr>
-        <w:t>.</w:t>
-      </w:r>
-    </w:p>
-    <w:p>
-      <w:pPr>
-        <w:rPr>
-          <w:rFonts w:ascii="Cambria" w:hAnsi="Cambria"/>
-          <w:i/>
-          <w:color w:val="00B050"/>
-          <w:shd w:val="clear" w:color="auto" w:fill="FFFFFF"/>
-          <w:lang w:val="nl-NL"/>
-        </w:rPr>
-      </w:pPr>
-      <w:r>
-        <w:rPr>
-          <w:rFonts w:ascii="Cambria" w:hAnsi="Cambria"/>
-          <w:i/>
-          <w:color w:val="00B050"/>
-          <w:shd w:val="clear" w:color="auto" w:fill="FFFFFF"/>
-          <w:lang w:val="nl-NL"/>
-        </w:rPr>
-        <w:t xml:space="preserve">Bij het maken van de </w:t>
-      </w:r>
-      <w:proofErr w:type="spellStart"/>
-      <w:r>
-        <w:rPr>
-          <w:rFonts w:ascii="Cambria" w:hAnsi="Cambria"/>
-          <w:i/>
-          <w:color w:val="00B050"/>
-          <w:shd w:val="clear" w:color="auto" w:fill="FFFFFF"/>
-          <w:lang w:val="nl-NL"/>
-        </w:rPr>
-        <w:t>wireframes</w:t>
-      </w:r>
-      <w:proofErr w:type="spellEnd"/>
-      <w:r>
-        <w:rPr>
-          <w:rFonts w:ascii="Cambria" w:hAnsi="Cambria"/>
-          <w:i/>
-          <w:color w:val="00B050"/>
-          <w:shd w:val="clear" w:color="auto" w:fill="FFFFFF"/>
-          <w:lang w:val="nl-NL"/>
-        </w:rPr>
-        <w:t xml:space="preserve"> wordt nog geen rekening gehouden met de grafische vormgeving. Het gaat puur om de functionaliteit. Het voordeel van deze manier van werken is dat men hierdoor niet wordt afgeleid van de kerntaak van de website, namelijk informatie overbrengen.</w:t>
-      </w:r>
-    </w:p>
-    <w:p>
-      <w:pPr>
-        <w:rPr>
-          <w:rFonts w:ascii="Cambria" w:hAnsi="Cambria"/>
-          <w:i/>
-          <w:color w:val="00B050"/>
-          <w:shd w:val="clear" w:color="auto" w:fill="FFFFFF"/>
-          <w:lang w:val="nl-NL"/>
-        </w:rPr>
-      </w:pPr>
-    </w:p>
-    <w:p>
-      <w:pPr>
+        <w:t>Neem voor alle verschillende pagina-indelingen</w:t>
+      </w:r>
+      <w:r>
         <w:rPr>
           <w:rFonts w:ascii="Cambria" w:eastAsiaTheme="minorEastAsia" w:hAnsi="Cambria"/>
           <w:i/>
           <w:color w:val="00B050"/>
           <w:lang w:val="nl-NL" w:eastAsia="nl-NL"/>
         </w:rPr>
-      </w:pPr>
+        <w:t xml:space="preserve"> die je hebt</w:t>
+      </w:r>
       <w:r>
         <w:rPr>
           <w:rFonts w:ascii="Cambria" w:eastAsiaTheme="minorEastAsia" w:hAnsi="Cambria"/>
@@ -6413,27 +6223,28 @@
           <w:color w:val="00B050"/>
           <w:lang w:val="nl-NL" w:eastAsia="nl-NL"/>
         </w:rPr>
-        <w:t>Neem voor alle verschillende pagina-indelingen</w:t>
-      </w:r>
-      <w:r>
+        <w:t xml:space="preserve"> een wireframe op.</w:t>
+      </w:r>
+    </w:p>
+    <w:p>
+      <w:pPr>
         <w:rPr>
           <w:rFonts w:ascii="Cambria" w:eastAsiaTheme="minorEastAsia" w:hAnsi="Cambria"/>
           <w:i/>
           <w:color w:val="00B050"/>
           <w:lang w:val="nl-NL" w:eastAsia="nl-NL"/>
         </w:rPr>
-        <w:t xml:space="preserve"> die je hebt</w:t>
-      </w:r>
-      <w:r>
+      </w:pPr>
+    </w:p>
+    <w:p>
+      <w:pPr>
         <w:rPr>
           <w:rFonts w:ascii="Cambria" w:eastAsiaTheme="minorEastAsia" w:hAnsi="Cambria"/>
           <w:i/>
           <w:color w:val="00B050"/>
           <w:lang w:val="nl-NL" w:eastAsia="nl-NL"/>
         </w:rPr>
-        <w:t xml:space="preserve"> een </w:t>
-      </w:r>
-      <w:proofErr w:type="spellStart"/>
+      </w:pPr>
       <w:r>
         <w:rPr>
           <w:rFonts w:ascii="Cambria" w:eastAsiaTheme="minorEastAsia" w:hAnsi="Cambria"/>
@@ -6441,126 +6252,7 @@
           <w:color w:val="00B050"/>
           <w:lang w:val="nl-NL" w:eastAsia="nl-NL"/>
         </w:rPr>
-        <w:t>wireframe</w:t>
-      </w:r>
-      <w:proofErr w:type="spellEnd"/>
-      <w:r>
-        <w:rPr>
-          <w:rFonts w:ascii="Cambria" w:eastAsiaTheme="minorEastAsia" w:hAnsi="Cambria"/>
-          <w:i/>
-          <w:color w:val="00B050"/>
-          <w:lang w:val="nl-NL" w:eastAsia="nl-NL"/>
-        </w:rPr>
-        <w:t xml:space="preserve"> op.</w:t>
-      </w:r>
-    </w:p>
-    <w:p>
-      <w:pPr>
-        <w:rPr>
-          <w:rFonts w:ascii="Cambria" w:eastAsiaTheme="minorEastAsia" w:hAnsi="Cambria"/>
-          <w:i/>
-          <w:color w:val="00B050"/>
-          <w:lang w:val="nl-NL" w:eastAsia="nl-NL"/>
-        </w:rPr>
-      </w:pPr>
-    </w:p>
-    <w:p>
-      <w:pPr>
-        <w:rPr>
-          <w:rFonts w:ascii="Cambria" w:eastAsiaTheme="minorEastAsia" w:hAnsi="Cambria"/>
-          <w:i/>
-          <w:color w:val="00B050"/>
-          <w:lang w:val="nl-NL" w:eastAsia="nl-NL"/>
-        </w:rPr>
-      </w:pPr>
-      <w:r>
-        <w:rPr>
-          <w:rFonts w:ascii="Cambria" w:eastAsiaTheme="minorEastAsia" w:hAnsi="Cambria"/>
-          <w:i/>
-          <w:color w:val="00B050"/>
-          <w:lang w:val="nl-NL" w:eastAsia="nl-NL"/>
-        </w:rPr>
-        <w:t xml:space="preserve">Er zijn verschillende manieren om een </w:t>
-      </w:r>
-      <w:proofErr w:type="spellStart"/>
-      <w:r>
-        <w:rPr>
-          <w:rFonts w:ascii="Cambria" w:eastAsiaTheme="minorEastAsia" w:hAnsi="Cambria"/>
-          <w:i/>
-          <w:color w:val="00B050"/>
-          <w:lang w:val="nl-NL" w:eastAsia="nl-NL"/>
-        </w:rPr>
-        <w:t>wireframe</w:t>
-      </w:r>
-      <w:proofErr w:type="spellEnd"/>
-      <w:r>
-        <w:rPr>
-          <w:rFonts w:ascii="Cambria" w:eastAsiaTheme="minorEastAsia" w:hAnsi="Cambria"/>
-          <w:i/>
-          <w:color w:val="00B050"/>
-          <w:lang w:val="nl-NL" w:eastAsia="nl-NL"/>
-        </w:rPr>
-        <w:t xml:space="preserve"> te maken. Uiteraard kan je ze zelf tekenen met behulp van een pen en ruitjespapier, maar het lijkt natuurlijk veel professioneler om dit digitaal te doen. Er zijn een flink aantal programma’s die je hierbij kunnen ondersteunen, zoals bijv. Microsoft Visio, </w:t>
-      </w:r>
-      <w:proofErr w:type="spellStart"/>
-      <w:r>
-        <w:rPr>
-          <w:rFonts w:ascii="Cambria" w:eastAsiaTheme="minorEastAsia" w:hAnsi="Cambria"/>
-          <w:i/>
-          <w:color w:val="00B050"/>
-          <w:lang w:val="nl-NL" w:eastAsia="nl-NL"/>
-        </w:rPr>
-        <w:t>Powerpoint</w:t>
-      </w:r>
-      <w:proofErr w:type="spellEnd"/>
-      <w:r>
-        <w:rPr>
-          <w:rFonts w:ascii="Cambria" w:eastAsiaTheme="minorEastAsia" w:hAnsi="Cambria"/>
-          <w:i/>
-          <w:color w:val="00B050"/>
-          <w:lang w:val="nl-NL" w:eastAsia="nl-NL"/>
-        </w:rPr>
-        <w:t xml:space="preserve">, Adobe </w:t>
-      </w:r>
-      <w:proofErr w:type="spellStart"/>
-      <w:r>
-        <w:rPr>
-          <w:rFonts w:ascii="Cambria" w:eastAsiaTheme="minorEastAsia" w:hAnsi="Cambria"/>
-          <w:i/>
-          <w:color w:val="00B050"/>
-          <w:lang w:val="nl-NL" w:eastAsia="nl-NL"/>
-        </w:rPr>
-        <w:t>Indesign</w:t>
-      </w:r>
-      <w:proofErr w:type="spellEnd"/>
-      <w:r>
-        <w:rPr>
-          <w:rFonts w:ascii="Cambria" w:eastAsiaTheme="minorEastAsia" w:hAnsi="Cambria"/>
-          <w:i/>
-          <w:color w:val="00B050"/>
-          <w:lang w:val="nl-NL" w:eastAsia="nl-NL"/>
-        </w:rPr>
-        <w:t xml:space="preserve"> en </w:t>
-      </w:r>
-      <w:proofErr w:type="spellStart"/>
-      <w:r>
-        <w:rPr>
-          <w:rFonts w:ascii="Cambria" w:eastAsiaTheme="minorEastAsia" w:hAnsi="Cambria"/>
-          <w:i/>
-          <w:color w:val="00B050"/>
-          <w:lang w:val="nl-NL" w:eastAsia="nl-NL"/>
-        </w:rPr>
-        <w:t>Balsamic</w:t>
-      </w:r>
-      <w:proofErr w:type="spellEnd"/>
-      <w:r>
-        <w:rPr>
-          <w:rFonts w:ascii="Cambria" w:eastAsiaTheme="minorEastAsia" w:hAnsi="Cambria"/>
-          <w:i/>
-          <w:color w:val="00B050"/>
-          <w:lang w:val="nl-NL" w:eastAsia="nl-NL"/>
-        </w:rPr>
-        <w:t>.</w:t>
+        <w:t>Er zijn verschillende manieren om een wireframe te maken. Uiteraard kan je ze zelf tekenen met behulp van een pen en ruitjespapier, maar het lijkt natuurlijk veel professioneler om dit digitaal te doen. Er zijn een flink aantal programma’s die je hierbij kunnen ondersteunen, zoals bijv. Microsoft Visio, Powerpoint, Adobe Indesign en Balsamic.</w:t>
       </w:r>
     </w:p>
     <w:p>
@@ -6764,7 +6456,6 @@
           <w:lang w:val="nl-NL" w:eastAsia="nl-NL"/>
         </w:rPr>
       </w:pPr>
-      <w:proofErr w:type="spellStart"/>
       <w:r>
         <w:rPr>
           <w:rFonts w:ascii="Cambria" w:eastAsiaTheme="minorEastAsia" w:hAnsi="Cambria"/>
@@ -6772,17 +6463,7 @@
           <w:color w:val="00B050"/>
           <w:lang w:val="nl-NL" w:eastAsia="nl-NL"/>
         </w:rPr>
-        <w:t>Wireframes</w:t>
-      </w:r>
-      <w:proofErr w:type="spellEnd"/>
-      <w:r>
-        <w:rPr>
-          <w:rFonts w:ascii="Cambria" w:eastAsiaTheme="minorEastAsia" w:hAnsi="Cambria"/>
-          <w:i/>
-          <w:color w:val="00B050"/>
-          <w:lang w:val="nl-NL" w:eastAsia="nl-NL"/>
-        </w:rPr>
-        <w:t xml:space="preserve"> spreken doorgaans voor zichzelf. Zet er dus alleen opmerkingen bij als er bijzonderheden zijn, bijvoorbeeld:</w:t>
+        <w:t>Wireframes spreken doorgaans voor zichzelf. Zet er dus alleen opmerkingen bij als er bijzonderheden zijn, bijvoorbeeld:</w:t>
       </w:r>
     </w:p>
     <w:p>
@@ -7420,39 +7101,7 @@
           <w:color w:val="0432FF"/>
           <w:lang w:val="nl-NL"/>
         </w:rPr>
-        <w:t xml:space="preserve">. De gebruikte lettertypes zijn </w:t>
-      </w:r>
-      <w:proofErr w:type="spellStart"/>
-      <w:r>
-        <w:rPr>
-          <w:color w:val="0432FF"/>
-          <w:lang w:val="nl-NL"/>
-        </w:rPr>
-        <w:t>Verdana</w:t>
-      </w:r>
-      <w:proofErr w:type="spellEnd"/>
-      <w:r>
-        <w:rPr>
-          <w:color w:val="0432FF"/>
-          <w:lang w:val="nl-NL"/>
-        </w:rPr>
-        <w:t xml:space="preserve"> en </w:t>
-      </w:r>
-      <w:proofErr w:type="spellStart"/>
-      <w:r>
-        <w:rPr>
-          <w:color w:val="0432FF"/>
-          <w:lang w:val="nl-NL"/>
-        </w:rPr>
-        <w:t>Cambria</w:t>
-      </w:r>
-      <w:proofErr w:type="spellEnd"/>
-      <w:r>
-        <w:rPr>
-          <w:color w:val="0432FF"/>
-          <w:lang w:val="nl-NL"/>
-        </w:rPr>
-        <w:t xml:space="preserve">. </w:t>
+        <w:t xml:space="preserve">. De gebruikte lettertypes zijn Verdana en Cambria. </w:t>
       </w:r>
       <w:r>
         <w:rPr>
@@ -7595,7 +7244,7 @@
         <w:rStyle w:val="Paginanummer"/>
         <w:noProof/>
       </w:rPr>
-      <w:t>12</w:t>
+      <w:t>8</w:t>
     </w:r>
     <w:r>
       <w:rPr>
@@ -13361,7 +13010,7 @@
 </file>
 
 <file path=customXml/itemProps1.xml><?xml version="1.0" encoding="utf-8"?>
-<ds:datastoreItem xmlns:ds="http://schemas.openxmlformats.org/officeDocument/2006/customXml" ds:itemID="{1E170C35-8BDF-49BF-A49D-0313C376716D}">
+<ds:datastoreItem xmlns:ds="http://schemas.openxmlformats.org/officeDocument/2006/customXml" ds:itemID="{75574D61-6CB1-4401-82E8-57721AE3B753}">
   <ds:schemaRefs>
     <ds:schemaRef ds:uri="http://schemas.openxmlformats.org/officeDocument/2006/bibliography"/>
   </ds:schemaRefs>

</xml_diff>

<commit_message>
Putting the basics in of the website
</commit_message>
<xml_diff>
--- a/documenten/Functioneel Forum.docx
+++ b/documenten/Functioneel Forum.docx
@@ -2430,7 +2430,25 @@
           <w:color w:val="00B050"/>
           <w:lang w:val="nl-NL"/>
         </w:rPr>
-        <w:t xml:space="preserve">. Het Grafisch Ontwerp bevat de grafische kenmerken van het op te leveren informatiesysteem, zoals uitgewerkte schetsen, wireframes, e.d. Bij kleinere </w:t>
+        <w:t xml:space="preserve">. Het Grafisch Ontwerp bevat de grafische kenmerken van het op te leveren informatiesysteem, zoals uitgewerkte schetsen, </w:t>
+      </w:r>
+      <w:proofErr w:type="spellStart"/>
+      <w:r>
+        <w:rPr>
+          <w:i/>
+          <w:color w:val="00B050"/>
+          <w:lang w:val="nl-NL"/>
+        </w:rPr>
+        <w:t>wireframes</w:t>
+      </w:r>
+      <w:proofErr w:type="spellEnd"/>
+      <w:r>
+        <w:rPr>
+          <w:i/>
+          <w:color w:val="00B050"/>
+          <w:lang w:val="nl-NL"/>
+        </w:rPr>
+        <w:t xml:space="preserve">, e.d. Bij kleinere </w:t>
       </w:r>
       <w:r>
         <w:rPr>
@@ -3329,7 +3347,14 @@
         <w:rPr>
           <w:lang w:val="nl-NL"/>
         </w:rPr>
-        <w:t>de hier</w:t>
+        <w:t xml:space="preserve">de </w:t>
+      </w:r>
+      <w:proofErr w:type="spellStart"/>
+      <w:r>
+        <w:rPr>
+          <w:lang w:val="nl-NL"/>
+        </w:rPr>
+        <w:t>hier</w:t>
       </w:r>
       <w:r>
         <w:rPr>
@@ -3341,7 +3366,14 @@
         <w:rPr>
           <w:lang w:val="nl-NL"/>
         </w:rPr>
-        <w:t>genoemde Behoefteanalyse.</w:t>
+        <w:t>genoemde</w:t>
+      </w:r>
+      <w:proofErr w:type="spellEnd"/>
+      <w:r>
+        <w:rPr>
+          <w:lang w:val="nl-NL"/>
+        </w:rPr>
+        <w:t xml:space="preserve"> Behoefteanalyse.</w:t>
       </w:r>
       <w:r>
         <w:rPr>
@@ -3373,7 +3405,21 @@
         <w:rPr>
           <w:lang w:val="nl-NL"/>
         </w:rPr>
-        <w:t>De landingspage (homepage) van je forum dient vrij toegankelijk te zijn voor iedere bezoeker, of ze nou ingelogd zijn of niet. Op de landingspage toon je een overzicht van alle thema’s op je forum. Via dit overzicht dienen de bezoekers door te kunnen clicken naar een pagina waarop de verschillende topics worden getoond binnen een thema.</w:t>
+        <w:t xml:space="preserve">De landingspage (homepage) van je forum dient vrij toegankelijk te zijn voor iedere bezoeker, of ze nou ingelogd zijn of niet. Op de landingspage toon je een overzicht van alle thema’s op je forum. Via dit overzicht dienen de bezoekers door te kunnen </w:t>
+      </w:r>
+      <w:proofErr w:type="spellStart"/>
+      <w:r>
+        <w:rPr>
+          <w:lang w:val="nl-NL"/>
+        </w:rPr>
+        <w:t>clicken</w:t>
+      </w:r>
+      <w:proofErr w:type="spellEnd"/>
+      <w:r>
+        <w:rPr>
+          <w:lang w:val="nl-NL"/>
+        </w:rPr>
+        <w:t xml:space="preserve"> naar een pagina waarop de verschillende topics worden getoond binnen een thema.</w:t>
       </w:r>
     </w:p>
     <w:p>
@@ -3480,7 +3526,21 @@
         <w:rPr>
           <w:lang w:val="nl-NL"/>
         </w:rPr>
-        <w:t>Een Administrator (Admin) is de enige die thema’s kan aanmaken.</w:t>
+        <w:t>Een Administrator (</w:t>
+      </w:r>
+      <w:proofErr w:type="spellStart"/>
+      <w:r>
+        <w:rPr>
+          <w:lang w:val="nl-NL"/>
+        </w:rPr>
+        <w:t>Admin</w:t>
+      </w:r>
+      <w:proofErr w:type="spellEnd"/>
+      <w:r>
+        <w:rPr>
+          <w:lang w:val="nl-NL"/>
+        </w:rPr>
+        <w:t>) is de enige die thema’s kan aanmaken.</w:t>
       </w:r>
     </w:p>
     <w:p>
@@ -3803,8 +3863,27 @@
           <w:color w:val="00B050"/>
           <w:lang w:val="nl-NL"/>
         </w:rPr>
-        <w:t xml:space="preserve">Aan de hand van de user stories uit de Behoefteanalyse (BA) kun je </w:t>
-      </w:r>
+        <w:t xml:space="preserve">Aan de hand van de user </w:t>
+      </w:r>
+      <w:proofErr w:type="spellStart"/>
+      <w:r>
+        <w:rPr>
+          <w:i/>
+          <w:color w:val="00B050"/>
+          <w:lang w:val="nl-NL"/>
+        </w:rPr>
+        <w:t>stories</w:t>
+      </w:r>
+      <w:proofErr w:type="spellEnd"/>
+      <w:r>
+        <w:rPr>
+          <w:i/>
+          <w:color w:val="00B050"/>
+          <w:lang w:val="nl-NL"/>
+        </w:rPr>
+        <w:t xml:space="preserve"> uit de Behoefteanalyse (BA) kun je </w:t>
+      </w:r>
+      <w:proofErr w:type="spellStart"/>
       <w:r>
         <w:rPr>
           <w:b/>
@@ -3812,15 +3891,97 @@
           <w:color w:val="00B050"/>
           <w:lang w:val="nl-NL"/>
         </w:rPr>
-        <w:t>use-cases</w:t>
-      </w:r>
-      <w:r>
-        <w:rPr>
-          <w:i/>
-          <w:color w:val="00B050"/>
-          <w:lang w:val="nl-NL"/>
-        </w:rPr>
-        <w:t xml:space="preserve"> opstellen, waarin je de functionaliteiten uitwerkt in use-case-diagrammen en/of use-case-templates (zie hiervoor H2 van het boek Informatieanalyse). Als je dat dan combineert met de opzet uit de Drupalmethode (zie het boek Informatiesystemen bouwen met Drupal, H8) en de functionaliteiten nummert dan kun je daar in volgende verslagen naar verwijzen. Het is belangrijk dat dit deel </w:t>
+        <w:t>use</w:t>
+      </w:r>
+      <w:proofErr w:type="spellEnd"/>
+      <w:r>
+        <w:rPr>
+          <w:b/>
+          <w:i/>
+          <w:color w:val="00B050"/>
+          <w:lang w:val="nl-NL"/>
+        </w:rPr>
+        <w:t>-cases</w:t>
+      </w:r>
+      <w:r>
+        <w:rPr>
+          <w:i/>
+          <w:color w:val="00B050"/>
+          <w:lang w:val="nl-NL"/>
+        </w:rPr>
+        <w:t xml:space="preserve"> opstellen, waarin je de functionaliteiten uitwerkt in </w:t>
+      </w:r>
+      <w:proofErr w:type="spellStart"/>
+      <w:r>
+        <w:rPr>
+          <w:i/>
+          <w:color w:val="00B050"/>
+          <w:lang w:val="nl-NL"/>
+        </w:rPr>
+        <w:t>use</w:t>
+      </w:r>
+      <w:proofErr w:type="spellEnd"/>
+      <w:r>
+        <w:rPr>
+          <w:i/>
+          <w:color w:val="00B050"/>
+          <w:lang w:val="nl-NL"/>
+        </w:rPr>
+        <w:t xml:space="preserve">-case-diagrammen en/of </w:t>
+      </w:r>
+      <w:proofErr w:type="spellStart"/>
+      <w:r>
+        <w:rPr>
+          <w:i/>
+          <w:color w:val="00B050"/>
+          <w:lang w:val="nl-NL"/>
+        </w:rPr>
+        <w:t>use</w:t>
+      </w:r>
+      <w:proofErr w:type="spellEnd"/>
+      <w:r>
+        <w:rPr>
+          <w:i/>
+          <w:color w:val="00B050"/>
+          <w:lang w:val="nl-NL"/>
+        </w:rPr>
+        <w:t xml:space="preserve">-case-templates (zie hiervoor H2 van het boek Informatieanalyse). Als je dat dan combineert met de opzet uit de </w:t>
+      </w:r>
+      <w:proofErr w:type="spellStart"/>
+      <w:r>
+        <w:rPr>
+          <w:i/>
+          <w:color w:val="00B050"/>
+          <w:lang w:val="nl-NL"/>
+        </w:rPr>
+        <w:t>Drupalmethode</w:t>
+      </w:r>
+      <w:proofErr w:type="spellEnd"/>
+      <w:r>
+        <w:rPr>
+          <w:i/>
+          <w:color w:val="00B050"/>
+          <w:lang w:val="nl-NL"/>
+        </w:rPr>
+        <w:t xml:space="preserve"> (zie het boek Informatiesystemen bouwen met </w:t>
+      </w:r>
+      <w:proofErr w:type="spellStart"/>
+      <w:r>
+        <w:rPr>
+          <w:i/>
+          <w:color w:val="00B050"/>
+          <w:lang w:val="nl-NL"/>
+        </w:rPr>
+        <w:t>Drupal</w:t>
+      </w:r>
+      <w:proofErr w:type="spellEnd"/>
+      <w:r>
+        <w:rPr>
+          <w:i/>
+          <w:color w:val="00B050"/>
+          <w:lang w:val="nl-NL"/>
+        </w:rPr>
+        <w:t xml:space="preserve">, H8) en de functionaliteiten nummert dan kun je daar in volgende verslagen naar verwijzen. Het is belangrijk dat dit deel </w:t>
       </w:r>
       <w:r>
         <w:rPr>
@@ -4264,8 +4425,6 @@
           <w:lang w:val="nl-NL"/>
         </w:rPr>
       </w:pPr>
-      <w:bookmarkStart w:id="8" w:name="_GoBack"/>
-      <w:bookmarkEnd w:id="8"/>
     </w:p>
     <w:p>
       <w:pPr>
@@ -4354,7 +4513,7 @@
           <w:lang w:val="nl-NL"/>
         </w:rPr>
       </w:pPr>
-      <w:bookmarkStart w:id="9" w:name="_Toc470773233"/>
+      <w:bookmarkStart w:id="8" w:name="_Toc470773233"/>
       <w:r>
         <w:rPr>
           <w:lang w:val="nl-NL"/>
@@ -4362,182 +4521,34 @@
         <w:lastRenderedPageBreak/>
         <w:t>Navigatie</w:t>
       </w:r>
-      <w:bookmarkEnd w:id="9"/>
-    </w:p>
-    <w:p>
-      <w:pPr>
-        <w:pStyle w:val="Plattetekst"/>
-        <w:rPr>
-          <w:lang w:val="nl-NL"/>
-        </w:rPr>
-      </w:pPr>
-    </w:p>
-    <w:p>
-      <w:pPr>
-        <w:rPr>
-          <w:rFonts w:ascii="Cambria" w:hAnsi="Cambria"/>
-          <w:i/>
-          <w:color w:val="FF0000"/>
-          <w:lang w:val="nl-NL"/>
-        </w:rPr>
-      </w:pPr>
-      <w:r>
-        <w:rPr>
-          <w:rFonts w:ascii="Cambria" w:hAnsi="Cambria"/>
-          <w:i/>
-          <w:color w:val="FF0000"/>
-          <w:lang w:val="nl-NL"/>
-        </w:rPr>
-        <w:t>Dit onderdeel vervalt als er een apart GO is waar dit in staat. Bij het examen is er geen los GO en dan moet die onderdeel er dus wel in!</w:t>
-      </w:r>
-    </w:p>
-    <w:p>
-      <w:pPr>
-        <w:rPr>
-          <w:rFonts w:ascii="Cambria" w:hAnsi="Cambria"/>
-          <w:i/>
-          <w:color w:val="00B050"/>
-          <w:lang w:val="nl-NL"/>
-        </w:rPr>
-      </w:pPr>
-    </w:p>
-    <w:p>
-      <w:pPr>
-        <w:rPr>
-          <w:rFonts w:ascii="Cambria" w:hAnsi="Cambria"/>
-          <w:i/>
-          <w:color w:val="00B050"/>
-          <w:lang w:val="nl-NL"/>
-        </w:rPr>
-      </w:pPr>
-      <w:r>
-        <w:rPr>
-          <w:rFonts w:ascii="Cambria" w:hAnsi="Cambria"/>
-          <w:i/>
-          <w:color w:val="00B050"/>
-          <w:lang w:val="nl-NL"/>
-        </w:rPr>
-        <w:t>Om te laten zien hoe de pagina's van een website onderling samenhangen (hoe kom je van de ene pagina naar de andere) gebruiken we een sitemap.</w:t>
-      </w:r>
-    </w:p>
-    <w:p>
-      <w:pPr>
-        <w:rPr>
-          <w:rFonts w:ascii="Cambria" w:hAnsi="Cambria"/>
-          <w:i/>
-          <w:color w:val="00B050"/>
-          <w:lang w:val="nl-NL"/>
-        </w:rPr>
-      </w:pPr>
-    </w:p>
-    <w:p>
-      <w:pPr>
-        <w:rPr>
-          <w:rFonts w:ascii="Cambria" w:hAnsi="Cambria"/>
-          <w:i/>
-          <w:color w:val="00B050"/>
-          <w:lang w:val="nl-NL"/>
-        </w:rPr>
-      </w:pPr>
-      <w:r>
-        <w:rPr>
-          <w:rFonts w:ascii="Cambria" w:hAnsi="Cambria"/>
-          <w:i/>
-          <w:color w:val="00B050"/>
-          <w:lang w:val="nl-NL"/>
-        </w:rPr>
-        <w:t>Dit is een overzicht van alle te ontwikkelen pagina’s binnen de website of applicatie. Het zorgt er voor dat men een goed beeld krijgt van de omvang van het project. Vergeet hier vooral ook niet zaken als bijvoorbeeld een bedankpagina na een formulier.</w:t>
-      </w:r>
-    </w:p>
-    <w:p>
-      <w:pPr>
-        <w:rPr>
-          <w:rFonts w:ascii="Cambria" w:hAnsi="Cambria"/>
-          <w:i/>
-          <w:color w:val="00B050"/>
-          <w:lang w:val="nl-NL"/>
-        </w:rPr>
-      </w:pPr>
-    </w:p>
-    <w:p>
-      <w:pPr>
-        <w:rPr>
-          <w:rFonts w:ascii="Cambria" w:hAnsi="Cambria"/>
-          <w:i/>
-          <w:color w:val="00B050"/>
-          <w:lang w:val="nl-NL"/>
-        </w:rPr>
-      </w:pPr>
-      <w:r>
-        <w:rPr>
-          <w:rFonts w:ascii="Cambria" w:hAnsi="Cambria"/>
-          <w:i/>
-          <w:color w:val="00B050"/>
-          <w:lang w:val="nl-NL"/>
-        </w:rPr>
-        <w:t>De organisatie van de informatiestructuur is vaak hiërarchisch, dat wil zeggen van grof naar fijn. Daarom kan een menu in de vorm van een boomstructuur worden weergegeven. Maak deze structuur niet te breed en vooral niet te diep.</w:t>
-      </w:r>
-    </w:p>
-    <w:p>
-      <w:pPr>
-        <w:rPr>
-          <w:rFonts w:ascii="Cambria" w:hAnsi="Cambria"/>
-          <w:i/>
-          <w:lang w:val="nl-NL"/>
-        </w:rPr>
-      </w:pPr>
-    </w:p>
-    <w:p>
-      <w:pPr>
-        <w:rPr>
-          <w:rFonts w:ascii="Cambria" w:hAnsi="Cambria"/>
-          <w:color w:val="0432FF"/>
-          <w:lang w:val="nl-NL"/>
-        </w:rPr>
-      </w:pPr>
-      <w:r>
-        <w:rPr>
-          <w:rFonts w:ascii="Cambria" w:hAnsi="Cambria"/>
-          <w:color w:val="0432FF"/>
-          <w:lang w:val="nl-NL"/>
-        </w:rPr>
-        <w:t xml:space="preserve">Hieronder volgt de sitemap, een overzicht van de verschillende pagina’s en hun samenhang. Ofwel, hoe ze met links verbonden zijn en hoe de bezoeker zich door de site </w:t>
-      </w:r>
-      <w:r>
-        <w:rPr>
-          <w:rFonts w:ascii="Cambria" w:hAnsi="Cambria"/>
-          <w:color w:val="0432FF"/>
-          <w:lang w:val="nl-NL"/>
-        </w:rPr>
-        <w:t xml:space="preserve">                                         </w:t>
-      </w:r>
-      <w:r>
-        <w:rPr>
-          <w:rFonts w:ascii="Cambria" w:hAnsi="Cambria"/>
-          <w:color w:val="0432FF"/>
-          <w:lang w:val="nl-NL"/>
-        </w:rPr>
-        <w:t>kan bewegen.</w:t>
-      </w:r>
-    </w:p>
-    <w:p>
-      <w:pPr>
-        <w:rPr>
-          <w:rFonts w:ascii="Cambria" w:hAnsi="Cambria"/>
-          <w:lang w:val="nl-NL"/>
-        </w:rPr>
-      </w:pPr>
-      <w:r>
-        <w:rPr>
-          <w:rFonts w:ascii="Verdana" w:hAnsi="Verdana"/>
+      <w:bookmarkEnd w:id="8"/>
+    </w:p>
+    <w:p>
+      <w:pPr>
+        <w:pStyle w:val="Plattetekst"/>
+        <w:rPr>
+          <w:lang w:val="nl-NL"/>
+        </w:rPr>
+      </w:pPr>
+    </w:p>
+    <w:p>
+      <w:pPr>
+        <w:rPr>
+          <w:lang w:val="nl-NL"/>
+        </w:rPr>
+      </w:pPr>
+      <w:r>
+        <w:rPr>
+          <w:rFonts w:ascii="Cambria" w:hAnsi="Cambria"/>
+          <w:i/>
           <w:noProof/>
           <w:lang w:val="en-GB" w:eastAsia="en-GB"/>
         </w:rPr>
         <w:drawing>
-          <wp:inline distT="0" distB="0" distL="0" distR="0" wp14:anchorId="2F425FC4" wp14:editId="2060B65A">
-            <wp:extent cx="5241260" cy="2329200"/>
-            <wp:effectExtent l="0" t="0" r="0" b="7620"/>
-            <wp:docPr id="5" name="Picture 5" descr="http://home.btconnect.com/acornmarketing/images/sitemap.jpg"/>
+          <wp:inline distT="0" distB="0" distL="0" distR="0" wp14:anchorId="6FA70496" wp14:editId="161D31E6">
+            <wp:extent cx="6294474" cy="3543556"/>
+            <wp:effectExtent l="0" t="0" r="0" b="0"/>
+            <wp:docPr id="9" name="Afbeelding 9" descr="C:\Users\It's Amazing\Desktop\Sitemap.png"/>
             <wp:cNvGraphicFramePr>
               <a:graphicFrameLocks xmlns:a="http://schemas.openxmlformats.org/drawingml/2006/main" noChangeAspect="1"/>
             </wp:cNvGraphicFramePr>
@@ -4545,12 +4556,12 @@
               <a:graphicData uri="http://schemas.openxmlformats.org/drawingml/2006/picture">
                 <pic:pic xmlns:pic="http://schemas.openxmlformats.org/drawingml/2006/picture">
                   <pic:nvPicPr>
-                    <pic:cNvPr id="0" name="Picture 1" descr="http://home.btconnect.com/acornmarketing/images/sitemap.jpg"/>
+                    <pic:cNvPr id="0" name="Picture 2" descr="C:\Users\It's Amazing\Desktop\Sitemap.png"/>
                     <pic:cNvPicPr>
                       <a:picLocks noChangeAspect="1" noChangeArrowheads="1"/>
                     </pic:cNvPicPr>
                   </pic:nvPicPr>
-                  <pic:blipFill rotWithShape="1">
+                  <pic:blipFill>
                     <a:blip r:embed="rId8">
                       <a:extLst>
                         <a:ext uri="{28A0092B-C50C-407E-A947-70E740481C1C}">
@@ -4558,13 +4569,15 @@
                         </a:ext>
                       </a:extLst>
                     </a:blip>
-                    <a:srcRect t="19893" b="23922"/>
-                    <a:stretch/>
+                    <a:srcRect/>
+                    <a:stretch>
+                      <a:fillRect/>
+                    </a:stretch>
                   </pic:blipFill>
                   <pic:spPr bwMode="auto">
                     <a:xfrm>
                       <a:off x="0" y="0"/>
-                      <a:ext cx="5270500" cy="2342194"/>
+                      <a:ext cx="6301065" cy="3547266"/>
                     </a:xfrm>
                     <a:prstGeom prst="rect">
                       <a:avLst/>
@@ -4573,11 +4586,6 @@
                     <a:ln>
                       <a:noFill/>
                     </a:ln>
-                    <a:extLst>
-                      <a:ext uri="{53640926-AAD7-44d8-BBD7-CCE9431645EC}">
-                        <a14:shadowObscured xmlns:arto="http://schemas.microsoft.com/office/word/2006/arto" xmlns="" xmlns:mo="http://schemas.microsoft.com/office/mac/office/2008/main" xmlns:mv="urn:schemas-microsoft-com:mac:vml" xmlns:o="urn:schemas-microsoft-com:office:office" xmlns:v="urn:schemas-microsoft-com:vml" xmlns:w10="urn:schemas-microsoft-com:office:word" xmlns:w="http://schemas.openxmlformats.org/wordprocessingml/2006/main" xmlns:a14="http://schemas.microsoft.com/office/drawing/2010/main"/>
-                      </a:ext>
-                    </a:extLst>
                   </pic:spPr>
                 </pic:pic>
               </a:graphicData>
@@ -4588,100 +4596,6 @@
     </w:p>
     <w:p>
       <w:pPr>
-        <w:rPr>
-          <w:rFonts w:ascii="Cambria" w:hAnsi="Cambria"/>
-          <w:i/>
-          <w:lang w:val="nl-NL"/>
-        </w:rPr>
-      </w:pPr>
-    </w:p>
-    <w:p>
-      <w:pPr>
-        <w:rPr>
-          <w:rFonts w:ascii="Cambria" w:hAnsi="Cambria"/>
-          <w:i/>
-          <w:color w:val="00B050"/>
-          <w:lang w:val="nl-NL"/>
-        </w:rPr>
-      </w:pPr>
-      <w:r>
-        <w:rPr>
-          <w:rFonts w:ascii="Cambria" w:hAnsi="Cambria"/>
-          <w:i/>
-          <w:color w:val="00B050"/>
-          <w:lang w:val="nl-NL"/>
-        </w:rPr>
-        <w:t>Soms wordt een sitemap ook zelf in de website opgenomen als (deel van een) pagina. Dat ziet er dan bijvoorbeeld zo uit:</w:t>
-      </w:r>
-    </w:p>
-    <w:p>
-      <w:pPr>
-        <w:rPr>
-          <w:rFonts w:ascii="Cambria" w:hAnsi="Cambria"/>
-          <w:i/>
-          <w:lang w:val="nl-NL"/>
-        </w:rPr>
-      </w:pPr>
-    </w:p>
-    <w:p>
-      <w:pPr>
-        <w:rPr>
-          <w:lang w:val="nl-NL"/>
-        </w:rPr>
-      </w:pPr>
-      <w:r>
-        <w:rPr>
-          <w:rFonts w:ascii="Times New Roman" w:eastAsia="Times New Roman" w:hAnsi="Times New Roman" w:cs="Times New Roman"/>
-          <w:noProof/>
-          <w:szCs w:val="24"/>
-          <w:lang w:val="en-GB" w:eastAsia="en-GB"/>
-        </w:rPr>
-        <w:lastRenderedPageBreak/>
-        <w:drawing>
-          <wp:inline distT="0" distB="0" distL="0" distR="0" wp14:anchorId="39404D7F" wp14:editId="72E9E0D1">
-            <wp:extent cx="5755640" cy="4280535"/>
-            <wp:effectExtent l="0" t="0" r="10160" b="12065"/>
-            <wp:docPr id="6" name="Picture 6"/>
-            <wp:cNvGraphicFramePr>
-              <a:graphicFrameLocks xmlns:a="http://schemas.openxmlformats.org/drawingml/2006/main" noChangeAspect="1"/>
-            </wp:cNvGraphicFramePr>
-            <a:graphic xmlns:a="http://schemas.openxmlformats.org/drawingml/2006/main">
-              <a:graphicData uri="http://schemas.openxmlformats.org/drawingml/2006/picture">
-                <pic:pic xmlns:pic="http://schemas.openxmlformats.org/drawingml/2006/picture">
-                  <pic:nvPicPr>
-                    <pic:cNvPr id="6" name="Sitemap_example Jimdo.png"/>
-                    <pic:cNvPicPr/>
-                  </pic:nvPicPr>
-                  <pic:blipFill>
-                    <a:blip r:embed="rId9">
-                      <a:extLst>
-                        <a:ext uri="{28A0092B-C50C-407E-A947-70E740481C1C}">
-                          <a14:useLocalDpi xmlns:a14="http://schemas.microsoft.com/office/drawing/2010/main" val="0"/>
-                        </a:ext>
-                      </a:extLst>
-                    </a:blip>
-                    <a:stretch>
-                      <a:fillRect/>
-                    </a:stretch>
-                  </pic:blipFill>
-                  <pic:spPr>
-                    <a:xfrm>
-                      <a:off x="0" y="0"/>
-                      <a:ext cx="5755640" cy="4280535"/>
-                    </a:xfrm>
-                    <a:prstGeom prst="rect">
-                      <a:avLst/>
-                    </a:prstGeom>
-                  </pic:spPr>
-                </pic:pic>
-              </a:graphicData>
-            </a:graphic>
-          </wp:inline>
-        </w:drawing>
-      </w:r>
-    </w:p>
-    <w:p>
-      <w:pPr>
         <w:pStyle w:val="Plattetekst"/>
         <w:rPr>
           <w:lang w:val="nl-NL"/>
@@ -4703,16 +4617,16 @@
           <w:lang w:val="nl-NL"/>
         </w:rPr>
       </w:pPr>
-      <w:bookmarkStart w:id="10" w:name="_Toc443567048"/>
-      <w:bookmarkStart w:id="11" w:name="_Toc470773234"/>
+      <w:bookmarkStart w:id="9" w:name="_Toc443567048"/>
+      <w:bookmarkStart w:id="10" w:name="_Toc470773234"/>
       <w:r>
         <w:rPr>
           <w:lang w:val="nl-NL"/>
         </w:rPr>
         <w:t>Paginalijst</w:t>
       </w:r>
+      <w:bookmarkEnd w:id="9"/>
       <w:bookmarkEnd w:id="10"/>
-      <w:bookmarkEnd w:id="11"/>
     </w:p>
     <w:p>
       <w:pPr>
@@ -4892,7 +4806,7 @@
                 <w:lang w:val="nl-NL"/>
               </w:rPr>
             </w:pPr>
-            <w:bookmarkStart w:id="12" w:name="OLE_LINK1"/>
+            <w:bookmarkStart w:id="11" w:name="OLE_LINK1"/>
             <w:r>
               <w:rPr>
                 <w:b/>
@@ -5227,7 +5141,7 @@
                 <w:color w:val="0432FF"/>
                 <w:lang w:val="nl-NL"/>
               </w:rPr>
-              <w:t>Eigen overzicht gegevens personeelslid</w:t>
+              <w:t>Contact</w:t>
             </w:r>
           </w:p>
         </w:tc>
@@ -5271,7 +5185,127 @@
                 <w:color w:val="0432FF"/>
                 <w:lang w:val="nl-NL"/>
               </w:rPr>
-              <w:t>Overzicht met adres, telefoonnummers, e-mailadres, huwelijkse staat en de lessen die er worden gegeven.</w:t>
+              <w:t>Geeft gegevens over de website</w:t>
+            </w:r>
+          </w:p>
+          <w:p>
+            <w:pPr>
+              <w:pStyle w:val="Plattetekst"/>
+              <w:rPr>
+                <w:color w:val="0432FF"/>
+                <w:lang w:val="nl-NL"/>
+              </w:rPr>
+            </w:pPr>
+            <w:r>
+              <w:rPr>
+                <w:color w:val="0432FF"/>
+                <w:lang w:val="nl-NL"/>
+              </w:rPr>
+              <w:t>Zoals telefoonnummer en emailadres</w:t>
+            </w:r>
+          </w:p>
+          <w:p>
+            <w:pPr>
+              <w:pStyle w:val="Plattetekst"/>
+              <w:rPr>
+                <w:color w:val="0432FF"/>
+                <w:lang w:val="nl-NL"/>
+              </w:rPr>
+            </w:pPr>
+          </w:p>
+        </w:tc>
+        <w:tc>
+          <w:tcPr>
+            <w:tcW w:w="1383" w:type="dxa"/>
+            <w:shd w:val="clear" w:color="auto" w:fill="auto"/>
+          </w:tcPr>
+          <w:p>
+            <w:pPr>
+              <w:pStyle w:val="Plattetekst"/>
+              <w:rPr>
+                <w:color w:val="0432FF"/>
+                <w:lang w:val="nl-NL"/>
+              </w:rPr>
+            </w:pPr>
+            <w:r>
+              <w:rPr>
+                <w:color w:val="0432FF"/>
+                <w:lang w:val="nl-NL"/>
+              </w:rPr>
+              <w:t>Ja</w:t>
+            </w:r>
+          </w:p>
+        </w:tc>
+      </w:tr>
+      <w:tr>
+        <w:trPr>
+          <w:trHeight w:val="407"/>
+        </w:trPr>
+        <w:tc>
+          <w:tcPr>
+            <w:tcW w:w="2660" w:type="dxa"/>
+            <w:shd w:val="clear" w:color="auto" w:fill="auto"/>
+          </w:tcPr>
+          <w:p>
+            <w:pPr>
+              <w:pStyle w:val="Plattetekst"/>
+              <w:rPr>
+                <w:color w:val="0432FF"/>
+                <w:lang w:val="nl-NL"/>
+              </w:rPr>
+            </w:pPr>
+            <w:proofErr w:type="spellStart"/>
+            <w:r>
+              <w:rPr>
+                <w:color w:val="0432FF"/>
+                <w:lang w:val="nl-NL"/>
+              </w:rPr>
+              <w:t>About</w:t>
+            </w:r>
+            <w:proofErr w:type="spellEnd"/>
+          </w:p>
+        </w:tc>
+        <w:tc>
+          <w:tcPr>
+            <w:tcW w:w="1559" w:type="dxa"/>
+            <w:shd w:val="clear" w:color="auto" w:fill="auto"/>
+          </w:tcPr>
+          <w:p>
+            <w:pPr>
+              <w:pStyle w:val="Plattetekst"/>
+              <w:rPr>
+                <w:color w:val="0432FF"/>
+                <w:lang w:val="nl-NL"/>
+              </w:rPr>
+            </w:pPr>
+            <w:r>
+              <w:rPr>
+                <w:color w:val="0432FF"/>
+                <w:lang w:val="nl-NL"/>
+              </w:rPr>
+              <w:t>Nee</w:t>
+            </w:r>
+          </w:p>
+        </w:tc>
+        <w:tc>
+          <w:tcPr>
+            <w:tcW w:w="3686" w:type="dxa"/>
+            <w:shd w:val="clear" w:color="auto" w:fill="auto"/>
+          </w:tcPr>
+          <w:p>
+            <w:pPr>
+              <w:pStyle w:val="Plattetekst"/>
+              <w:rPr>
+                <w:color w:val="0432FF"/>
+                <w:lang w:val="nl-NL"/>
+              </w:rPr>
+            </w:pPr>
+            <w:r>
+              <w:rPr>
+                <w:color w:val="0432FF"/>
+                <w:lang w:val="nl-NL"/>
+              </w:rPr>
+              <w:t>Informatie over de website</w:t>
             </w:r>
           </w:p>
         </w:tc>
@@ -5300,7 +5334,7 @@
       </w:tr>
       <w:tr>
         <w:trPr>
-          <w:trHeight w:val="232"/>
+          <w:trHeight w:val="407"/>
         </w:trPr>
         <w:tc>
           <w:tcPr>
@@ -5320,7 +5354,7 @@
                 <w:color w:val="0432FF"/>
                 <w:lang w:val="nl-NL"/>
               </w:rPr>
-              <w:t>...</w:t>
+              <w:t>Thema’s</w:t>
             </w:r>
           </w:p>
         </w:tc>
@@ -5337,6 +5371,87 @@
                 <w:lang w:val="nl-NL"/>
               </w:rPr>
             </w:pPr>
+            <w:r>
+              <w:rPr>
+                <w:color w:val="0432FF"/>
+                <w:lang w:val="nl-NL"/>
+              </w:rPr>
+              <w:t>Nee</w:t>
+            </w:r>
+          </w:p>
+        </w:tc>
+        <w:tc>
+          <w:tcPr>
+            <w:tcW w:w="3686" w:type="dxa"/>
+            <w:shd w:val="clear" w:color="auto" w:fill="auto"/>
+          </w:tcPr>
+          <w:p>
+            <w:pPr>
+              <w:pStyle w:val="Plattetekst"/>
+              <w:rPr>
+                <w:color w:val="0432FF"/>
+                <w:lang w:val="nl-NL"/>
+              </w:rPr>
+            </w:pPr>
+            <w:r>
+              <w:rPr>
+                <w:color w:val="0432FF"/>
+                <w:lang w:val="nl-NL"/>
+              </w:rPr>
+              <w:t>De categorieën waar mensen op kunnen klikken en bekijken</w:t>
+            </w:r>
+            <w:bookmarkStart w:id="12" w:name="_GoBack"/>
+            <w:bookmarkEnd w:id="12"/>
+          </w:p>
+        </w:tc>
+        <w:tc>
+          <w:tcPr>
+            <w:tcW w:w="1383" w:type="dxa"/>
+            <w:shd w:val="clear" w:color="auto" w:fill="auto"/>
+          </w:tcPr>
+          <w:p>
+            <w:pPr>
+              <w:pStyle w:val="Plattetekst"/>
+              <w:rPr>
+                <w:color w:val="0432FF"/>
+                <w:lang w:val="nl-NL"/>
+              </w:rPr>
+            </w:pPr>
+          </w:p>
+        </w:tc>
+      </w:tr>
+      <w:tr>
+        <w:trPr>
+          <w:trHeight w:val="407"/>
+        </w:trPr>
+        <w:tc>
+          <w:tcPr>
+            <w:tcW w:w="2660" w:type="dxa"/>
+            <w:shd w:val="clear" w:color="auto" w:fill="auto"/>
+          </w:tcPr>
+          <w:p>
+            <w:pPr>
+              <w:pStyle w:val="Plattetekst"/>
+              <w:rPr>
+                <w:color w:val="0432FF"/>
+                <w:lang w:val="nl-NL"/>
+              </w:rPr>
+            </w:pPr>
+          </w:p>
+        </w:tc>
+        <w:tc>
+          <w:tcPr>
+            <w:tcW w:w="1559" w:type="dxa"/>
+            <w:shd w:val="clear" w:color="auto" w:fill="auto"/>
+          </w:tcPr>
+          <w:p>
+            <w:pPr>
+              <w:pStyle w:val="Plattetekst"/>
+              <w:rPr>
+                <w:color w:val="0432FF"/>
+                <w:lang w:val="nl-NL"/>
+              </w:rPr>
+            </w:pPr>
           </w:p>
         </w:tc>
         <w:tc>
@@ -5370,8 +5485,203 @@
           </w:p>
         </w:tc>
       </w:tr>
+      <w:tr>
+        <w:trPr>
+          <w:trHeight w:val="407"/>
+        </w:trPr>
+        <w:tc>
+          <w:tcPr>
+            <w:tcW w:w="2660" w:type="dxa"/>
+            <w:shd w:val="clear" w:color="auto" w:fill="auto"/>
+          </w:tcPr>
+          <w:p>
+            <w:pPr>
+              <w:pStyle w:val="Plattetekst"/>
+              <w:rPr>
+                <w:color w:val="0432FF"/>
+                <w:lang w:val="nl-NL"/>
+              </w:rPr>
+            </w:pPr>
+          </w:p>
+        </w:tc>
+        <w:tc>
+          <w:tcPr>
+            <w:tcW w:w="1559" w:type="dxa"/>
+            <w:shd w:val="clear" w:color="auto" w:fill="auto"/>
+          </w:tcPr>
+          <w:p>
+            <w:pPr>
+              <w:pStyle w:val="Plattetekst"/>
+              <w:rPr>
+                <w:color w:val="0432FF"/>
+                <w:lang w:val="nl-NL"/>
+              </w:rPr>
+            </w:pPr>
+          </w:p>
+        </w:tc>
+        <w:tc>
+          <w:tcPr>
+            <w:tcW w:w="3686" w:type="dxa"/>
+            <w:shd w:val="clear" w:color="auto" w:fill="auto"/>
+          </w:tcPr>
+          <w:p>
+            <w:pPr>
+              <w:pStyle w:val="Plattetekst"/>
+              <w:rPr>
+                <w:color w:val="0432FF"/>
+                <w:lang w:val="nl-NL"/>
+              </w:rPr>
+            </w:pPr>
+          </w:p>
+        </w:tc>
+        <w:tc>
+          <w:tcPr>
+            <w:tcW w:w="1383" w:type="dxa"/>
+            <w:shd w:val="clear" w:color="auto" w:fill="auto"/>
+          </w:tcPr>
+          <w:p>
+            <w:pPr>
+              <w:pStyle w:val="Plattetekst"/>
+              <w:rPr>
+                <w:color w:val="0432FF"/>
+                <w:lang w:val="nl-NL"/>
+              </w:rPr>
+            </w:pPr>
+          </w:p>
+        </w:tc>
+      </w:tr>
+      <w:tr>
+        <w:trPr>
+          <w:trHeight w:val="407"/>
+        </w:trPr>
+        <w:tc>
+          <w:tcPr>
+            <w:tcW w:w="2660" w:type="dxa"/>
+            <w:shd w:val="clear" w:color="auto" w:fill="auto"/>
+          </w:tcPr>
+          <w:p>
+            <w:pPr>
+              <w:pStyle w:val="Plattetekst"/>
+              <w:rPr>
+                <w:color w:val="0432FF"/>
+                <w:lang w:val="nl-NL"/>
+              </w:rPr>
+            </w:pPr>
+          </w:p>
+        </w:tc>
+        <w:tc>
+          <w:tcPr>
+            <w:tcW w:w="1559" w:type="dxa"/>
+            <w:shd w:val="clear" w:color="auto" w:fill="auto"/>
+          </w:tcPr>
+          <w:p>
+            <w:pPr>
+              <w:pStyle w:val="Plattetekst"/>
+              <w:rPr>
+                <w:color w:val="0432FF"/>
+                <w:lang w:val="nl-NL"/>
+              </w:rPr>
+            </w:pPr>
+          </w:p>
+        </w:tc>
+        <w:tc>
+          <w:tcPr>
+            <w:tcW w:w="3686" w:type="dxa"/>
+            <w:shd w:val="clear" w:color="auto" w:fill="auto"/>
+          </w:tcPr>
+          <w:p>
+            <w:pPr>
+              <w:pStyle w:val="Plattetekst"/>
+              <w:rPr>
+                <w:color w:val="0432FF"/>
+                <w:lang w:val="nl-NL"/>
+              </w:rPr>
+            </w:pPr>
+          </w:p>
+        </w:tc>
+        <w:tc>
+          <w:tcPr>
+            <w:tcW w:w="1383" w:type="dxa"/>
+            <w:shd w:val="clear" w:color="auto" w:fill="auto"/>
+          </w:tcPr>
+          <w:p>
+            <w:pPr>
+              <w:pStyle w:val="Plattetekst"/>
+              <w:rPr>
+                <w:color w:val="0432FF"/>
+                <w:lang w:val="nl-NL"/>
+              </w:rPr>
+            </w:pPr>
+          </w:p>
+        </w:tc>
+      </w:tr>
+      <w:tr>
+        <w:trPr>
+          <w:trHeight w:val="407"/>
+        </w:trPr>
+        <w:tc>
+          <w:tcPr>
+            <w:tcW w:w="2660" w:type="dxa"/>
+            <w:shd w:val="clear" w:color="auto" w:fill="auto"/>
+          </w:tcPr>
+          <w:p>
+            <w:pPr>
+              <w:pStyle w:val="Plattetekst"/>
+              <w:rPr>
+                <w:color w:val="0432FF"/>
+                <w:lang w:val="nl-NL"/>
+              </w:rPr>
+            </w:pPr>
+          </w:p>
+        </w:tc>
+        <w:tc>
+          <w:tcPr>
+            <w:tcW w:w="1559" w:type="dxa"/>
+            <w:shd w:val="clear" w:color="auto" w:fill="auto"/>
+          </w:tcPr>
+          <w:p>
+            <w:pPr>
+              <w:pStyle w:val="Plattetekst"/>
+              <w:rPr>
+                <w:color w:val="0432FF"/>
+                <w:lang w:val="nl-NL"/>
+              </w:rPr>
+            </w:pPr>
+          </w:p>
+        </w:tc>
+        <w:tc>
+          <w:tcPr>
+            <w:tcW w:w="3686" w:type="dxa"/>
+            <w:shd w:val="clear" w:color="auto" w:fill="auto"/>
+          </w:tcPr>
+          <w:p>
+            <w:pPr>
+              <w:pStyle w:val="Plattetekst"/>
+              <w:rPr>
+                <w:color w:val="0432FF"/>
+                <w:lang w:val="nl-NL"/>
+              </w:rPr>
+            </w:pPr>
+          </w:p>
+        </w:tc>
+        <w:tc>
+          <w:tcPr>
+            <w:tcW w:w="1383" w:type="dxa"/>
+            <w:shd w:val="clear" w:color="auto" w:fill="auto"/>
+          </w:tcPr>
+          <w:p>
+            <w:pPr>
+              <w:pStyle w:val="Plattetekst"/>
+              <w:rPr>
+                <w:color w:val="0432FF"/>
+                <w:lang w:val="nl-NL"/>
+              </w:rPr>
+            </w:pPr>
+          </w:p>
+        </w:tc>
+      </w:tr>
     </w:tbl>
-    <w:bookmarkEnd w:id="12"/>
+    <w:bookmarkEnd w:id="11"/>
     <w:p>
       <w:pPr>
         <w:pStyle w:val="Plattetekst"/>
@@ -5501,7 +5811,27 @@
           <w:color w:val="00B050"/>
           <w:lang w:val="nl-NL"/>
         </w:rPr>
-        <w:t xml:space="preserve">en wireframe </w:t>
+        <w:t xml:space="preserve">en </w:t>
+      </w:r>
+      <w:proofErr w:type="spellStart"/>
+      <w:r>
+        <w:rPr>
+          <w:rFonts w:ascii="Cambria" w:hAnsi="Cambria"/>
+          <w:i/>
+          <w:color w:val="00B050"/>
+          <w:lang w:val="nl-NL"/>
+        </w:rPr>
+        <w:t>wireframe</w:t>
+      </w:r>
+      <w:proofErr w:type="spellEnd"/>
+      <w:r>
+        <w:rPr>
+          <w:rFonts w:ascii="Cambria" w:hAnsi="Cambria"/>
+          <w:i/>
+          <w:color w:val="00B050"/>
+          <w:lang w:val="nl-NL"/>
+        </w:rPr>
+        <w:t xml:space="preserve"> </w:t>
       </w:r>
       <w:r>
         <w:rPr>
@@ -5519,7 +5849,27 @@
           <w:color w:val="00B050"/>
           <w:lang w:val="nl-NL"/>
         </w:rPr>
-        <w:t>geeft waar we welke navigatieonderdelen op een bepaalde pagina zullen aantreffen. Het is een vereenvoudigd voorbeeldscherm, gericht op functionaliteiten en inhoud, en niet op 'look and feel'.</w:t>
+        <w:t xml:space="preserve">geeft waar we welke navigatieonderdelen op een bepaalde pagina zullen aantreffen. Het is een vereenvoudigd voorbeeldscherm, gericht op functionaliteiten en inhoud, en niet op 'look </w:t>
+      </w:r>
+      <w:proofErr w:type="spellStart"/>
+      <w:r>
+        <w:rPr>
+          <w:rFonts w:ascii="Cambria" w:hAnsi="Cambria"/>
+          <w:i/>
+          <w:color w:val="00B050"/>
+          <w:lang w:val="nl-NL"/>
+        </w:rPr>
+        <w:t>and</w:t>
+      </w:r>
+      <w:proofErr w:type="spellEnd"/>
+      <w:r>
+        <w:rPr>
+          <w:rFonts w:ascii="Cambria" w:hAnsi="Cambria"/>
+          <w:i/>
+          <w:color w:val="00B050"/>
+          <w:lang w:val="nl-NL"/>
+        </w:rPr>
+        <w:t xml:space="preserve"> feel'.</w:t>
       </w:r>
       <w:bookmarkStart w:id="15" w:name="_Toc443570612"/>
     </w:p>
@@ -5558,9 +5908,17 @@
         <w:rPr>
           <w:lang w:val="nl-NL"/>
         </w:rPr>
-        <w:t>/wireframe</w:t>
+        <w:t>/</w:t>
+      </w:r>
+      <w:proofErr w:type="spellStart"/>
+      <w:r>
+        <w:rPr>
+          <w:lang w:val="nl-NL"/>
+        </w:rPr>
+        <w:t>wireframe</w:t>
       </w:r>
       <w:bookmarkEnd w:id="16"/>
+      <w:proofErr w:type="spellEnd"/>
     </w:p>
     <w:p>
       <w:pPr>
@@ -5719,8 +6077,19 @@
           <w:color w:val="00B050"/>
           <w:lang w:val="nl-NL" w:eastAsia="nl-NL"/>
         </w:rPr>
-        <w:t>Belangrijke items op home-pagina</w:t>
-      </w:r>
+        <w:t xml:space="preserve">Belangrijke items op </w:t>
+      </w:r>
+      <w:proofErr w:type="spellStart"/>
+      <w:r>
+        <w:rPr>
+          <w:rFonts w:ascii="Cambria" w:eastAsiaTheme="minorEastAsia" w:hAnsi="Cambria"/>
+          <w:i/>
+          <w:color w:val="00B050"/>
+          <w:lang w:val="nl-NL" w:eastAsia="nl-NL"/>
+        </w:rPr>
+        <w:t>home-pagina</w:t>
+      </w:r>
+      <w:proofErr w:type="spellEnd"/>
     </w:p>
     <w:p>
       <w:pPr>
@@ -5764,6 +6133,7 @@
           <w:lang w:val="nl-NL" w:eastAsia="nl-NL"/>
         </w:rPr>
       </w:pPr>
+      <w:proofErr w:type="spellStart"/>
       <w:r>
         <w:rPr>
           <w:rFonts w:ascii="Cambria" w:hAnsi="Cambria"/>
@@ -5782,6 +6152,7 @@
         </w:rPr>
         <w:t>readcrumbs</w:t>
       </w:r>
+      <w:proofErr w:type="spellEnd"/>
     </w:p>
     <w:p>
       <w:pPr>
@@ -5882,26 +6253,86 @@
           <w:color w:val="00B050"/>
           <w:lang w:val="nl-NL"/>
         </w:rPr>
-        <w:t>Beperk het menu tot vijf à negen hyperlinks. Zorg er verder voor dat de menustructuur er op elke pagina hetzelfde uitziet en zorg ervoor dat op elke pagina de home-pagina met één klik bereikbaar is. Zorg er tot slot voor dat een pagina met één klik of met twee klikken bereikbaar is.</w:t>
-      </w:r>
-    </w:p>
-    <w:p>
-      <w:pPr>
-        <w:rPr>
-          <w:rFonts w:ascii="Cambria" w:hAnsi="Cambria"/>
-          <w:i/>
-          <w:color w:val="00B050"/>
-          <w:lang w:val="nl-NL"/>
-        </w:rPr>
-      </w:pPr>
-      <w:r>
-        <w:rPr>
-          <w:rFonts w:ascii="Cambria" w:hAnsi="Cambria"/>
-          <w:i/>
-          <w:color w:val="00B050"/>
-          <w:lang w:val="nl-NL"/>
-        </w:rPr>
-        <w:t>Geef de menuonderdelen logische en duidelijke namen. Gebruik dus geen termen als mailform of lijst met producten. Mailform is een technische term en moet dus vervangen worden door een duidelijkere term. Lijst met producten kan Producten worden. Vermijd ook te lange namen. Standaard staat Home altijd als eerste.</w:t>
+        <w:t xml:space="preserve">Beperk het menu tot vijf à negen hyperlinks. Zorg er verder voor dat de menustructuur er op elke pagina hetzelfde uitziet en zorg ervoor dat op elke pagina de </w:t>
+      </w:r>
+      <w:proofErr w:type="spellStart"/>
+      <w:r>
+        <w:rPr>
+          <w:rFonts w:ascii="Cambria" w:hAnsi="Cambria"/>
+          <w:i/>
+          <w:color w:val="00B050"/>
+          <w:lang w:val="nl-NL"/>
+        </w:rPr>
+        <w:t>home-pagina</w:t>
+      </w:r>
+      <w:proofErr w:type="spellEnd"/>
+      <w:r>
+        <w:rPr>
+          <w:rFonts w:ascii="Cambria" w:hAnsi="Cambria"/>
+          <w:i/>
+          <w:color w:val="00B050"/>
+          <w:lang w:val="nl-NL"/>
+        </w:rPr>
+        <w:t xml:space="preserve"> met één klik bereikbaar is. Zorg er tot slot voor dat een pagina met één klik of met twee klikken bereikbaar is.</w:t>
+      </w:r>
+    </w:p>
+    <w:p>
+      <w:pPr>
+        <w:rPr>
+          <w:rFonts w:ascii="Cambria" w:hAnsi="Cambria"/>
+          <w:i/>
+          <w:color w:val="00B050"/>
+          <w:lang w:val="nl-NL"/>
+        </w:rPr>
+      </w:pPr>
+      <w:r>
+        <w:rPr>
+          <w:rFonts w:ascii="Cambria" w:hAnsi="Cambria"/>
+          <w:i/>
+          <w:color w:val="00B050"/>
+          <w:lang w:val="nl-NL"/>
+        </w:rPr>
+        <w:t xml:space="preserve">Geef de menuonderdelen logische en duidelijke namen. Gebruik dus geen termen als </w:t>
+      </w:r>
+      <w:proofErr w:type="spellStart"/>
+      <w:r>
+        <w:rPr>
+          <w:rFonts w:ascii="Cambria" w:hAnsi="Cambria"/>
+          <w:i/>
+          <w:color w:val="00B050"/>
+          <w:lang w:val="nl-NL"/>
+        </w:rPr>
+        <w:t>mailform</w:t>
+      </w:r>
+      <w:proofErr w:type="spellEnd"/>
+      <w:r>
+        <w:rPr>
+          <w:rFonts w:ascii="Cambria" w:hAnsi="Cambria"/>
+          <w:i/>
+          <w:color w:val="00B050"/>
+          <w:lang w:val="nl-NL"/>
+        </w:rPr>
+        <w:t xml:space="preserve"> of lijst met producten. </w:t>
+      </w:r>
+      <w:proofErr w:type="spellStart"/>
+      <w:r>
+        <w:rPr>
+          <w:rFonts w:ascii="Cambria" w:hAnsi="Cambria"/>
+          <w:i/>
+          <w:color w:val="00B050"/>
+          <w:lang w:val="nl-NL"/>
+        </w:rPr>
+        <w:t>Mailform</w:t>
+      </w:r>
+      <w:proofErr w:type="spellEnd"/>
+      <w:r>
+        <w:rPr>
+          <w:rFonts w:ascii="Cambria" w:hAnsi="Cambria"/>
+          <w:i/>
+          <w:color w:val="00B050"/>
+          <w:lang w:val="nl-NL"/>
+        </w:rPr>
+        <w:t xml:space="preserve"> is een technische term en moet dus vervangen worden door een duidelijkere term. Lijst met producten kan Producten worden. Vermijd ook te lange namen. Standaard staat Home altijd als eerste.</w:t>
       </w:r>
     </w:p>
     <w:p>
@@ -6007,28 +6438,39 @@
           <w:color w:val="00B050"/>
           <w:lang w:val="nl-NL"/>
         </w:rPr>
-        <w:t xml:space="preserve"> kan een belangrijk navigatiemiddel zijn. Deze functie staat meestal rechtsboven op de pagina, met name op de hoofdpagina. Zet deze functie niet onder een knop.</w:t>
-      </w:r>
-    </w:p>
-    <w:p>
-      <w:pPr>
-        <w:rPr>
-          <w:rFonts w:ascii="Cambria" w:hAnsi="Cambria"/>
-          <w:i/>
-          <w:color w:val="00B050"/>
-          <w:lang w:val="nl-NL"/>
-        </w:rPr>
-      </w:pPr>
-    </w:p>
-    <w:p>
-      <w:pPr>
-        <w:rPr>
-          <w:rFonts w:ascii="Cambria" w:hAnsi="Cambria"/>
-          <w:i/>
-          <w:color w:val="00B050"/>
-          <w:lang w:val="nl-NL"/>
-        </w:rPr>
-      </w:pPr>
+        <w:t xml:space="preserve"> kan een belangrijk navigatiemiddel zijn. Deze functie staat meestal </w:t>
+      </w:r>
+      <w:r>
+        <w:rPr>
+          <w:rFonts w:ascii="Cambria" w:hAnsi="Cambria"/>
+          <w:i/>
+          <w:color w:val="00B050"/>
+          <w:lang w:val="nl-NL"/>
+        </w:rPr>
+        <w:lastRenderedPageBreak/>
+        <w:t>rechtsboven op de pagina, met name op de hoofdpagina. Zet deze functie niet onder een knop.</w:t>
+      </w:r>
+    </w:p>
+    <w:p>
+      <w:pPr>
+        <w:rPr>
+          <w:rFonts w:ascii="Cambria" w:hAnsi="Cambria"/>
+          <w:i/>
+          <w:color w:val="00B050"/>
+          <w:lang w:val="nl-NL"/>
+        </w:rPr>
+      </w:pPr>
+    </w:p>
+    <w:p>
+      <w:pPr>
+        <w:rPr>
+          <w:rFonts w:ascii="Cambria" w:hAnsi="Cambria"/>
+          <w:i/>
+          <w:color w:val="00B050"/>
+          <w:lang w:val="nl-NL"/>
+        </w:rPr>
+      </w:pPr>
+      <w:proofErr w:type="spellStart"/>
       <w:r>
         <w:rPr>
           <w:rFonts w:ascii="Cambria" w:hAnsi="Cambria"/>
@@ -6039,6 +6481,7 @@
         </w:rPr>
         <w:t>Breadcrumbs</w:t>
       </w:r>
+      <w:proofErr w:type="spellEnd"/>
       <w:r>
         <w:rPr>
           <w:rFonts w:ascii="Cambria" w:hAnsi="Cambria"/>
@@ -6076,7 +6519,6 @@
           <w:color w:val="00B050"/>
           <w:lang w:val="nl-NL"/>
         </w:rPr>
-        <w:lastRenderedPageBreak/>
         <w:t>De sitemap</w:t>
       </w:r>
       <w:r>
@@ -6115,7 +6557,27 @@
           <w:color w:val="00B050"/>
           <w:lang w:val="nl-NL"/>
         </w:rPr>
-        <w:t xml:space="preserve">Na de navigatieonderdelen volgen de wireframes. </w:t>
+        <w:t xml:space="preserve">Na de navigatieonderdelen volgen de </w:t>
+      </w:r>
+      <w:proofErr w:type="spellStart"/>
+      <w:r>
+        <w:rPr>
+          <w:rFonts w:ascii="Cambria" w:hAnsi="Cambria"/>
+          <w:i/>
+          <w:color w:val="00B050"/>
+          <w:lang w:val="nl-NL"/>
+        </w:rPr>
+        <w:t>wireframes</w:t>
+      </w:r>
+      <w:proofErr w:type="spellEnd"/>
+      <w:r>
+        <w:rPr>
+          <w:rFonts w:ascii="Cambria" w:hAnsi="Cambria"/>
+          <w:i/>
+          <w:color w:val="00B050"/>
+          <w:lang w:val="nl-NL"/>
+        </w:rPr>
+        <w:t xml:space="preserve">. </w:t>
       </w:r>
       <w:r>
         <w:rPr>
@@ -6124,7 +6586,27 @@
           <w:color w:val="00B050"/>
           <w:lang w:val="nl-NL" w:eastAsia="nl-NL"/>
         </w:rPr>
-        <w:t>Voor het uitwerken van de functionaliteiten per pagina van een webapplicatie worden vaak wireframes gebruikt.</w:t>
+        <w:t xml:space="preserve">Voor het uitwerken van de functionaliteiten per pagina van een webapplicatie worden vaak </w:t>
+      </w:r>
+      <w:proofErr w:type="spellStart"/>
+      <w:r>
+        <w:rPr>
+          <w:rFonts w:ascii="Cambria" w:eastAsiaTheme="minorEastAsia" w:hAnsi="Cambria"/>
+          <w:i/>
+          <w:color w:val="00B050"/>
+          <w:lang w:val="nl-NL" w:eastAsia="nl-NL"/>
+        </w:rPr>
+        <w:t>wireframes</w:t>
+      </w:r>
+      <w:proofErr w:type="spellEnd"/>
+      <w:r>
+        <w:rPr>
+          <w:rFonts w:ascii="Cambria" w:eastAsiaTheme="minorEastAsia" w:hAnsi="Cambria"/>
+          <w:i/>
+          <w:color w:val="00B050"/>
+          <w:lang w:val="nl-NL" w:eastAsia="nl-NL"/>
+        </w:rPr>
+        <w:t xml:space="preserve"> gebruikt.</w:t>
       </w:r>
       <w:r>
         <w:rPr>
@@ -6154,11 +6636,10 @@
           <w:shd w:val="clear" w:color="auto" w:fill="FFFFFF"/>
           <w:lang w:val="nl-NL"/>
         </w:rPr>
-        <w:t>applicatie. Bij het maken van de wireframes wordt nagedacht over de navigatie, indeling en inhoud van een website. Welke elementen komen er in het menu te staan? Wat valt er onder elk menu? Wat komt er op een pagina te staan? Dit zijn allemaal dingen die duidelijk worden gemaakt in de wireframes.</w:t>
-      </w:r>
-    </w:p>
-    <w:p>
-      <w:pPr>
+        <w:t xml:space="preserve">applicatie. Bij het maken van de </w:t>
+      </w:r>
+      <w:proofErr w:type="spellStart"/>
+      <w:r>
         <w:rPr>
           <w:rFonts w:ascii="Cambria" w:hAnsi="Cambria"/>
           <w:i/>
@@ -6166,7 +6647,9 @@
           <w:shd w:val="clear" w:color="auto" w:fill="FFFFFF"/>
           <w:lang w:val="nl-NL"/>
         </w:rPr>
-      </w:pPr>
+        <w:t>wireframes</w:t>
+      </w:r>
+      <w:proofErr w:type="spellEnd"/>
       <w:r>
         <w:rPr>
           <w:rFonts w:ascii="Cambria" w:hAnsi="Cambria"/>
@@ -6175,11 +6658,10 @@
           <w:shd w:val="clear" w:color="auto" w:fill="FFFFFF"/>
           <w:lang w:val="nl-NL"/>
         </w:rPr>
-        <w:t>Bij het maken van de wireframes wordt nog geen rekening gehouden met de grafische vormgeving. Het gaat puur om de functionaliteit. Het voordeel van deze manier van werken is dat men hierdoor niet wordt afgeleid van de kerntaak van de website, namelijk informatie overbrengen.</w:t>
-      </w:r>
-    </w:p>
-    <w:p>
-      <w:pPr>
+        <w:t xml:space="preserve"> wordt nagedacht over de navigatie, indeling en inhoud van een website. Welke elementen komen er in het menu te staan? Wat valt er onder elk menu? Wat komt er op een pagina te staan? Dit zijn allemaal dingen die duidelijk worden gemaakt in de </w:t>
+      </w:r>
+      <w:proofErr w:type="spellStart"/>
+      <w:r>
         <w:rPr>
           <w:rFonts w:ascii="Cambria" w:hAnsi="Cambria"/>
           <w:i/>
@@ -6187,6 +6669,72 @@
           <w:shd w:val="clear" w:color="auto" w:fill="FFFFFF"/>
           <w:lang w:val="nl-NL"/>
         </w:rPr>
+        <w:t>wireframes</w:t>
+      </w:r>
+      <w:proofErr w:type="spellEnd"/>
+      <w:r>
+        <w:rPr>
+          <w:rFonts w:ascii="Cambria" w:hAnsi="Cambria"/>
+          <w:i/>
+          <w:color w:val="00B050"/>
+          <w:shd w:val="clear" w:color="auto" w:fill="FFFFFF"/>
+          <w:lang w:val="nl-NL"/>
+        </w:rPr>
+        <w:t>.</w:t>
+      </w:r>
+    </w:p>
+    <w:p>
+      <w:pPr>
+        <w:rPr>
+          <w:rFonts w:ascii="Cambria" w:hAnsi="Cambria"/>
+          <w:i/>
+          <w:color w:val="00B050"/>
+          <w:shd w:val="clear" w:color="auto" w:fill="FFFFFF"/>
+          <w:lang w:val="nl-NL"/>
+        </w:rPr>
+      </w:pPr>
+      <w:r>
+        <w:rPr>
+          <w:rFonts w:ascii="Cambria" w:hAnsi="Cambria"/>
+          <w:i/>
+          <w:color w:val="00B050"/>
+          <w:shd w:val="clear" w:color="auto" w:fill="FFFFFF"/>
+          <w:lang w:val="nl-NL"/>
+        </w:rPr>
+        <w:t xml:space="preserve">Bij het maken van de </w:t>
+      </w:r>
+      <w:proofErr w:type="spellStart"/>
+      <w:r>
+        <w:rPr>
+          <w:rFonts w:ascii="Cambria" w:hAnsi="Cambria"/>
+          <w:i/>
+          <w:color w:val="00B050"/>
+          <w:shd w:val="clear" w:color="auto" w:fill="FFFFFF"/>
+          <w:lang w:val="nl-NL"/>
+        </w:rPr>
+        <w:t>wireframes</w:t>
+      </w:r>
+      <w:proofErr w:type="spellEnd"/>
+      <w:r>
+        <w:rPr>
+          <w:rFonts w:ascii="Cambria" w:hAnsi="Cambria"/>
+          <w:i/>
+          <w:color w:val="00B050"/>
+          <w:shd w:val="clear" w:color="auto" w:fill="FFFFFF"/>
+          <w:lang w:val="nl-NL"/>
+        </w:rPr>
+        <w:t xml:space="preserve"> wordt nog geen rekening gehouden met de grafische vormgeving. Het gaat puur om de functionaliteit. Het voordeel van deze manier van werken is dat men hierdoor niet wordt afgeleid van de kerntaak van de website, namelijk informatie overbrengen.</w:t>
+      </w:r>
+    </w:p>
+    <w:p>
+      <w:pPr>
+        <w:rPr>
+          <w:rFonts w:ascii="Cambria" w:hAnsi="Cambria"/>
+          <w:i/>
+          <w:color w:val="00B050"/>
+          <w:shd w:val="clear" w:color="auto" w:fill="FFFFFF"/>
+          <w:lang w:val="nl-NL"/>
+        </w:rPr>
       </w:pPr>
     </w:p>
     <w:p>
@@ -6223,37 +6771,38 @@
           <w:color w:val="00B050"/>
           <w:lang w:val="nl-NL" w:eastAsia="nl-NL"/>
         </w:rPr>
-        <w:t xml:space="preserve"> een wireframe op.</w:t>
-      </w:r>
-    </w:p>
-    <w:p>
-      <w:pPr>
+        <w:t xml:space="preserve"> een </w:t>
+      </w:r>
+      <w:proofErr w:type="spellStart"/>
+      <w:r>
         <w:rPr>
           <w:rFonts w:ascii="Cambria" w:eastAsiaTheme="minorEastAsia" w:hAnsi="Cambria"/>
           <w:i/>
           <w:color w:val="00B050"/>
           <w:lang w:val="nl-NL" w:eastAsia="nl-NL"/>
         </w:rPr>
-      </w:pPr>
-    </w:p>
-    <w:p>
-      <w:pPr>
+        <w:t>wireframe</w:t>
+      </w:r>
+      <w:proofErr w:type="spellEnd"/>
+      <w:r>
         <w:rPr>
           <w:rFonts w:ascii="Cambria" w:eastAsiaTheme="minorEastAsia" w:hAnsi="Cambria"/>
           <w:i/>
           <w:color w:val="00B050"/>
           <w:lang w:val="nl-NL" w:eastAsia="nl-NL"/>
         </w:rPr>
-      </w:pPr>
-      <w:r>
+        <w:t xml:space="preserve"> op.</w:t>
+      </w:r>
+    </w:p>
+    <w:p>
+      <w:pPr>
         <w:rPr>
           <w:rFonts w:ascii="Cambria" w:eastAsiaTheme="minorEastAsia" w:hAnsi="Cambria"/>
           <w:i/>
           <w:color w:val="00B050"/>
           <w:lang w:val="nl-NL" w:eastAsia="nl-NL"/>
         </w:rPr>
-        <w:t>Er zijn verschillende manieren om een wireframe te maken. Uiteraard kan je ze zelf tekenen met behulp van een pen en ruitjespapier, maar het lijkt natuurlijk veel professioneler om dit digitaal te doen. Er zijn een flink aantal programma’s die je hierbij kunnen ondersteunen, zoals bijv. Microsoft Visio, Powerpoint, Adobe Indesign en Balsamic.</w:t>
-      </w:r>
+      </w:pPr>
     </w:p>
     <w:p>
       <w:pPr>
@@ -6264,16 +6813,16 @@
           <w:lang w:val="nl-NL" w:eastAsia="nl-NL"/>
         </w:rPr>
       </w:pPr>
-    </w:p>
-    <w:p>
-      <w:pPr>
+      <w:r>
         <w:rPr>
           <w:rFonts w:ascii="Cambria" w:eastAsiaTheme="minorEastAsia" w:hAnsi="Cambria"/>
           <w:i/>
           <w:color w:val="00B050"/>
           <w:lang w:val="nl-NL" w:eastAsia="nl-NL"/>
         </w:rPr>
-      </w:pPr>
+        <w:t xml:space="preserve">Er zijn verschillende manieren om een </w:t>
+      </w:r>
+      <w:proofErr w:type="spellStart"/>
       <w:r>
         <w:rPr>
           <w:rFonts w:ascii="Cambria" w:eastAsiaTheme="minorEastAsia" w:hAnsi="Cambria"/>
@@ -6281,17 +6830,107 @@
           <w:color w:val="00B050"/>
           <w:lang w:val="nl-NL" w:eastAsia="nl-NL"/>
         </w:rPr>
+        <w:t>wireframe</w:t>
+      </w:r>
+      <w:proofErr w:type="spellEnd"/>
+      <w:r>
+        <w:rPr>
+          <w:rFonts w:ascii="Cambria" w:eastAsiaTheme="minorEastAsia" w:hAnsi="Cambria"/>
+          <w:i/>
+          <w:color w:val="00B050"/>
+          <w:lang w:val="nl-NL" w:eastAsia="nl-NL"/>
+        </w:rPr>
+        <w:t xml:space="preserve"> te maken. Uiteraard kan je ze zelf tekenen met behulp van een pen en ruitjespapier, maar het lijkt natuurlijk veel professioneler om dit digitaal te doen. Er zijn een flink aantal programma’s die je hierbij kunnen ondersteunen, zoals bijv. Microsoft Visio, </w:t>
+      </w:r>
+      <w:proofErr w:type="spellStart"/>
+      <w:r>
+        <w:rPr>
+          <w:rFonts w:ascii="Cambria" w:eastAsiaTheme="minorEastAsia" w:hAnsi="Cambria"/>
+          <w:i/>
+          <w:color w:val="00B050"/>
+          <w:lang w:val="nl-NL" w:eastAsia="nl-NL"/>
+        </w:rPr>
+        <w:t>Powerpoint</w:t>
+      </w:r>
+      <w:proofErr w:type="spellEnd"/>
+      <w:r>
+        <w:rPr>
+          <w:rFonts w:ascii="Cambria" w:eastAsiaTheme="minorEastAsia" w:hAnsi="Cambria"/>
+          <w:i/>
+          <w:color w:val="00B050"/>
+          <w:lang w:val="nl-NL" w:eastAsia="nl-NL"/>
+        </w:rPr>
+        <w:t xml:space="preserve">, Adobe </w:t>
+      </w:r>
+      <w:proofErr w:type="spellStart"/>
+      <w:r>
+        <w:rPr>
+          <w:rFonts w:ascii="Cambria" w:eastAsiaTheme="minorEastAsia" w:hAnsi="Cambria"/>
+          <w:i/>
+          <w:color w:val="00B050"/>
+          <w:lang w:val="nl-NL" w:eastAsia="nl-NL"/>
+        </w:rPr>
+        <w:t>Indesign</w:t>
+      </w:r>
+      <w:proofErr w:type="spellEnd"/>
+      <w:r>
+        <w:rPr>
+          <w:rFonts w:ascii="Cambria" w:eastAsiaTheme="minorEastAsia" w:hAnsi="Cambria"/>
+          <w:i/>
+          <w:color w:val="00B050"/>
+          <w:lang w:val="nl-NL" w:eastAsia="nl-NL"/>
+        </w:rPr>
+        <w:t xml:space="preserve"> en </w:t>
+      </w:r>
+      <w:proofErr w:type="spellStart"/>
+      <w:r>
+        <w:rPr>
+          <w:rFonts w:ascii="Cambria" w:eastAsiaTheme="minorEastAsia" w:hAnsi="Cambria"/>
+          <w:i/>
+          <w:color w:val="00B050"/>
+          <w:lang w:val="nl-NL" w:eastAsia="nl-NL"/>
+        </w:rPr>
+        <w:t>Balsamic</w:t>
+      </w:r>
+      <w:proofErr w:type="spellEnd"/>
+      <w:r>
+        <w:rPr>
+          <w:rFonts w:ascii="Cambria" w:eastAsiaTheme="minorEastAsia" w:hAnsi="Cambria"/>
+          <w:i/>
+          <w:color w:val="00B050"/>
+          <w:lang w:val="nl-NL" w:eastAsia="nl-NL"/>
+        </w:rPr>
+        <w:t>.</w:t>
+      </w:r>
+    </w:p>
+    <w:p>
+      <w:pPr>
+        <w:rPr>
+          <w:rFonts w:ascii="Cambria" w:eastAsiaTheme="minorEastAsia" w:hAnsi="Cambria"/>
+          <w:i/>
+          <w:color w:val="00B050"/>
+          <w:lang w:val="nl-NL" w:eastAsia="nl-NL"/>
+        </w:rPr>
+      </w:pPr>
+    </w:p>
+    <w:p>
+      <w:pPr>
+        <w:rPr>
+          <w:rFonts w:ascii="Cambria" w:eastAsiaTheme="minorEastAsia" w:hAnsi="Cambria"/>
+          <w:i/>
+          <w:color w:val="00B050"/>
+          <w:lang w:val="nl-NL" w:eastAsia="nl-NL"/>
+        </w:rPr>
+      </w:pPr>
+      <w:r>
+        <w:rPr>
+          <w:rFonts w:ascii="Cambria" w:eastAsiaTheme="minorEastAsia" w:hAnsi="Cambria"/>
+          <w:i/>
+          <w:color w:val="00B050"/>
+          <w:lang w:val="nl-NL" w:eastAsia="nl-NL"/>
+        </w:rPr>
         <w:t>Een voordeel is ook dat een opdrachtgever veel meer feeling met het project krijgt en daarom is het belangrijk dat je de juiste vorm kiest. Dus niet zo:</w:t>
       </w:r>
-    </w:p>
-    <w:p>
-      <w:pPr>
-        <w:rPr>
-          <w:rFonts w:ascii="Cambria" w:eastAsiaTheme="minorEastAsia" w:hAnsi="Cambria"/>
-          <w:i/>
-          <w:lang w:val="nl-NL" w:eastAsia="nl-NL"/>
-        </w:rPr>
-      </w:pPr>
     </w:p>
     <w:p>
       <w:pPr>
@@ -6308,11 +6947,12 @@
           <w:noProof/>
           <w:lang w:val="en-GB" w:eastAsia="en-GB"/>
         </w:rPr>
+        <w:lastRenderedPageBreak/>
         <w:drawing>
-          <wp:inline distT="0" distB="0" distL="0" distR="0" wp14:anchorId="334A09D7" wp14:editId="3A68450A">
-            <wp:extent cx="3810000" cy="2857500"/>
-            <wp:effectExtent l="0" t="0" r="0" b="12700"/>
-            <wp:docPr id="1" name="Picture 1"/>
+          <wp:inline distT="0" distB="0" distL="0" distR="0" wp14:anchorId="5ED8D824" wp14:editId="77677D1A">
+            <wp:extent cx="5730875" cy="3751720"/>
+            <wp:effectExtent l="0" t="0" r="3175" b="1270"/>
+            <wp:docPr id="4" name="Afbeelding 4"/>
             <wp:cNvGraphicFramePr>
               <a:graphicFrameLocks xmlns:a="http://schemas.openxmlformats.org/drawingml/2006/main" noChangeAspect="1"/>
             </wp:cNvGraphicFramePr>
@@ -6320,29 +6960,36 @@
               <a:graphicData uri="http://schemas.openxmlformats.org/drawingml/2006/picture">
                 <pic:pic xmlns:pic="http://schemas.openxmlformats.org/drawingml/2006/picture">
                   <pic:nvPicPr>
-                    <pic:cNvPr id="8" name="wireframe_wrong.jpg"/>
-                    <pic:cNvPicPr/>
+                    <pic:cNvPr id="0" name="Picture 1"/>
+                    <pic:cNvPicPr>
+                      <a:picLocks noChangeAspect="1" noChangeArrowheads="1"/>
+                    </pic:cNvPicPr>
                   </pic:nvPicPr>
                   <pic:blipFill>
-                    <a:blip r:embed="rId10">
+                    <a:blip r:embed="rId9">
                       <a:extLst>
                         <a:ext uri="{28A0092B-C50C-407E-A947-70E740481C1C}">
                           <a14:useLocalDpi xmlns:a14="http://schemas.microsoft.com/office/drawing/2010/main" val="0"/>
                         </a:ext>
                       </a:extLst>
                     </a:blip>
+                    <a:srcRect/>
                     <a:stretch>
                       <a:fillRect/>
                     </a:stretch>
                   </pic:blipFill>
-                  <pic:spPr>
+                  <pic:spPr bwMode="auto">
                     <a:xfrm>
                       <a:off x="0" y="0"/>
-                      <a:ext cx="3810000" cy="2857500"/>
+                      <a:ext cx="5739012" cy="3757047"/>
                     </a:xfrm>
                     <a:prstGeom prst="rect">
                       <a:avLst/>
                     </a:prstGeom>
+                    <a:noFill/>
+                    <a:ln>
+                      <a:noFill/>
+                    </a:ln>
                   </pic:spPr>
                 </pic:pic>
               </a:graphicData>
@@ -6365,17 +7012,26 @@
         <w:rPr>
           <w:rFonts w:ascii="Cambria" w:eastAsiaTheme="minorEastAsia" w:hAnsi="Cambria"/>
           <w:i/>
-          <w:color w:val="00B050"/>
           <w:lang w:val="nl-NL" w:eastAsia="nl-NL"/>
         </w:rPr>
       </w:pPr>
-      <w:r>
+    </w:p>
+    <w:p>
+      <w:pPr>
         <w:rPr>
           <w:rFonts w:ascii="Cambria" w:eastAsiaTheme="minorEastAsia" w:hAnsi="Cambria"/>
           <w:i/>
           <w:color w:val="00B050"/>
           <w:lang w:val="nl-NL" w:eastAsia="nl-NL"/>
         </w:rPr>
+      </w:pPr>
+      <w:r>
+        <w:rPr>
+          <w:rFonts w:ascii="Cambria" w:eastAsiaTheme="minorEastAsia" w:hAnsi="Cambria"/>
+          <w:i/>
+          <w:color w:val="00B050"/>
+          <w:lang w:val="nl-NL" w:eastAsia="nl-NL"/>
+        </w:rPr>
         <w:t>Maar liever zo:</w:t>
       </w:r>
     </w:p>
@@ -6387,75 +7043,36 @@
           <w:lang w:val="nl-NL" w:eastAsia="nl-NL"/>
         </w:rPr>
       </w:pPr>
-      <w:r>
+    </w:p>
+    <w:p>
+      <w:pPr>
         <w:rPr>
           <w:rFonts w:ascii="Cambria" w:eastAsiaTheme="minorEastAsia" w:hAnsi="Cambria"/>
           <w:i/>
-          <w:noProof/>
-          <w:lang w:val="en-GB" w:eastAsia="en-GB"/>
-        </w:rPr>
-        <w:lastRenderedPageBreak/>
-        <w:drawing>
-          <wp:inline distT="0" distB="0" distL="0" distR="0" wp14:anchorId="4D2D527F" wp14:editId="5EC29F03">
-            <wp:extent cx="5755640" cy="4206875"/>
-            <wp:effectExtent l="0" t="0" r="10160" b="9525"/>
-            <wp:docPr id="2" name="Picture 2"/>
-            <wp:cNvGraphicFramePr>
-              <a:graphicFrameLocks xmlns:a="http://schemas.openxmlformats.org/drawingml/2006/main" noChangeAspect="1"/>
-            </wp:cNvGraphicFramePr>
-            <a:graphic xmlns:a="http://schemas.openxmlformats.org/drawingml/2006/main">
-              <a:graphicData uri="http://schemas.openxmlformats.org/drawingml/2006/picture">
-                <pic:pic xmlns:pic="http://schemas.openxmlformats.org/drawingml/2006/picture">
-                  <pic:nvPicPr>
-                    <pic:cNvPr id="7" name="Wire-frame-example GO.png"/>
-                    <pic:cNvPicPr/>
-                  </pic:nvPicPr>
-                  <pic:blipFill>
-                    <a:blip r:embed="rId11">
-                      <a:extLst>
-                        <a:ext uri="{28A0092B-C50C-407E-A947-70E740481C1C}">
-                          <a14:useLocalDpi xmlns:a14="http://schemas.microsoft.com/office/drawing/2010/main" val="0"/>
-                        </a:ext>
-                      </a:extLst>
-                    </a:blip>
-                    <a:stretch>
-                      <a:fillRect/>
-                    </a:stretch>
-                  </pic:blipFill>
-                  <pic:spPr>
-                    <a:xfrm>
-                      <a:off x="0" y="0"/>
-                      <a:ext cx="5755640" cy="4206875"/>
-                    </a:xfrm>
-                    <a:prstGeom prst="rect">
-                      <a:avLst/>
-                    </a:prstGeom>
-                  </pic:spPr>
-                </pic:pic>
-              </a:graphicData>
-            </a:graphic>
-          </wp:inline>
-        </w:drawing>
-      </w:r>
+          <w:lang w:val="nl-NL" w:eastAsia="nl-NL"/>
+        </w:rPr>
+      </w:pPr>
     </w:p>
     <w:p>
       <w:pPr>
         <w:rPr>
           <w:rFonts w:ascii="Cambria" w:eastAsiaTheme="minorEastAsia" w:hAnsi="Cambria"/>
           <w:i/>
+          <w:color w:val="00B050"/>
           <w:lang w:val="nl-NL" w:eastAsia="nl-NL"/>
         </w:rPr>
       </w:pPr>
-    </w:p>
-    <w:p>
-      <w:pPr>
+      <w:proofErr w:type="spellStart"/>
+      <w:r>
         <w:rPr>
           <w:rFonts w:ascii="Cambria" w:eastAsiaTheme="minorEastAsia" w:hAnsi="Cambria"/>
           <w:i/>
           <w:color w:val="00B050"/>
           <w:lang w:val="nl-NL" w:eastAsia="nl-NL"/>
         </w:rPr>
-      </w:pPr>
+        <w:t>Wireframes</w:t>
+      </w:r>
+      <w:proofErr w:type="spellEnd"/>
       <w:r>
         <w:rPr>
           <w:rFonts w:ascii="Cambria" w:eastAsiaTheme="minorEastAsia" w:hAnsi="Cambria"/>
@@ -6463,7 +7080,7 @@
           <w:color w:val="00B050"/>
           <w:lang w:val="nl-NL" w:eastAsia="nl-NL"/>
         </w:rPr>
-        <w:t>Wireframes spreken doorgaans voor zichzelf. Zet er dus alleen opmerkingen bij als er bijzonderheden zijn, bijvoorbeeld:</w:t>
+        <w:t xml:space="preserve"> spreken doorgaans voor zichzelf. Zet er dus alleen opmerkingen bij als er bijzonderheden zijn, bijvoorbeeld:</w:t>
       </w:r>
     </w:p>
     <w:p>
@@ -6814,7 +7431,6 @@
           <w:color w:val="00B050"/>
           <w:lang w:val="nl-NL"/>
         </w:rPr>
-        <w:lastRenderedPageBreak/>
         <w:t>Maak van elk formulier eerst een ontwerp, waaruit duidelijk blijkt welke besturingselementen worden gebruikt en welke velden verplicht moeten worden ingevuld. Dat wordt meestal met een * aangeduid.</w:t>
       </w:r>
     </w:p>
@@ -6880,7 +7496,7 @@
                     <pic:cNvPicPr/>
                   </pic:nvPicPr>
                   <pic:blipFill>
-                    <a:blip r:embed="rId12">
+                    <a:blip r:embed="rId10">
                       <a:extLst>
                         <a:ext uri="{28A0092B-C50C-407E-A947-70E740481C1C}">
                           <a14:useLocalDpi xmlns:a14="http://schemas.microsoft.com/office/drawing/2010/main" val="0"/>
@@ -7101,13 +7717,45 @@
           <w:color w:val="0432FF"/>
           <w:lang w:val="nl-NL"/>
         </w:rPr>
-        <w:t xml:space="preserve">. De gebruikte lettertypes zijn Verdana en Cambria. </w:t>
-      </w:r>
+        <w:t xml:space="preserve">. De gebruikte lettertypes zijn </w:t>
+      </w:r>
+      <w:proofErr w:type="spellStart"/>
       <w:r>
         <w:rPr>
           <w:color w:val="0432FF"/>
           <w:lang w:val="nl-NL"/>
         </w:rPr>
+        <w:t>Verdana</w:t>
+      </w:r>
+      <w:proofErr w:type="spellEnd"/>
+      <w:r>
+        <w:rPr>
+          <w:color w:val="0432FF"/>
+          <w:lang w:val="nl-NL"/>
+        </w:rPr>
+        <w:t xml:space="preserve"> en </w:t>
+      </w:r>
+      <w:proofErr w:type="spellStart"/>
+      <w:r>
+        <w:rPr>
+          <w:color w:val="0432FF"/>
+          <w:lang w:val="nl-NL"/>
+        </w:rPr>
+        <w:t>Cambria</w:t>
+      </w:r>
+      <w:proofErr w:type="spellEnd"/>
+      <w:r>
+        <w:rPr>
+          <w:color w:val="0432FF"/>
+          <w:lang w:val="nl-NL"/>
+        </w:rPr>
+        <w:t xml:space="preserve">. </w:t>
+      </w:r>
+      <w:r>
+        <w:rPr>
+          <w:color w:val="0432FF"/>
+          <w:lang w:val="nl-NL"/>
+        </w:rPr>
         <w:t xml:space="preserve">Als grafische elementen zullen het logo en de huisstijl van de ASTE Universiteit op elke pagina zichtbaar zijn. </w:t>
       </w:r>
       <w:r>
@@ -7173,9 +7821,9 @@
       </w:pPr>
     </w:p>
     <w:sectPr>
-      <w:headerReference w:type="default" r:id="rId13"/>
-      <w:footerReference w:type="default" r:id="rId14"/>
-      <w:headerReference w:type="first" r:id="rId15"/>
+      <w:headerReference w:type="default" r:id="rId11"/>
+      <w:footerReference w:type="default" r:id="rId12"/>
+      <w:headerReference w:type="first" r:id="rId13"/>
       <w:pgSz w:w="11910" w:h="16840"/>
       <w:pgMar w:top="1440" w:right="1440" w:bottom="1440" w:left="1440" w:header="709" w:footer="709" w:gutter="0"/>
       <w:cols w:space="720"/>
@@ -7244,7 +7892,7 @@
         <w:rStyle w:val="Paginanummer"/>
         <w:noProof/>
       </w:rPr>
-      <w:t>8</w:t>
+      <w:t>11</w:t>
     </w:r>
     <w:r>
       <w:rPr>
@@ -13010,7 +13658,7 @@
 </file>
 
 <file path=customXml/itemProps1.xml><?xml version="1.0" encoding="utf-8"?>
-<ds:datastoreItem xmlns:ds="http://schemas.openxmlformats.org/officeDocument/2006/customXml" ds:itemID="{75574D61-6CB1-4401-82E8-57721AE3B753}">
+<ds:datastoreItem xmlns:ds="http://schemas.openxmlformats.org/officeDocument/2006/customXml" ds:itemID="{56A1B455-2821-40C9-A949-89E35225E2DA}">
   <ds:schemaRefs>
     <ds:schemaRef ds:uri="http://schemas.openxmlformats.org/officeDocument/2006/bibliography"/>
   </ds:schemaRefs>

</xml_diff>